<commit_message>
Add code for sensitivty analyses and dummy results
</commit_message>
<xml_diff>
--- a/results/table1/eICU_168.docx
+++ b/results/table1/eICU_168.docx
@@ -24,7 +24,7 @@
       </w:tblGrid>
       <w:tr>
         <w:trPr>
-          <w:trHeight w:val="783" w:hRule="auto"/>
+          <w:trHeight w:val="780" w:hRule="auto"/>
           <w:tblHeader/>
         </w:trPr>
         header 1
@@ -60,7 +60,7 @@
             </w:pPr>
             <w:r>
               <w:rPr>
-                <w:rFonts w:ascii="Helvetica" w:hAnsi="Helvetica" w:eastAsia="Helvetica" w:cs="Helvetica"/>
+                <w:rFonts w:ascii="Arial" w:hAnsi="Arial" w:eastAsia="Arial" w:cs="Arial"/>
                 <w:i w:val="false"/>
                 <w:b w:val="false"/>
                 <w:u w:val="none"/>
@@ -104,7 +104,7 @@
             </w:pPr>
             <w:r>
               <w:rPr>
-                <w:rFonts w:ascii="Helvetica" w:hAnsi="Helvetica" w:eastAsia="Helvetica" w:cs="Helvetica"/>
+                <w:rFonts w:ascii="Arial" w:hAnsi="Arial" w:eastAsia="Arial" w:cs="Arial"/>
                 <w:i w:val="false"/>
                 <w:b w:val="false"/>
                 <w:u w:val="none"/>
@@ -116,7 +116,7 @@
             </w:r>
             <w:r>
               <w:rPr>
-                <w:rFonts w:ascii="Helvetica" w:hAnsi="Helvetica" w:eastAsia="Helvetica" w:cs="Helvetica"/>
+                <w:rFonts w:ascii="Arial" w:hAnsi="Arial" w:eastAsia="Arial" w:cs="Arial"/>
                 <w:i w:val="false"/>
                 <w:b w:val="false"/>
                 <w:u w:val="none"/>
@@ -128,7 +128,7 @@
             </w:r>
             <w:r>
               <w:rPr>
-                <w:rFonts w:ascii="Helvetica" w:hAnsi="Helvetica" w:eastAsia="Helvetica" w:cs="Helvetica"/>
+                <w:rFonts w:ascii="Arial" w:hAnsi="Arial" w:eastAsia="Arial" w:cs="Arial"/>
                 <w:i w:val="false"/>
                 <w:b w:val="false"/>
                 <w:u w:val="none"/>
@@ -172,7 +172,7 @@
             </w:pPr>
             <w:r>
               <w:rPr>
-                <w:rFonts w:ascii="Helvetica" w:hAnsi="Helvetica" w:eastAsia="Helvetica" w:cs="Helvetica"/>
+                <w:rFonts w:ascii="Arial" w:hAnsi="Arial" w:eastAsia="Arial" w:cs="Arial"/>
                 <w:i w:val="false"/>
                 <w:b w:val="false"/>
                 <w:u w:val="none"/>
@@ -184,7 +184,7 @@
             </w:r>
             <w:r>
               <w:rPr>
-                <w:rFonts w:ascii="Helvetica" w:hAnsi="Helvetica" w:eastAsia="Helvetica" w:cs="Helvetica"/>
+                <w:rFonts w:ascii="Arial" w:hAnsi="Arial" w:eastAsia="Arial" w:cs="Arial"/>
                 <w:i w:val="false"/>
                 <w:b w:val="false"/>
                 <w:u w:val="none"/>
@@ -196,7 +196,7 @@
             </w:r>
             <w:r>
               <w:rPr>
-                <w:rFonts w:ascii="Helvetica" w:hAnsi="Helvetica" w:eastAsia="Helvetica" w:cs="Helvetica"/>
+                <w:rFonts w:ascii="Arial" w:hAnsi="Arial" w:eastAsia="Arial" w:cs="Arial"/>
                 <w:i w:val="false"/>
                 <w:b w:val="false"/>
                 <w:u w:val="none"/>
@@ -240,7 +240,7 @@
             </w:pPr>
             <w:r>
               <w:rPr>
-                <w:rFonts w:ascii="Helvetica" w:hAnsi="Helvetica" w:eastAsia="Helvetica" w:cs="Helvetica"/>
+                <w:rFonts w:ascii="Arial" w:hAnsi="Arial" w:eastAsia="Arial" w:cs="Arial"/>
                 <w:i w:val="false"/>
                 <w:b w:val="false"/>
                 <w:u w:val="none"/>
@@ -252,7 +252,7 @@
             </w:r>
             <w:r>
               <w:rPr>
-                <w:rFonts w:ascii="Helvetica" w:hAnsi="Helvetica" w:eastAsia="Helvetica" w:cs="Helvetica"/>
+                <w:rFonts w:ascii="Arial" w:hAnsi="Arial" w:eastAsia="Arial" w:cs="Arial"/>
                 <w:i w:val="false"/>
                 <w:b w:val="false"/>
                 <w:u w:val="none"/>
@@ -264,7 +264,7 @@
             </w:r>
             <w:r>
               <w:rPr>
-                <w:rFonts w:ascii="Helvetica" w:hAnsi="Helvetica" w:eastAsia="Helvetica" w:cs="Helvetica"/>
+                <w:rFonts w:ascii="Arial" w:hAnsi="Arial" w:eastAsia="Arial" w:cs="Arial"/>
                 <w:i w:val="false"/>
                 <w:b w:val="false"/>
                 <w:u w:val="none"/>
@@ -279,7 +279,7 @@
       </w:tr>
       <w:tr>
         <w:trPr>
-          <w:trHeight w:val="577" w:hRule="auto"/>
+          <w:trHeight w:val="574" w:hRule="auto"/>
         </w:trPr>
         body 1
         <w:tc>
@@ -314,7 +314,7 @@
             </w:pPr>
             <w:r>
               <w:rPr>
-                <w:rFonts w:ascii="Helvetica" w:hAnsi="Helvetica" w:eastAsia="Helvetica" w:cs="Helvetica"/>
+                <w:rFonts w:ascii="Arial" w:hAnsi="Arial" w:eastAsia="Arial" w:cs="Arial"/>
                 <w:i w:val="false"/>
                 <w:b w:val="true"/>
                 <w:u w:val="none"/>
@@ -358,7 +358,7 @@
             </w:pPr>
             <w:r>
               <w:rPr>
-                <w:rFonts w:ascii="Helvetica" w:hAnsi="Helvetica" w:eastAsia="Helvetica" w:cs="Helvetica"/>
+                <w:rFonts w:ascii="Arial" w:hAnsi="Arial" w:eastAsia="Arial" w:cs="Arial"/>
                 <w:i w:val="false"/>
                 <w:b w:val="false"/>
                 <w:u w:val="none"/>
@@ -402,7 +402,7 @@
             </w:pPr>
             <w:r>
               <w:rPr>
-                <w:rFonts w:ascii="Helvetica" w:hAnsi="Helvetica" w:eastAsia="Helvetica" w:cs="Helvetica"/>
+                <w:rFonts w:ascii="Arial" w:hAnsi="Arial" w:eastAsia="Arial" w:cs="Arial"/>
                 <w:i w:val="false"/>
                 <w:b w:val="false"/>
                 <w:u w:val="none"/>
@@ -446,7 +446,7 @@
             </w:pPr>
             <w:r>
               <w:rPr>
-                <w:rFonts w:ascii="Helvetica" w:hAnsi="Helvetica" w:eastAsia="Helvetica" w:cs="Helvetica"/>
+                <w:rFonts w:ascii="Arial" w:hAnsi="Arial" w:eastAsia="Arial" w:cs="Arial"/>
                 <w:i w:val="false"/>
                 <w:b w:val="false"/>
                 <w:u w:val="none"/>
@@ -455,370 +455,6 @@
                 <w:color w:val="000000"/>
               </w:rPr>
               <w:t xml:space="preserve"/>
-            </w:r>
-          </w:p>
-        </w:tc>
-      </w:tr>
-      <w:tr>
-        <w:trPr>
-          <w:trHeight w:val="616" w:hRule="auto"/>
-        </w:trPr>
-        body 2
-        <w:tc>
-          <w:tcPr>
-            <w:tcBorders>
-              <w:bottom w:val="none" w:sz="0" w:space="0" w:color="000000"/>
-              <w:top w:val="none" w:sz="0" w:space="0" w:color="000000"/>
-              <w:left w:val="none" w:sz="0" w:space="0" w:color="000000"/>
-              <w:right w:val="none" w:sz="0" w:space="0" w:color="000000"/>
-            </w:tcBorders>
-            <w:shd w:val="clear" w:color="auto" w:fill="FFFFFF"/>
-            <w:tcMar>
-              <w:top w:w="0" w:type="dxa"/>
-              <w:bottom w:w="0" w:type="dxa"/>
-              <w:left w:w="0" w:type="dxa"/>
-              <w:right w:w="0" w:type="dxa"/>
-            </w:tcMar>
-            <w:vAlign w:val="center"/>
-          </w:tcPr>
-          <w:p>
-            <w:pPr>
-              <w:pStyle w:val="Normal"/>
-              <w:jc w:val="left"/>
-              <w:pBdr>
-                <w:bottom w:val="none" w:sz="0" w:space="0" w:color="000000"/>
-                <w:top w:val="none" w:sz="0" w:space="0" w:color="000000"/>
-                <w:left w:val="none" w:sz="0" w:space="0" w:color="000000"/>
-                <w:right w:val="none" w:sz="0" w:space="0" w:color="000000"/>
-              </w:pBdr>
-              <w:spacing w:after="100" w:before="100" w:line="240"/>
-              <w:ind w:firstLine="0" w:left="100" w:right="100"/>
-            </w:pPr>
-            <w:r>
-              <w:rPr>
-                <w:rFonts w:ascii="Helvetica" w:hAnsi="Helvetica" w:eastAsia="Helvetica" w:cs="Helvetica"/>
-                <w:i w:val="false"/>
-                <w:b w:val="false"/>
-                <w:u w:val="none"/>
-                <w:sz w:val="22"/>
-                <w:szCs w:val="22"/>
-                <w:color w:val="000000"/>
-              </w:rPr>
-              <w:t xml:space="preserve">  Male</w:t>
-            </w:r>
-          </w:p>
-        </w:tc>
-        <w:tc>
-          <w:tcPr>
-            <w:tcBorders>
-              <w:bottom w:val="none" w:sz="0" w:space="0" w:color="000000"/>
-              <w:top w:val="none" w:sz="0" w:space="0" w:color="000000"/>
-              <w:left w:val="none" w:sz="0" w:space="0" w:color="000000"/>
-              <w:right w:val="none" w:sz="0" w:space="0" w:color="000000"/>
-            </w:tcBorders>
-            <w:shd w:val="clear" w:color="auto" w:fill="FFFFFF"/>
-            <w:tcMar>
-              <w:top w:w="0" w:type="dxa"/>
-              <w:bottom w:w="0" w:type="dxa"/>
-              <w:left w:w="0" w:type="dxa"/>
-              <w:right w:w="0" w:type="dxa"/>
-            </w:tcMar>
-            <w:vAlign w:val="center"/>
-          </w:tcPr>
-          <w:p>
-            <w:pPr>
-              <w:pStyle w:val="Normal"/>
-              <w:jc w:val="center"/>
-              <w:pBdr>
-                <w:bottom w:val="none" w:sz="0" w:space="0" w:color="000000"/>
-                <w:top w:val="none" w:sz="0" w:space="0" w:color="000000"/>
-                <w:left w:val="none" w:sz="0" w:space="0" w:color="000000"/>
-                <w:right w:val="none" w:sz="0" w:space="0" w:color="000000"/>
-              </w:pBdr>
-              <w:spacing w:after="100" w:before="100" w:line="240"/>
-              <w:ind w:firstLine="0" w:left="100" w:right="100"/>
-            </w:pPr>
-            <w:r>
-              <w:rPr>
-                <w:rFonts w:ascii="Helvetica" w:hAnsi="Helvetica" w:eastAsia="Helvetica" w:cs="Helvetica"/>
-                <w:i w:val="false"/>
-                <w:b w:val="false"/>
-                <w:u w:val="none"/>
-                <w:sz w:val="22"/>
-                <w:szCs w:val="22"/>
-                <w:color w:val="000000"/>
-              </w:rPr>
-              <w:t xml:space="preserve">5,587 (56.9%)</w:t>
-            </w:r>
-          </w:p>
-        </w:tc>
-        <w:tc>
-          <w:tcPr>
-            <w:tcBorders>
-              <w:bottom w:val="none" w:sz="0" w:space="0" w:color="000000"/>
-              <w:top w:val="none" w:sz="0" w:space="0" w:color="000000"/>
-              <w:left w:val="none" w:sz="0" w:space="0" w:color="000000"/>
-              <w:right w:val="none" w:sz="0" w:space="0" w:color="000000"/>
-            </w:tcBorders>
-            <w:shd w:val="clear" w:color="auto" w:fill="FFFFFF"/>
-            <w:tcMar>
-              <w:top w:w="0" w:type="dxa"/>
-              <w:bottom w:w="0" w:type="dxa"/>
-              <w:left w:w="0" w:type="dxa"/>
-              <w:right w:w="0" w:type="dxa"/>
-            </w:tcMar>
-            <w:vAlign w:val="center"/>
-          </w:tcPr>
-          <w:p>
-            <w:pPr>
-              <w:pStyle w:val="Normal"/>
-              <w:jc w:val="center"/>
-              <w:pBdr>
-                <w:bottom w:val="none" w:sz="0" w:space="0" w:color="000000"/>
-                <w:top w:val="none" w:sz="0" w:space="0" w:color="000000"/>
-                <w:left w:val="none" w:sz="0" w:space="0" w:color="000000"/>
-                <w:right w:val="none" w:sz="0" w:space="0" w:color="000000"/>
-              </w:pBdr>
-              <w:spacing w:after="100" w:before="100" w:line="240"/>
-              <w:ind w:firstLine="0" w:left="100" w:right="100"/>
-            </w:pPr>
-            <w:r>
-              <w:rPr>
-                <w:rFonts w:ascii="Helvetica" w:hAnsi="Helvetica" w:eastAsia="Helvetica" w:cs="Helvetica"/>
-                <w:i w:val="false"/>
-                <w:b w:val="false"/>
-                <w:u w:val="none"/>
-                <w:sz w:val="22"/>
-                <w:szCs w:val="22"/>
-                <w:color w:val="000000"/>
-              </w:rPr>
-              <w:t xml:space="preserve">1,071 (57.1%)</w:t>
-            </w:r>
-          </w:p>
-        </w:tc>
-        <w:tc>
-          <w:tcPr>
-            <w:tcBorders>
-              <w:bottom w:val="none" w:sz="0" w:space="0" w:color="000000"/>
-              <w:top w:val="none" w:sz="0" w:space="0" w:color="000000"/>
-              <w:left w:val="none" w:sz="0" w:space="0" w:color="000000"/>
-              <w:right w:val="none" w:sz="0" w:space="0" w:color="000000"/>
-            </w:tcBorders>
-            <w:shd w:val="clear" w:color="auto" w:fill="FFFFFF"/>
-            <w:tcMar>
-              <w:top w:w="0" w:type="dxa"/>
-              <w:bottom w:w="0" w:type="dxa"/>
-              <w:left w:w="0" w:type="dxa"/>
-              <w:right w:w="0" w:type="dxa"/>
-            </w:tcMar>
-            <w:vAlign w:val="center"/>
-          </w:tcPr>
-          <w:p>
-            <w:pPr>
-              <w:pStyle w:val="Normal"/>
-              <w:jc w:val="center"/>
-              <w:pBdr>
-                <w:bottom w:val="none" w:sz="0" w:space="0" w:color="000000"/>
-                <w:top w:val="none" w:sz="0" w:space="0" w:color="000000"/>
-                <w:left w:val="none" w:sz="0" w:space="0" w:color="000000"/>
-                <w:right w:val="none" w:sz="0" w:space="0" w:color="000000"/>
-              </w:pBdr>
-              <w:spacing w:after="100" w:before="100" w:line="240"/>
-              <w:ind w:firstLine="0" w:left="100" w:right="100"/>
-            </w:pPr>
-            <w:r>
-              <w:rPr>
-                <w:rFonts w:ascii="Helvetica" w:hAnsi="Helvetica" w:eastAsia="Helvetica" w:cs="Helvetica"/>
-                <w:i w:val="false"/>
-                <w:b w:val="false"/>
-                <w:u w:val="none"/>
-                <w:sz w:val="22"/>
-                <w:szCs w:val="22"/>
-                <w:color w:val="000000"/>
-              </w:rPr>
-              <w:t xml:space="preserve">6,658 (56.9%)</w:t>
-            </w:r>
-          </w:p>
-        </w:tc>
-      </w:tr>
-      <w:tr>
-        <w:trPr>
-          <w:trHeight w:val="616" w:hRule="auto"/>
-        </w:trPr>
-        body 3
-        <w:tc>
-          <w:tcPr>
-            <w:tcBorders>
-              <w:bottom w:val="none" w:sz="0" w:space="0" w:color="000000"/>
-              <w:top w:val="none" w:sz="0" w:space="0" w:color="000000"/>
-              <w:left w:val="none" w:sz="0" w:space="0" w:color="000000"/>
-              <w:right w:val="none" w:sz="0" w:space="0" w:color="000000"/>
-            </w:tcBorders>
-            <w:shd w:val="clear" w:color="auto" w:fill="FFFFFF"/>
-            <w:tcMar>
-              <w:top w:w="0" w:type="dxa"/>
-              <w:bottom w:w="0" w:type="dxa"/>
-              <w:left w:w="0" w:type="dxa"/>
-              <w:right w:w="0" w:type="dxa"/>
-            </w:tcMar>
-            <w:vAlign w:val="center"/>
-          </w:tcPr>
-          <w:p>
-            <w:pPr>
-              <w:pStyle w:val="Normal"/>
-              <w:jc w:val="left"/>
-              <w:pBdr>
-                <w:bottom w:val="none" w:sz="0" w:space="0" w:color="000000"/>
-                <w:top w:val="none" w:sz="0" w:space="0" w:color="000000"/>
-                <w:left w:val="none" w:sz="0" w:space="0" w:color="000000"/>
-                <w:right w:val="none" w:sz="0" w:space="0" w:color="000000"/>
-              </w:pBdr>
-              <w:spacing w:after="100" w:before="100" w:line="240"/>
-              <w:ind w:firstLine="0" w:left="100" w:right="100"/>
-            </w:pPr>
-            <w:r>
-              <w:rPr>
-                <w:rFonts w:ascii="Helvetica" w:hAnsi="Helvetica" w:eastAsia="Helvetica" w:cs="Helvetica"/>
-                <w:i w:val="false"/>
-                <w:b w:val="false"/>
-                <w:u w:val="none"/>
-                <w:sz w:val="22"/>
-                <w:szCs w:val="22"/>
-                <w:color w:val="000000"/>
-              </w:rPr>
-              <w:t xml:space="preserve">  Female</w:t>
-            </w:r>
-          </w:p>
-        </w:tc>
-        <w:tc>
-          <w:tcPr>
-            <w:tcBorders>
-              <w:bottom w:val="none" w:sz="0" w:space="0" w:color="000000"/>
-              <w:top w:val="none" w:sz="0" w:space="0" w:color="000000"/>
-              <w:left w:val="none" w:sz="0" w:space="0" w:color="000000"/>
-              <w:right w:val="none" w:sz="0" w:space="0" w:color="000000"/>
-            </w:tcBorders>
-            <w:shd w:val="clear" w:color="auto" w:fill="FFFFFF"/>
-            <w:tcMar>
-              <w:top w:w="0" w:type="dxa"/>
-              <w:bottom w:w="0" w:type="dxa"/>
-              <w:left w:w="0" w:type="dxa"/>
-              <w:right w:w="0" w:type="dxa"/>
-            </w:tcMar>
-            <w:vAlign w:val="center"/>
-          </w:tcPr>
-          <w:p>
-            <w:pPr>
-              <w:pStyle w:val="Normal"/>
-              <w:jc w:val="center"/>
-              <w:pBdr>
-                <w:bottom w:val="none" w:sz="0" w:space="0" w:color="000000"/>
-                <w:top w:val="none" w:sz="0" w:space="0" w:color="000000"/>
-                <w:left w:val="none" w:sz="0" w:space="0" w:color="000000"/>
-                <w:right w:val="none" w:sz="0" w:space="0" w:color="000000"/>
-              </w:pBdr>
-              <w:spacing w:after="100" w:before="100" w:line="240"/>
-              <w:ind w:firstLine="0" w:left="100" w:right="100"/>
-            </w:pPr>
-            <w:r>
-              <w:rPr>
-                <w:rFonts w:ascii="Helvetica" w:hAnsi="Helvetica" w:eastAsia="Helvetica" w:cs="Helvetica"/>
-                <w:i w:val="false"/>
-                <w:b w:val="false"/>
-                <w:u w:val="none"/>
-                <w:sz w:val="22"/>
-                <w:szCs w:val="22"/>
-                <w:color w:val="000000"/>
-              </w:rPr>
-              <w:t xml:space="preserve">4,228 (43.1%)</w:t>
-            </w:r>
-          </w:p>
-        </w:tc>
-        <w:tc>
-          <w:tcPr>
-            <w:tcBorders>
-              <w:bottom w:val="none" w:sz="0" w:space="0" w:color="000000"/>
-              <w:top w:val="none" w:sz="0" w:space="0" w:color="000000"/>
-              <w:left w:val="none" w:sz="0" w:space="0" w:color="000000"/>
-              <w:right w:val="none" w:sz="0" w:space="0" w:color="000000"/>
-            </w:tcBorders>
-            <w:shd w:val="clear" w:color="auto" w:fill="FFFFFF"/>
-            <w:tcMar>
-              <w:top w:w="0" w:type="dxa"/>
-              <w:bottom w:w="0" w:type="dxa"/>
-              <w:left w:w="0" w:type="dxa"/>
-              <w:right w:w="0" w:type="dxa"/>
-            </w:tcMar>
-            <w:vAlign w:val="center"/>
-          </w:tcPr>
-          <w:p>
-            <w:pPr>
-              <w:pStyle w:val="Normal"/>
-              <w:jc w:val="center"/>
-              <w:pBdr>
-                <w:bottom w:val="none" w:sz="0" w:space="0" w:color="000000"/>
-                <w:top w:val="none" w:sz="0" w:space="0" w:color="000000"/>
-                <w:left w:val="none" w:sz="0" w:space="0" w:color="000000"/>
-                <w:right w:val="none" w:sz="0" w:space="0" w:color="000000"/>
-              </w:pBdr>
-              <w:spacing w:after="100" w:before="100" w:line="240"/>
-              <w:ind w:firstLine="0" w:left="100" w:right="100"/>
-            </w:pPr>
-            <w:r>
-              <w:rPr>
-                <w:rFonts w:ascii="Helvetica" w:hAnsi="Helvetica" w:eastAsia="Helvetica" w:cs="Helvetica"/>
-                <w:i w:val="false"/>
-                <w:b w:val="false"/>
-                <w:u w:val="none"/>
-                <w:sz w:val="22"/>
-                <w:szCs w:val="22"/>
-                <w:color w:val="000000"/>
-              </w:rPr>
-              <w:t xml:space="preserve">805 (42.9%)</w:t>
-            </w:r>
-          </w:p>
-        </w:tc>
-        <w:tc>
-          <w:tcPr>
-            <w:tcBorders>
-              <w:bottom w:val="none" w:sz="0" w:space="0" w:color="000000"/>
-              <w:top w:val="none" w:sz="0" w:space="0" w:color="000000"/>
-              <w:left w:val="none" w:sz="0" w:space="0" w:color="000000"/>
-              <w:right w:val="none" w:sz="0" w:space="0" w:color="000000"/>
-            </w:tcBorders>
-            <w:shd w:val="clear" w:color="auto" w:fill="FFFFFF"/>
-            <w:tcMar>
-              <w:top w:w="0" w:type="dxa"/>
-              <w:bottom w:w="0" w:type="dxa"/>
-              <w:left w:w="0" w:type="dxa"/>
-              <w:right w:w="0" w:type="dxa"/>
-            </w:tcMar>
-            <w:vAlign w:val="center"/>
-          </w:tcPr>
-          <w:p>
-            <w:pPr>
-              <w:pStyle w:val="Normal"/>
-              <w:jc w:val="center"/>
-              <w:pBdr>
-                <w:bottom w:val="none" w:sz="0" w:space="0" w:color="000000"/>
-                <w:top w:val="none" w:sz="0" w:space="0" w:color="000000"/>
-                <w:left w:val="none" w:sz="0" w:space="0" w:color="000000"/>
-                <w:right w:val="none" w:sz="0" w:space="0" w:color="000000"/>
-              </w:pBdr>
-              <w:spacing w:after="100" w:before="100" w:line="240"/>
-              <w:ind w:firstLine="0" w:left="100" w:right="100"/>
-            </w:pPr>
-            <w:r>
-              <w:rPr>
-                <w:rFonts w:ascii="Helvetica" w:hAnsi="Helvetica" w:eastAsia="Helvetica" w:cs="Helvetica"/>
-                <w:i w:val="false"/>
-                <w:b w:val="false"/>
-                <w:u w:val="none"/>
-                <w:sz w:val="22"/>
-                <w:szCs w:val="22"/>
-                <w:color w:val="000000"/>
-              </w:rPr>
-              <w:t xml:space="preserve">5,033 (43.1%)</w:t>
             </w:r>
           </w:p>
         </w:tc>
@@ -827,7 +463,7 @@
         <w:trPr>
           <w:trHeight w:val="617" w:hRule="auto"/>
         </w:trPr>
-        body 4
+        body 2
         <w:tc>
           <w:tcPr>
             <w:tcBorders>
@@ -860,154 +496,518 @@
             </w:pPr>
             <w:r>
               <w:rPr>
-                <w:rFonts w:ascii="Helvetica" w:hAnsi="Helvetica" w:eastAsia="Helvetica" w:cs="Helvetica"/>
-                <w:i w:val="false"/>
-                <w:b w:val="true"/>
-                <w:u w:val="none"/>
-                <w:sz w:val="22"/>
-                <w:szCs w:val="22"/>
-                <w:color w:val="000000"/>
-              </w:rPr>
-              <w:t xml:space="preserve">Age</w:t>
-            </w:r>
-          </w:p>
-        </w:tc>
-        <w:tc>
-          <w:tcPr>
-            <w:tcBorders>
-              <w:bottom w:val="none" w:sz="0" w:space="0" w:color="000000"/>
-              <w:top w:val="none" w:sz="0" w:space="0" w:color="000000"/>
-              <w:left w:val="none" w:sz="0" w:space="0" w:color="000000"/>
-              <w:right w:val="none" w:sz="0" w:space="0" w:color="000000"/>
-            </w:tcBorders>
-            <w:shd w:val="clear" w:color="auto" w:fill="FFFFFF"/>
-            <w:tcMar>
-              <w:top w:w="0" w:type="dxa"/>
-              <w:bottom w:w="0" w:type="dxa"/>
-              <w:left w:w="0" w:type="dxa"/>
-              <w:right w:w="0" w:type="dxa"/>
-            </w:tcMar>
-            <w:vAlign w:val="center"/>
-          </w:tcPr>
-          <w:p>
-            <w:pPr>
-              <w:pStyle w:val="Normal"/>
-              <w:jc w:val="center"/>
-              <w:pBdr>
-                <w:bottom w:val="none" w:sz="0" w:space="0" w:color="000000"/>
-                <w:top w:val="none" w:sz="0" w:space="0" w:color="000000"/>
-                <w:left w:val="none" w:sz="0" w:space="0" w:color="000000"/>
-                <w:right w:val="none" w:sz="0" w:space="0" w:color="000000"/>
-              </w:pBdr>
-              <w:spacing w:after="100" w:before="100" w:line="240"/>
-              <w:ind w:firstLine="0" w:left="100" w:right="100"/>
-            </w:pPr>
-            <w:r>
-              <w:rPr>
-                <w:rFonts w:ascii="Helvetica" w:hAnsi="Helvetica" w:eastAsia="Helvetica" w:cs="Helvetica"/>
-                <w:i w:val="false"/>
-                <w:b w:val="false"/>
-                <w:u w:val="none"/>
-                <w:sz w:val="22"/>
-                <w:szCs w:val="22"/>
-                <w:color w:val="000000"/>
-              </w:rPr>
-              <w:t xml:space="preserve"/>
-            </w:r>
-          </w:p>
-        </w:tc>
-        <w:tc>
-          <w:tcPr>
-            <w:tcBorders>
-              <w:bottom w:val="none" w:sz="0" w:space="0" w:color="000000"/>
-              <w:top w:val="none" w:sz="0" w:space="0" w:color="000000"/>
-              <w:left w:val="none" w:sz="0" w:space="0" w:color="000000"/>
-              <w:right w:val="none" w:sz="0" w:space="0" w:color="000000"/>
-            </w:tcBorders>
-            <w:shd w:val="clear" w:color="auto" w:fill="FFFFFF"/>
-            <w:tcMar>
-              <w:top w:w="0" w:type="dxa"/>
-              <w:bottom w:w="0" w:type="dxa"/>
-              <w:left w:w="0" w:type="dxa"/>
-              <w:right w:w="0" w:type="dxa"/>
-            </w:tcMar>
-            <w:vAlign w:val="center"/>
-          </w:tcPr>
-          <w:p>
-            <w:pPr>
-              <w:pStyle w:val="Normal"/>
-              <w:jc w:val="center"/>
-              <w:pBdr>
-                <w:bottom w:val="none" w:sz="0" w:space="0" w:color="000000"/>
-                <w:top w:val="none" w:sz="0" w:space="0" w:color="000000"/>
-                <w:left w:val="none" w:sz="0" w:space="0" w:color="000000"/>
-                <w:right w:val="none" w:sz="0" w:space="0" w:color="000000"/>
-              </w:pBdr>
-              <w:spacing w:after="100" w:before="100" w:line="240"/>
-              <w:ind w:firstLine="0" w:left="100" w:right="100"/>
-            </w:pPr>
-            <w:r>
-              <w:rPr>
-                <w:rFonts w:ascii="Helvetica" w:hAnsi="Helvetica" w:eastAsia="Helvetica" w:cs="Helvetica"/>
-                <w:i w:val="false"/>
-                <w:b w:val="false"/>
-                <w:u w:val="none"/>
-                <w:sz w:val="22"/>
-                <w:szCs w:val="22"/>
-                <w:color w:val="000000"/>
-              </w:rPr>
-              <w:t xml:space="preserve"/>
-            </w:r>
-          </w:p>
-        </w:tc>
-        <w:tc>
-          <w:tcPr>
-            <w:tcBorders>
-              <w:bottom w:val="none" w:sz="0" w:space="0" w:color="000000"/>
-              <w:top w:val="none" w:sz="0" w:space="0" w:color="000000"/>
-              <w:left w:val="none" w:sz="0" w:space="0" w:color="000000"/>
-              <w:right w:val="none" w:sz="0" w:space="0" w:color="000000"/>
-            </w:tcBorders>
-            <w:shd w:val="clear" w:color="auto" w:fill="FFFFFF"/>
-            <w:tcMar>
-              <w:top w:w="0" w:type="dxa"/>
-              <w:bottom w:w="0" w:type="dxa"/>
-              <w:left w:w="0" w:type="dxa"/>
-              <w:right w:w="0" w:type="dxa"/>
-            </w:tcMar>
-            <w:vAlign w:val="center"/>
-          </w:tcPr>
-          <w:p>
-            <w:pPr>
-              <w:pStyle w:val="Normal"/>
-              <w:jc w:val="center"/>
-              <w:pBdr>
-                <w:bottom w:val="none" w:sz="0" w:space="0" w:color="000000"/>
-                <w:top w:val="none" w:sz="0" w:space="0" w:color="000000"/>
-                <w:left w:val="none" w:sz="0" w:space="0" w:color="000000"/>
-                <w:right w:val="none" w:sz="0" w:space="0" w:color="000000"/>
-              </w:pBdr>
-              <w:spacing w:after="100" w:before="100" w:line="240"/>
-              <w:ind w:firstLine="0" w:left="100" w:right="100"/>
-            </w:pPr>
-            <w:r>
-              <w:rPr>
-                <w:rFonts w:ascii="Helvetica" w:hAnsi="Helvetica" w:eastAsia="Helvetica" w:cs="Helvetica"/>
-                <w:i w:val="false"/>
-                <w:b w:val="false"/>
-                <w:u w:val="none"/>
-                <w:sz w:val="22"/>
-                <w:szCs w:val="22"/>
-                <w:color w:val="000000"/>
-              </w:rPr>
-              <w:t xml:space="preserve"/>
+                <w:rFonts w:ascii="Arial" w:hAnsi="Arial" w:eastAsia="Arial" w:cs="Arial"/>
+                <w:i w:val="false"/>
+                <w:b w:val="false"/>
+                <w:u w:val="none"/>
+                <w:sz w:val="22"/>
+                <w:szCs w:val="22"/>
+                <w:color w:val="000000"/>
+              </w:rPr>
+              <w:t xml:space="preserve">  Male</w:t>
+            </w:r>
+          </w:p>
+        </w:tc>
+        <w:tc>
+          <w:tcPr>
+            <w:tcBorders>
+              <w:bottom w:val="none" w:sz="0" w:space="0" w:color="000000"/>
+              <w:top w:val="none" w:sz="0" w:space="0" w:color="000000"/>
+              <w:left w:val="none" w:sz="0" w:space="0" w:color="000000"/>
+              <w:right w:val="none" w:sz="0" w:space="0" w:color="000000"/>
+            </w:tcBorders>
+            <w:shd w:val="clear" w:color="auto" w:fill="FFFFFF"/>
+            <w:tcMar>
+              <w:top w:w="0" w:type="dxa"/>
+              <w:bottom w:w="0" w:type="dxa"/>
+              <w:left w:w="0" w:type="dxa"/>
+              <w:right w:w="0" w:type="dxa"/>
+            </w:tcMar>
+            <w:vAlign w:val="center"/>
+          </w:tcPr>
+          <w:p>
+            <w:pPr>
+              <w:pStyle w:val="Normal"/>
+              <w:jc w:val="center"/>
+              <w:pBdr>
+                <w:bottom w:val="none" w:sz="0" w:space="0" w:color="000000"/>
+                <w:top w:val="none" w:sz="0" w:space="0" w:color="000000"/>
+                <w:left w:val="none" w:sz="0" w:space="0" w:color="000000"/>
+                <w:right w:val="none" w:sz="0" w:space="0" w:color="000000"/>
+              </w:pBdr>
+              <w:spacing w:after="100" w:before="100" w:line="240"/>
+              <w:ind w:firstLine="0" w:left="100" w:right="100"/>
+            </w:pPr>
+            <w:r>
+              <w:rPr>
+                <w:rFonts w:ascii="Arial" w:hAnsi="Arial" w:eastAsia="Arial" w:cs="Arial"/>
+                <w:i w:val="false"/>
+                <w:b w:val="false"/>
+                <w:u w:val="none"/>
+                <w:sz w:val="22"/>
+                <w:szCs w:val="22"/>
+                <w:color w:val="000000"/>
+              </w:rPr>
+              <w:t xml:space="preserve">5,587 (56.9%)</w:t>
+            </w:r>
+          </w:p>
+        </w:tc>
+        <w:tc>
+          <w:tcPr>
+            <w:tcBorders>
+              <w:bottom w:val="none" w:sz="0" w:space="0" w:color="000000"/>
+              <w:top w:val="none" w:sz="0" w:space="0" w:color="000000"/>
+              <w:left w:val="none" w:sz="0" w:space="0" w:color="000000"/>
+              <w:right w:val="none" w:sz="0" w:space="0" w:color="000000"/>
+            </w:tcBorders>
+            <w:shd w:val="clear" w:color="auto" w:fill="FFFFFF"/>
+            <w:tcMar>
+              <w:top w:w="0" w:type="dxa"/>
+              <w:bottom w:w="0" w:type="dxa"/>
+              <w:left w:w="0" w:type="dxa"/>
+              <w:right w:w="0" w:type="dxa"/>
+            </w:tcMar>
+            <w:vAlign w:val="center"/>
+          </w:tcPr>
+          <w:p>
+            <w:pPr>
+              <w:pStyle w:val="Normal"/>
+              <w:jc w:val="center"/>
+              <w:pBdr>
+                <w:bottom w:val="none" w:sz="0" w:space="0" w:color="000000"/>
+                <w:top w:val="none" w:sz="0" w:space="0" w:color="000000"/>
+                <w:left w:val="none" w:sz="0" w:space="0" w:color="000000"/>
+                <w:right w:val="none" w:sz="0" w:space="0" w:color="000000"/>
+              </w:pBdr>
+              <w:spacing w:after="100" w:before="100" w:line="240"/>
+              <w:ind w:firstLine="0" w:left="100" w:right="100"/>
+            </w:pPr>
+            <w:r>
+              <w:rPr>
+                <w:rFonts w:ascii="Arial" w:hAnsi="Arial" w:eastAsia="Arial" w:cs="Arial"/>
+                <w:i w:val="false"/>
+                <w:b w:val="false"/>
+                <w:u w:val="none"/>
+                <w:sz w:val="22"/>
+                <w:szCs w:val="22"/>
+                <w:color w:val="000000"/>
+              </w:rPr>
+              <w:t xml:space="preserve">1,071 (57.1%)</w:t>
+            </w:r>
+          </w:p>
+        </w:tc>
+        <w:tc>
+          <w:tcPr>
+            <w:tcBorders>
+              <w:bottom w:val="none" w:sz="0" w:space="0" w:color="000000"/>
+              <w:top w:val="none" w:sz="0" w:space="0" w:color="000000"/>
+              <w:left w:val="none" w:sz="0" w:space="0" w:color="000000"/>
+              <w:right w:val="none" w:sz="0" w:space="0" w:color="000000"/>
+            </w:tcBorders>
+            <w:shd w:val="clear" w:color="auto" w:fill="FFFFFF"/>
+            <w:tcMar>
+              <w:top w:w="0" w:type="dxa"/>
+              <w:bottom w:w="0" w:type="dxa"/>
+              <w:left w:w="0" w:type="dxa"/>
+              <w:right w:w="0" w:type="dxa"/>
+            </w:tcMar>
+            <w:vAlign w:val="center"/>
+          </w:tcPr>
+          <w:p>
+            <w:pPr>
+              <w:pStyle w:val="Normal"/>
+              <w:jc w:val="center"/>
+              <w:pBdr>
+                <w:bottom w:val="none" w:sz="0" w:space="0" w:color="000000"/>
+                <w:top w:val="none" w:sz="0" w:space="0" w:color="000000"/>
+                <w:left w:val="none" w:sz="0" w:space="0" w:color="000000"/>
+                <w:right w:val="none" w:sz="0" w:space="0" w:color="000000"/>
+              </w:pBdr>
+              <w:spacing w:after="100" w:before="100" w:line="240"/>
+              <w:ind w:firstLine="0" w:left="100" w:right="100"/>
+            </w:pPr>
+            <w:r>
+              <w:rPr>
+                <w:rFonts w:ascii="Arial" w:hAnsi="Arial" w:eastAsia="Arial" w:cs="Arial"/>
+                <w:i w:val="false"/>
+                <w:b w:val="false"/>
+                <w:u w:val="none"/>
+                <w:sz w:val="22"/>
+                <w:szCs w:val="22"/>
+                <w:color w:val="000000"/>
+              </w:rPr>
+              <w:t xml:space="preserve">6,658 (56.9%)</w:t>
             </w:r>
           </w:p>
         </w:tc>
       </w:tr>
       <w:tr>
         <w:trPr>
-          <w:trHeight w:val="618" w:hRule="auto"/>
+          <w:trHeight w:val="617" w:hRule="auto"/>
+        </w:trPr>
+        body 3
+        <w:tc>
+          <w:tcPr>
+            <w:tcBorders>
+              <w:bottom w:val="none" w:sz="0" w:space="0" w:color="000000"/>
+              <w:top w:val="none" w:sz="0" w:space="0" w:color="000000"/>
+              <w:left w:val="none" w:sz="0" w:space="0" w:color="000000"/>
+              <w:right w:val="none" w:sz="0" w:space="0" w:color="000000"/>
+            </w:tcBorders>
+            <w:shd w:val="clear" w:color="auto" w:fill="FFFFFF"/>
+            <w:tcMar>
+              <w:top w:w="0" w:type="dxa"/>
+              <w:bottom w:w="0" w:type="dxa"/>
+              <w:left w:w="0" w:type="dxa"/>
+              <w:right w:w="0" w:type="dxa"/>
+            </w:tcMar>
+            <w:vAlign w:val="center"/>
+          </w:tcPr>
+          <w:p>
+            <w:pPr>
+              <w:pStyle w:val="Normal"/>
+              <w:jc w:val="left"/>
+              <w:pBdr>
+                <w:bottom w:val="none" w:sz="0" w:space="0" w:color="000000"/>
+                <w:top w:val="none" w:sz="0" w:space="0" w:color="000000"/>
+                <w:left w:val="none" w:sz="0" w:space="0" w:color="000000"/>
+                <w:right w:val="none" w:sz="0" w:space="0" w:color="000000"/>
+              </w:pBdr>
+              <w:spacing w:after="100" w:before="100" w:line="240"/>
+              <w:ind w:firstLine="0" w:left="100" w:right="100"/>
+            </w:pPr>
+            <w:r>
+              <w:rPr>
+                <w:rFonts w:ascii="Arial" w:hAnsi="Arial" w:eastAsia="Arial" w:cs="Arial"/>
+                <w:i w:val="false"/>
+                <w:b w:val="false"/>
+                <w:u w:val="none"/>
+                <w:sz w:val="22"/>
+                <w:szCs w:val="22"/>
+                <w:color w:val="000000"/>
+              </w:rPr>
+              <w:t xml:space="preserve">  Female</w:t>
+            </w:r>
+          </w:p>
+        </w:tc>
+        <w:tc>
+          <w:tcPr>
+            <w:tcBorders>
+              <w:bottom w:val="none" w:sz="0" w:space="0" w:color="000000"/>
+              <w:top w:val="none" w:sz="0" w:space="0" w:color="000000"/>
+              <w:left w:val="none" w:sz="0" w:space="0" w:color="000000"/>
+              <w:right w:val="none" w:sz="0" w:space="0" w:color="000000"/>
+            </w:tcBorders>
+            <w:shd w:val="clear" w:color="auto" w:fill="FFFFFF"/>
+            <w:tcMar>
+              <w:top w:w="0" w:type="dxa"/>
+              <w:bottom w:w="0" w:type="dxa"/>
+              <w:left w:w="0" w:type="dxa"/>
+              <w:right w:w="0" w:type="dxa"/>
+            </w:tcMar>
+            <w:vAlign w:val="center"/>
+          </w:tcPr>
+          <w:p>
+            <w:pPr>
+              <w:pStyle w:val="Normal"/>
+              <w:jc w:val="center"/>
+              <w:pBdr>
+                <w:bottom w:val="none" w:sz="0" w:space="0" w:color="000000"/>
+                <w:top w:val="none" w:sz="0" w:space="0" w:color="000000"/>
+                <w:left w:val="none" w:sz="0" w:space="0" w:color="000000"/>
+                <w:right w:val="none" w:sz="0" w:space="0" w:color="000000"/>
+              </w:pBdr>
+              <w:spacing w:after="100" w:before="100" w:line="240"/>
+              <w:ind w:firstLine="0" w:left="100" w:right="100"/>
+            </w:pPr>
+            <w:r>
+              <w:rPr>
+                <w:rFonts w:ascii="Arial" w:hAnsi="Arial" w:eastAsia="Arial" w:cs="Arial"/>
+                <w:i w:val="false"/>
+                <w:b w:val="false"/>
+                <w:u w:val="none"/>
+                <w:sz w:val="22"/>
+                <w:szCs w:val="22"/>
+                <w:color w:val="000000"/>
+              </w:rPr>
+              <w:t xml:space="preserve">4,228 (43.1%)</w:t>
+            </w:r>
+          </w:p>
+        </w:tc>
+        <w:tc>
+          <w:tcPr>
+            <w:tcBorders>
+              <w:bottom w:val="none" w:sz="0" w:space="0" w:color="000000"/>
+              <w:top w:val="none" w:sz="0" w:space="0" w:color="000000"/>
+              <w:left w:val="none" w:sz="0" w:space="0" w:color="000000"/>
+              <w:right w:val="none" w:sz="0" w:space="0" w:color="000000"/>
+            </w:tcBorders>
+            <w:shd w:val="clear" w:color="auto" w:fill="FFFFFF"/>
+            <w:tcMar>
+              <w:top w:w="0" w:type="dxa"/>
+              <w:bottom w:w="0" w:type="dxa"/>
+              <w:left w:w="0" w:type="dxa"/>
+              <w:right w:w="0" w:type="dxa"/>
+            </w:tcMar>
+            <w:vAlign w:val="center"/>
+          </w:tcPr>
+          <w:p>
+            <w:pPr>
+              <w:pStyle w:val="Normal"/>
+              <w:jc w:val="center"/>
+              <w:pBdr>
+                <w:bottom w:val="none" w:sz="0" w:space="0" w:color="000000"/>
+                <w:top w:val="none" w:sz="0" w:space="0" w:color="000000"/>
+                <w:left w:val="none" w:sz="0" w:space="0" w:color="000000"/>
+                <w:right w:val="none" w:sz="0" w:space="0" w:color="000000"/>
+              </w:pBdr>
+              <w:spacing w:after="100" w:before="100" w:line="240"/>
+              <w:ind w:firstLine="0" w:left="100" w:right="100"/>
+            </w:pPr>
+            <w:r>
+              <w:rPr>
+                <w:rFonts w:ascii="Arial" w:hAnsi="Arial" w:eastAsia="Arial" w:cs="Arial"/>
+                <w:i w:val="false"/>
+                <w:b w:val="false"/>
+                <w:u w:val="none"/>
+                <w:sz w:val="22"/>
+                <w:szCs w:val="22"/>
+                <w:color w:val="000000"/>
+              </w:rPr>
+              <w:t xml:space="preserve">805 (42.9%)</w:t>
+            </w:r>
+          </w:p>
+        </w:tc>
+        <w:tc>
+          <w:tcPr>
+            <w:tcBorders>
+              <w:bottom w:val="none" w:sz="0" w:space="0" w:color="000000"/>
+              <w:top w:val="none" w:sz="0" w:space="0" w:color="000000"/>
+              <w:left w:val="none" w:sz="0" w:space="0" w:color="000000"/>
+              <w:right w:val="none" w:sz="0" w:space="0" w:color="000000"/>
+            </w:tcBorders>
+            <w:shd w:val="clear" w:color="auto" w:fill="FFFFFF"/>
+            <w:tcMar>
+              <w:top w:w="0" w:type="dxa"/>
+              <w:bottom w:w="0" w:type="dxa"/>
+              <w:left w:w="0" w:type="dxa"/>
+              <w:right w:w="0" w:type="dxa"/>
+            </w:tcMar>
+            <w:vAlign w:val="center"/>
+          </w:tcPr>
+          <w:p>
+            <w:pPr>
+              <w:pStyle w:val="Normal"/>
+              <w:jc w:val="center"/>
+              <w:pBdr>
+                <w:bottom w:val="none" w:sz="0" w:space="0" w:color="000000"/>
+                <w:top w:val="none" w:sz="0" w:space="0" w:color="000000"/>
+                <w:left w:val="none" w:sz="0" w:space="0" w:color="000000"/>
+                <w:right w:val="none" w:sz="0" w:space="0" w:color="000000"/>
+              </w:pBdr>
+              <w:spacing w:after="100" w:before="100" w:line="240"/>
+              <w:ind w:firstLine="0" w:left="100" w:right="100"/>
+            </w:pPr>
+            <w:r>
+              <w:rPr>
+                <w:rFonts w:ascii="Arial" w:hAnsi="Arial" w:eastAsia="Arial" w:cs="Arial"/>
+                <w:i w:val="false"/>
+                <w:b w:val="false"/>
+                <w:u w:val="none"/>
+                <w:sz w:val="22"/>
+                <w:szCs w:val="22"/>
+                <w:color w:val="000000"/>
+              </w:rPr>
+              <w:t xml:space="preserve">5,033 (43.1%)</w:t>
+            </w:r>
+          </w:p>
+        </w:tc>
+      </w:tr>
+      <w:tr>
+        <w:trPr>
+          <w:trHeight w:val="614" w:hRule="auto"/>
+        </w:trPr>
+        body 4
+        <w:tc>
+          <w:tcPr>
+            <w:tcBorders>
+              <w:bottom w:val="none" w:sz="0" w:space="0" w:color="000000"/>
+              <w:top w:val="none" w:sz="0" w:space="0" w:color="000000"/>
+              <w:left w:val="none" w:sz="0" w:space="0" w:color="000000"/>
+              <w:right w:val="none" w:sz="0" w:space="0" w:color="000000"/>
+            </w:tcBorders>
+            <w:shd w:val="clear" w:color="auto" w:fill="FFFFFF"/>
+            <w:tcMar>
+              <w:top w:w="0" w:type="dxa"/>
+              <w:bottom w:w="0" w:type="dxa"/>
+              <w:left w:w="0" w:type="dxa"/>
+              <w:right w:w="0" w:type="dxa"/>
+            </w:tcMar>
+            <w:vAlign w:val="center"/>
+          </w:tcPr>
+          <w:p>
+            <w:pPr>
+              <w:pStyle w:val="Normal"/>
+              <w:jc w:val="left"/>
+              <w:pBdr>
+                <w:bottom w:val="none" w:sz="0" w:space="0" w:color="000000"/>
+                <w:top w:val="none" w:sz="0" w:space="0" w:color="000000"/>
+                <w:left w:val="none" w:sz="0" w:space="0" w:color="000000"/>
+                <w:right w:val="none" w:sz="0" w:space="0" w:color="000000"/>
+              </w:pBdr>
+              <w:spacing w:after="100" w:before="100" w:line="240"/>
+              <w:ind w:firstLine="0" w:left="100" w:right="100"/>
+            </w:pPr>
+            <w:r>
+              <w:rPr>
+                <w:rFonts w:ascii="Arial" w:hAnsi="Arial" w:eastAsia="Arial" w:cs="Arial"/>
+                <w:i w:val="false"/>
+                <w:b w:val="true"/>
+                <w:u w:val="none"/>
+                <w:sz w:val="22"/>
+                <w:szCs w:val="22"/>
+                <w:color w:val="000000"/>
+              </w:rPr>
+              <w:t xml:space="preserve">Age</w:t>
+            </w:r>
+          </w:p>
+        </w:tc>
+        <w:tc>
+          <w:tcPr>
+            <w:tcBorders>
+              <w:bottom w:val="none" w:sz="0" w:space="0" w:color="000000"/>
+              <w:top w:val="none" w:sz="0" w:space="0" w:color="000000"/>
+              <w:left w:val="none" w:sz="0" w:space="0" w:color="000000"/>
+              <w:right w:val="none" w:sz="0" w:space="0" w:color="000000"/>
+            </w:tcBorders>
+            <w:shd w:val="clear" w:color="auto" w:fill="FFFFFF"/>
+            <w:tcMar>
+              <w:top w:w="0" w:type="dxa"/>
+              <w:bottom w:w="0" w:type="dxa"/>
+              <w:left w:w="0" w:type="dxa"/>
+              <w:right w:w="0" w:type="dxa"/>
+            </w:tcMar>
+            <w:vAlign w:val="center"/>
+          </w:tcPr>
+          <w:p>
+            <w:pPr>
+              <w:pStyle w:val="Normal"/>
+              <w:jc w:val="center"/>
+              <w:pBdr>
+                <w:bottom w:val="none" w:sz="0" w:space="0" w:color="000000"/>
+                <w:top w:val="none" w:sz="0" w:space="0" w:color="000000"/>
+                <w:left w:val="none" w:sz="0" w:space="0" w:color="000000"/>
+                <w:right w:val="none" w:sz="0" w:space="0" w:color="000000"/>
+              </w:pBdr>
+              <w:spacing w:after="100" w:before="100" w:line="240"/>
+              <w:ind w:firstLine="0" w:left="100" w:right="100"/>
+            </w:pPr>
+            <w:r>
+              <w:rPr>
+                <w:rFonts w:ascii="Arial" w:hAnsi="Arial" w:eastAsia="Arial" w:cs="Arial"/>
+                <w:i w:val="false"/>
+                <w:b w:val="false"/>
+                <w:u w:val="none"/>
+                <w:sz w:val="22"/>
+                <w:szCs w:val="22"/>
+                <w:color w:val="000000"/>
+              </w:rPr>
+              <w:t xml:space="preserve"/>
+            </w:r>
+          </w:p>
+        </w:tc>
+        <w:tc>
+          <w:tcPr>
+            <w:tcBorders>
+              <w:bottom w:val="none" w:sz="0" w:space="0" w:color="000000"/>
+              <w:top w:val="none" w:sz="0" w:space="0" w:color="000000"/>
+              <w:left w:val="none" w:sz="0" w:space="0" w:color="000000"/>
+              <w:right w:val="none" w:sz="0" w:space="0" w:color="000000"/>
+            </w:tcBorders>
+            <w:shd w:val="clear" w:color="auto" w:fill="FFFFFF"/>
+            <w:tcMar>
+              <w:top w:w="0" w:type="dxa"/>
+              <w:bottom w:w="0" w:type="dxa"/>
+              <w:left w:w="0" w:type="dxa"/>
+              <w:right w:w="0" w:type="dxa"/>
+            </w:tcMar>
+            <w:vAlign w:val="center"/>
+          </w:tcPr>
+          <w:p>
+            <w:pPr>
+              <w:pStyle w:val="Normal"/>
+              <w:jc w:val="center"/>
+              <w:pBdr>
+                <w:bottom w:val="none" w:sz="0" w:space="0" w:color="000000"/>
+                <w:top w:val="none" w:sz="0" w:space="0" w:color="000000"/>
+                <w:left w:val="none" w:sz="0" w:space="0" w:color="000000"/>
+                <w:right w:val="none" w:sz="0" w:space="0" w:color="000000"/>
+              </w:pBdr>
+              <w:spacing w:after="100" w:before="100" w:line="240"/>
+              <w:ind w:firstLine="0" w:left="100" w:right="100"/>
+            </w:pPr>
+            <w:r>
+              <w:rPr>
+                <w:rFonts w:ascii="Arial" w:hAnsi="Arial" w:eastAsia="Arial" w:cs="Arial"/>
+                <w:i w:val="false"/>
+                <w:b w:val="false"/>
+                <w:u w:val="none"/>
+                <w:sz w:val="22"/>
+                <w:szCs w:val="22"/>
+                <w:color w:val="000000"/>
+              </w:rPr>
+              <w:t xml:space="preserve"/>
+            </w:r>
+          </w:p>
+        </w:tc>
+        <w:tc>
+          <w:tcPr>
+            <w:tcBorders>
+              <w:bottom w:val="none" w:sz="0" w:space="0" w:color="000000"/>
+              <w:top w:val="none" w:sz="0" w:space="0" w:color="000000"/>
+              <w:left w:val="none" w:sz="0" w:space="0" w:color="000000"/>
+              <w:right w:val="none" w:sz="0" w:space="0" w:color="000000"/>
+            </w:tcBorders>
+            <w:shd w:val="clear" w:color="auto" w:fill="FFFFFF"/>
+            <w:tcMar>
+              <w:top w:w="0" w:type="dxa"/>
+              <w:bottom w:w="0" w:type="dxa"/>
+              <w:left w:w="0" w:type="dxa"/>
+              <w:right w:w="0" w:type="dxa"/>
+            </w:tcMar>
+            <w:vAlign w:val="center"/>
+          </w:tcPr>
+          <w:p>
+            <w:pPr>
+              <w:pStyle w:val="Normal"/>
+              <w:jc w:val="center"/>
+              <w:pBdr>
+                <w:bottom w:val="none" w:sz="0" w:space="0" w:color="000000"/>
+                <w:top w:val="none" w:sz="0" w:space="0" w:color="000000"/>
+                <w:left w:val="none" w:sz="0" w:space="0" w:color="000000"/>
+                <w:right w:val="none" w:sz="0" w:space="0" w:color="000000"/>
+              </w:pBdr>
+              <w:spacing w:after="100" w:before="100" w:line="240"/>
+              <w:ind w:firstLine="0" w:left="100" w:right="100"/>
+            </w:pPr>
+            <w:r>
+              <w:rPr>
+                <w:rFonts w:ascii="Arial" w:hAnsi="Arial" w:eastAsia="Arial" w:cs="Arial"/>
+                <w:i w:val="false"/>
+                <w:b w:val="false"/>
+                <w:u w:val="none"/>
+                <w:sz w:val="22"/>
+                <w:szCs w:val="22"/>
+                <w:color w:val="000000"/>
+              </w:rPr>
+              <w:t xml:space="preserve"/>
+            </w:r>
+          </w:p>
+        </w:tc>
+      </w:tr>
+      <w:tr>
+        <w:trPr>
+          <w:trHeight w:val="617" w:hRule="auto"/>
         </w:trPr>
         body 5
         <w:tc>
@@ -1042,7 +1042,7 @@
             </w:pPr>
             <w:r>
               <w:rPr>
-                <w:rFonts w:ascii="Helvetica" w:hAnsi="Helvetica" w:eastAsia="Helvetica" w:cs="Helvetica"/>
+                <w:rFonts w:ascii="Arial" w:hAnsi="Arial" w:eastAsia="Arial" w:cs="Arial"/>
                 <w:i w:val="false"/>
                 <w:b w:val="false"/>
                 <w:u w:val="none"/>
@@ -1086,7 +1086,7 @@
             </w:pPr>
             <w:r>
               <w:rPr>
-                <w:rFonts w:ascii="Helvetica" w:hAnsi="Helvetica" w:eastAsia="Helvetica" w:cs="Helvetica"/>
+                <w:rFonts w:ascii="Arial" w:hAnsi="Arial" w:eastAsia="Arial" w:cs="Arial"/>
                 <w:i w:val="false"/>
                 <w:b w:val="false"/>
                 <w:u w:val="none"/>
@@ -1130,7 +1130,7 @@
             </w:pPr>
             <w:r>
               <w:rPr>
-                <w:rFonts w:ascii="Helvetica" w:hAnsi="Helvetica" w:eastAsia="Helvetica" w:cs="Helvetica"/>
+                <w:rFonts w:ascii="Arial" w:hAnsi="Arial" w:eastAsia="Arial" w:cs="Arial"/>
                 <w:i w:val="false"/>
                 <w:b w:val="false"/>
                 <w:u w:val="none"/>
@@ -1174,7 +1174,7 @@
             </w:pPr>
             <w:r>
               <w:rPr>
-                <w:rFonts w:ascii="Helvetica" w:hAnsi="Helvetica" w:eastAsia="Helvetica" w:cs="Helvetica"/>
+                <w:rFonts w:ascii="Arial" w:hAnsi="Arial" w:eastAsia="Arial" w:cs="Arial"/>
                 <w:i w:val="false"/>
                 <w:b w:val="false"/>
                 <w:u w:val="none"/>
@@ -1224,7 +1224,7 @@
             </w:pPr>
             <w:r>
               <w:rPr>
-                <w:rFonts w:ascii="Helvetica" w:hAnsi="Helvetica" w:eastAsia="Helvetica" w:cs="Helvetica"/>
+                <w:rFonts w:ascii="Arial" w:hAnsi="Arial" w:eastAsia="Arial" w:cs="Arial"/>
                 <w:i w:val="false"/>
                 <w:b w:val="false"/>
                 <w:u w:val="none"/>
@@ -1268,7 +1268,7 @@
             </w:pPr>
             <w:r>
               <w:rPr>
-                <w:rFonts w:ascii="Helvetica" w:hAnsi="Helvetica" w:eastAsia="Helvetica" w:cs="Helvetica"/>
+                <w:rFonts w:ascii="Arial" w:hAnsi="Arial" w:eastAsia="Arial" w:cs="Arial"/>
                 <w:i w:val="false"/>
                 <w:b w:val="false"/>
                 <w:u w:val="none"/>
@@ -1312,7 +1312,7 @@
             </w:pPr>
             <w:r>
               <w:rPr>
-                <w:rFonts w:ascii="Helvetica" w:hAnsi="Helvetica" w:eastAsia="Helvetica" w:cs="Helvetica"/>
+                <w:rFonts w:ascii="Arial" w:hAnsi="Arial" w:eastAsia="Arial" w:cs="Arial"/>
                 <w:i w:val="false"/>
                 <w:b w:val="false"/>
                 <w:u w:val="none"/>
@@ -1356,7 +1356,7 @@
             </w:pPr>
             <w:r>
               <w:rPr>
-                <w:rFonts w:ascii="Helvetica" w:hAnsi="Helvetica" w:eastAsia="Helvetica" w:cs="Helvetica"/>
+                <w:rFonts w:ascii="Arial" w:hAnsi="Arial" w:eastAsia="Arial" w:cs="Arial"/>
                 <w:i w:val="false"/>
                 <w:b w:val="false"/>
                 <w:u w:val="none"/>
@@ -1371,7 +1371,7 @@
       </w:tr>
       <w:tr>
         <w:trPr>
-          <w:trHeight w:val="616" w:hRule="auto"/>
+          <w:trHeight w:val="614" w:hRule="auto"/>
         </w:trPr>
         body 7
         <w:tc>
@@ -1406,7 +1406,7 @@
             </w:pPr>
             <w:r>
               <w:rPr>
-                <w:rFonts w:ascii="Helvetica" w:hAnsi="Helvetica" w:eastAsia="Helvetica" w:cs="Helvetica"/>
+                <w:rFonts w:ascii="Arial" w:hAnsi="Arial" w:eastAsia="Arial" w:cs="Arial"/>
                 <w:i w:val="false"/>
                 <w:b w:val="true"/>
                 <w:u w:val="none"/>
@@ -1450,7 +1450,7 @@
             </w:pPr>
             <w:r>
               <w:rPr>
-                <w:rFonts w:ascii="Helvetica" w:hAnsi="Helvetica" w:eastAsia="Helvetica" w:cs="Helvetica"/>
+                <w:rFonts w:ascii="Arial" w:hAnsi="Arial" w:eastAsia="Arial" w:cs="Arial"/>
                 <w:i w:val="false"/>
                 <w:b w:val="false"/>
                 <w:u w:val="none"/>
@@ -1494,7 +1494,7 @@
             </w:pPr>
             <w:r>
               <w:rPr>
-                <w:rFonts w:ascii="Helvetica" w:hAnsi="Helvetica" w:eastAsia="Helvetica" w:cs="Helvetica"/>
+                <w:rFonts w:ascii="Arial" w:hAnsi="Arial" w:eastAsia="Arial" w:cs="Arial"/>
                 <w:i w:val="false"/>
                 <w:b w:val="false"/>
                 <w:u w:val="none"/>
@@ -1538,7 +1538,7 @@
             </w:pPr>
             <w:r>
               <w:rPr>
-                <w:rFonts w:ascii="Helvetica" w:hAnsi="Helvetica" w:eastAsia="Helvetica" w:cs="Helvetica"/>
+                <w:rFonts w:ascii="Arial" w:hAnsi="Arial" w:eastAsia="Arial" w:cs="Arial"/>
                 <w:i w:val="false"/>
                 <w:b w:val="false"/>
                 <w:u w:val="none"/>
@@ -1553,7 +1553,7 @@
       </w:tr>
       <w:tr>
         <w:trPr>
-          <w:trHeight w:val="616" w:hRule="auto"/>
+          <w:trHeight w:val="617" w:hRule="auto"/>
         </w:trPr>
         body 8
         <w:tc>
@@ -1588,7 +1588,7 @@
             </w:pPr>
             <w:r>
               <w:rPr>
-                <w:rFonts w:ascii="Helvetica" w:hAnsi="Helvetica" w:eastAsia="Helvetica" w:cs="Helvetica"/>
+                <w:rFonts w:ascii="Arial" w:hAnsi="Arial" w:eastAsia="Arial" w:cs="Arial"/>
                 <w:i w:val="false"/>
                 <w:b w:val="false"/>
                 <w:u w:val="none"/>
@@ -1632,7 +1632,7 @@
             </w:pPr>
             <w:r>
               <w:rPr>
-                <w:rFonts w:ascii="Helvetica" w:hAnsi="Helvetica" w:eastAsia="Helvetica" w:cs="Helvetica"/>
+                <w:rFonts w:ascii="Arial" w:hAnsi="Arial" w:eastAsia="Arial" w:cs="Arial"/>
                 <w:i w:val="false"/>
                 <w:b w:val="false"/>
                 <w:u w:val="none"/>
@@ -1676,7 +1676,7 @@
             </w:pPr>
             <w:r>
               <w:rPr>
-                <w:rFonts w:ascii="Helvetica" w:hAnsi="Helvetica" w:eastAsia="Helvetica" w:cs="Helvetica"/>
+                <w:rFonts w:ascii="Arial" w:hAnsi="Arial" w:eastAsia="Arial" w:cs="Arial"/>
                 <w:i w:val="false"/>
                 <w:b w:val="false"/>
                 <w:u w:val="none"/>
@@ -1720,7 +1720,7 @@
             </w:pPr>
             <w:r>
               <w:rPr>
-                <w:rFonts w:ascii="Helvetica" w:hAnsi="Helvetica" w:eastAsia="Helvetica" w:cs="Helvetica"/>
+                <w:rFonts w:ascii="Arial" w:hAnsi="Arial" w:eastAsia="Arial" w:cs="Arial"/>
                 <w:i w:val="false"/>
                 <w:b w:val="false"/>
                 <w:u w:val="none"/>
@@ -1735,7 +1735,7 @@
       </w:tr>
       <w:tr>
         <w:trPr>
-          <w:trHeight w:val="616" w:hRule="auto"/>
+          <w:trHeight w:val="617" w:hRule="auto"/>
         </w:trPr>
         body 9
         <w:tc>
@@ -1770,7 +1770,7 @@
             </w:pPr>
             <w:r>
               <w:rPr>
-                <w:rFonts w:ascii="Helvetica" w:hAnsi="Helvetica" w:eastAsia="Helvetica" w:cs="Helvetica"/>
+                <w:rFonts w:ascii="Arial" w:hAnsi="Arial" w:eastAsia="Arial" w:cs="Arial"/>
                 <w:i w:val="false"/>
                 <w:b w:val="false"/>
                 <w:u w:val="none"/>
@@ -1814,7 +1814,7 @@
             </w:pPr>
             <w:r>
               <w:rPr>
-                <w:rFonts w:ascii="Helvetica" w:hAnsi="Helvetica" w:eastAsia="Helvetica" w:cs="Helvetica"/>
+                <w:rFonts w:ascii="Arial" w:hAnsi="Arial" w:eastAsia="Arial" w:cs="Arial"/>
                 <w:i w:val="false"/>
                 <w:b w:val="false"/>
                 <w:u w:val="none"/>
@@ -1858,7 +1858,7 @@
             </w:pPr>
             <w:r>
               <w:rPr>
-                <w:rFonts w:ascii="Helvetica" w:hAnsi="Helvetica" w:eastAsia="Helvetica" w:cs="Helvetica"/>
+                <w:rFonts w:ascii="Arial" w:hAnsi="Arial" w:eastAsia="Arial" w:cs="Arial"/>
                 <w:i w:val="false"/>
                 <w:b w:val="false"/>
                 <w:u w:val="none"/>
@@ -1902,7 +1902,7 @@
             </w:pPr>
             <w:r>
               <w:rPr>
-                <w:rFonts w:ascii="Helvetica" w:hAnsi="Helvetica" w:eastAsia="Helvetica" w:cs="Helvetica"/>
+                <w:rFonts w:ascii="Arial" w:hAnsi="Arial" w:eastAsia="Arial" w:cs="Arial"/>
                 <w:i w:val="false"/>
                 <w:b w:val="false"/>
                 <w:u w:val="none"/>
@@ -1917,7 +1917,7 @@
       </w:tr>
       <w:tr>
         <w:trPr>
-          <w:trHeight w:val="616" w:hRule="auto"/>
+          <w:trHeight w:val="617" w:hRule="auto"/>
         </w:trPr>
         body10
         <w:tc>
@@ -1952,7 +1952,7 @@
             </w:pPr>
             <w:r>
               <w:rPr>
-                <w:rFonts w:ascii="Helvetica" w:hAnsi="Helvetica" w:eastAsia="Helvetica" w:cs="Helvetica"/>
+                <w:rFonts w:ascii="Arial" w:hAnsi="Arial" w:eastAsia="Arial" w:cs="Arial"/>
                 <w:i w:val="false"/>
                 <w:b w:val="false"/>
                 <w:u w:val="none"/>
@@ -1996,7 +1996,7 @@
             </w:pPr>
             <w:r>
               <w:rPr>
-                <w:rFonts w:ascii="Helvetica" w:hAnsi="Helvetica" w:eastAsia="Helvetica" w:cs="Helvetica"/>
+                <w:rFonts w:ascii="Arial" w:hAnsi="Arial" w:eastAsia="Arial" w:cs="Arial"/>
                 <w:i w:val="false"/>
                 <w:b w:val="false"/>
                 <w:u w:val="none"/>
@@ -2040,7 +2040,7 @@
             </w:pPr>
             <w:r>
               <w:rPr>
-                <w:rFonts w:ascii="Helvetica" w:hAnsi="Helvetica" w:eastAsia="Helvetica" w:cs="Helvetica"/>
+                <w:rFonts w:ascii="Arial" w:hAnsi="Arial" w:eastAsia="Arial" w:cs="Arial"/>
                 <w:i w:val="false"/>
                 <w:b w:val="false"/>
                 <w:u w:val="none"/>
@@ -2084,7 +2084,7 @@
             </w:pPr>
             <w:r>
               <w:rPr>
-                <w:rFonts w:ascii="Helvetica" w:hAnsi="Helvetica" w:eastAsia="Helvetica" w:cs="Helvetica"/>
+                <w:rFonts w:ascii="Arial" w:hAnsi="Arial" w:eastAsia="Arial" w:cs="Arial"/>
                 <w:i w:val="false"/>
                 <w:b w:val="false"/>
                 <w:u w:val="none"/>
@@ -2099,7 +2099,7 @@
       </w:tr>
       <w:tr>
         <w:trPr>
-          <w:trHeight w:val="616" w:hRule="auto"/>
+          <w:trHeight w:val="617" w:hRule="auto"/>
         </w:trPr>
         body11
         <w:tc>
@@ -2134,7 +2134,7 @@
             </w:pPr>
             <w:r>
               <w:rPr>
-                <w:rFonts w:ascii="Helvetica" w:hAnsi="Helvetica" w:eastAsia="Helvetica" w:cs="Helvetica"/>
+                <w:rFonts w:ascii="Arial" w:hAnsi="Arial" w:eastAsia="Arial" w:cs="Arial"/>
                 <w:i w:val="false"/>
                 <w:b w:val="false"/>
                 <w:u w:val="none"/>
@@ -2178,7 +2178,7 @@
             </w:pPr>
             <w:r>
               <w:rPr>
-                <w:rFonts w:ascii="Helvetica" w:hAnsi="Helvetica" w:eastAsia="Helvetica" w:cs="Helvetica"/>
+                <w:rFonts w:ascii="Arial" w:hAnsi="Arial" w:eastAsia="Arial" w:cs="Arial"/>
                 <w:i w:val="false"/>
                 <w:b w:val="false"/>
                 <w:u w:val="none"/>
@@ -2222,7 +2222,7 @@
             </w:pPr>
             <w:r>
               <w:rPr>
-                <w:rFonts w:ascii="Helvetica" w:hAnsi="Helvetica" w:eastAsia="Helvetica" w:cs="Helvetica"/>
+                <w:rFonts w:ascii="Arial" w:hAnsi="Arial" w:eastAsia="Arial" w:cs="Arial"/>
                 <w:i w:val="false"/>
                 <w:b w:val="false"/>
                 <w:u w:val="none"/>
@@ -2266,7 +2266,7 @@
             </w:pPr>
             <w:r>
               <w:rPr>
-                <w:rFonts w:ascii="Helvetica" w:hAnsi="Helvetica" w:eastAsia="Helvetica" w:cs="Helvetica"/>
+                <w:rFonts w:ascii="Arial" w:hAnsi="Arial" w:eastAsia="Arial" w:cs="Arial"/>
                 <w:i w:val="false"/>
                 <w:b w:val="false"/>
                 <w:u w:val="none"/>
@@ -2281,7 +2281,7 @@
       </w:tr>
       <w:tr>
         <w:trPr>
-          <w:trHeight w:val="616" w:hRule="auto"/>
+          <w:trHeight w:val="617" w:hRule="auto"/>
         </w:trPr>
         body12
         <w:tc>
@@ -2316,7 +2316,7 @@
             </w:pPr>
             <w:r>
               <w:rPr>
-                <w:rFonts w:ascii="Helvetica" w:hAnsi="Helvetica" w:eastAsia="Helvetica" w:cs="Helvetica"/>
+                <w:rFonts w:ascii="Arial" w:hAnsi="Arial" w:eastAsia="Arial" w:cs="Arial"/>
                 <w:i w:val="false"/>
                 <w:b w:val="false"/>
                 <w:u w:val="none"/>
@@ -2360,7 +2360,7 @@
             </w:pPr>
             <w:r>
               <w:rPr>
-                <w:rFonts w:ascii="Helvetica" w:hAnsi="Helvetica" w:eastAsia="Helvetica" w:cs="Helvetica"/>
+                <w:rFonts w:ascii="Arial" w:hAnsi="Arial" w:eastAsia="Arial" w:cs="Arial"/>
                 <w:i w:val="false"/>
                 <w:b w:val="false"/>
                 <w:u w:val="none"/>
@@ -2404,7 +2404,7 @@
             </w:pPr>
             <w:r>
               <w:rPr>
-                <w:rFonts w:ascii="Helvetica" w:hAnsi="Helvetica" w:eastAsia="Helvetica" w:cs="Helvetica"/>
+                <w:rFonts w:ascii="Arial" w:hAnsi="Arial" w:eastAsia="Arial" w:cs="Arial"/>
                 <w:i w:val="false"/>
                 <w:b w:val="false"/>
                 <w:u w:val="none"/>
@@ -2448,7 +2448,7 @@
             </w:pPr>
             <w:r>
               <w:rPr>
-                <w:rFonts w:ascii="Helvetica" w:hAnsi="Helvetica" w:eastAsia="Helvetica" w:cs="Helvetica"/>
+                <w:rFonts w:ascii="Arial" w:hAnsi="Arial" w:eastAsia="Arial" w:cs="Arial"/>
                 <w:i w:val="false"/>
                 <w:b w:val="false"/>
                 <w:u w:val="none"/>
@@ -2463,7 +2463,7 @@
       </w:tr>
       <w:tr>
         <w:trPr>
-          <w:trHeight w:val="616" w:hRule="auto"/>
+          <w:trHeight w:val="614" w:hRule="auto"/>
         </w:trPr>
         body13
         <w:tc>
@@ -2498,7 +2498,7 @@
             </w:pPr>
             <w:r>
               <w:rPr>
-                <w:rFonts w:ascii="Helvetica" w:hAnsi="Helvetica" w:eastAsia="Helvetica" w:cs="Helvetica"/>
+                <w:rFonts w:ascii="Arial" w:hAnsi="Arial" w:eastAsia="Arial" w:cs="Arial"/>
                 <w:i w:val="false"/>
                 <w:b w:val="true"/>
                 <w:u w:val="none"/>
@@ -2542,7 +2542,7 @@
             </w:pPr>
             <w:r>
               <w:rPr>
-                <w:rFonts w:ascii="Helvetica" w:hAnsi="Helvetica" w:eastAsia="Helvetica" w:cs="Helvetica"/>
+                <w:rFonts w:ascii="Arial" w:hAnsi="Arial" w:eastAsia="Arial" w:cs="Arial"/>
                 <w:i w:val="false"/>
                 <w:b w:val="false"/>
                 <w:u w:val="none"/>
@@ -2586,7 +2586,7 @@
             </w:pPr>
             <w:r>
               <w:rPr>
-                <w:rFonts w:ascii="Helvetica" w:hAnsi="Helvetica" w:eastAsia="Helvetica" w:cs="Helvetica"/>
+                <w:rFonts w:ascii="Arial" w:hAnsi="Arial" w:eastAsia="Arial" w:cs="Arial"/>
                 <w:i w:val="false"/>
                 <w:b w:val="false"/>
                 <w:u w:val="none"/>
@@ -2630,7 +2630,7 @@
             </w:pPr>
             <w:r>
               <w:rPr>
-                <w:rFonts w:ascii="Helvetica" w:hAnsi="Helvetica" w:eastAsia="Helvetica" w:cs="Helvetica"/>
+                <w:rFonts w:ascii="Arial" w:hAnsi="Arial" w:eastAsia="Arial" w:cs="Arial"/>
                 <w:i w:val="false"/>
                 <w:b w:val="false"/>
                 <w:u w:val="none"/>
@@ -2645,7 +2645,7 @@
       </w:tr>
       <w:tr>
         <w:trPr>
-          <w:trHeight w:val="618" w:hRule="auto"/>
+          <w:trHeight w:val="617" w:hRule="auto"/>
         </w:trPr>
         body14
         <w:tc>
@@ -2680,7 +2680,7 @@
             </w:pPr>
             <w:r>
               <w:rPr>
-                <w:rFonts w:ascii="Helvetica" w:hAnsi="Helvetica" w:eastAsia="Helvetica" w:cs="Helvetica"/>
+                <w:rFonts w:ascii="Arial" w:hAnsi="Arial" w:eastAsia="Arial" w:cs="Arial"/>
                 <w:i w:val="false"/>
                 <w:b w:val="false"/>
                 <w:u w:val="none"/>
@@ -2724,110 +2724,110 @@
             </w:pPr>
             <w:r>
               <w:rPr>
-                <w:rFonts w:ascii="Helvetica" w:hAnsi="Helvetica" w:eastAsia="Helvetica" w:cs="Helvetica"/>
-                <w:i w:val="false"/>
-                <w:b w:val="false"/>
-                <w:u w:val="none"/>
-                <w:sz w:val="22"/>
-                <w:szCs w:val="22"/>
-                <w:color w:val="000000"/>
-              </w:rPr>
-              <w:t xml:space="preserve">4,664 (47.5%)</w:t>
-            </w:r>
-          </w:p>
-        </w:tc>
-        <w:tc>
-          <w:tcPr>
-            <w:tcBorders>
-              <w:bottom w:val="none" w:sz="0" w:space="0" w:color="000000"/>
-              <w:top w:val="none" w:sz="0" w:space="0" w:color="000000"/>
-              <w:left w:val="none" w:sz="0" w:space="0" w:color="000000"/>
-              <w:right w:val="none" w:sz="0" w:space="0" w:color="000000"/>
-            </w:tcBorders>
-            <w:shd w:val="clear" w:color="auto" w:fill="FFFFFF"/>
-            <w:tcMar>
-              <w:top w:w="0" w:type="dxa"/>
-              <w:bottom w:w="0" w:type="dxa"/>
-              <w:left w:w="0" w:type="dxa"/>
-              <w:right w:w="0" w:type="dxa"/>
-            </w:tcMar>
-            <w:vAlign w:val="center"/>
-          </w:tcPr>
-          <w:p>
-            <w:pPr>
-              <w:pStyle w:val="Normal"/>
-              <w:jc w:val="center"/>
-              <w:pBdr>
-                <w:bottom w:val="none" w:sz="0" w:space="0" w:color="000000"/>
-                <w:top w:val="none" w:sz="0" w:space="0" w:color="000000"/>
-                <w:left w:val="none" w:sz="0" w:space="0" w:color="000000"/>
-                <w:right w:val="none" w:sz="0" w:space="0" w:color="000000"/>
-              </w:pBdr>
-              <w:spacing w:after="100" w:before="100" w:line="240"/>
-              <w:ind w:firstLine="0" w:left="100" w:right="100"/>
-            </w:pPr>
-            <w:r>
-              <w:rPr>
-                <w:rFonts w:ascii="Helvetica" w:hAnsi="Helvetica" w:eastAsia="Helvetica" w:cs="Helvetica"/>
-                <w:i w:val="false"/>
-                <w:b w:val="false"/>
-                <w:u w:val="none"/>
-                <w:sz w:val="22"/>
-                <w:szCs w:val="22"/>
-                <w:color w:val="000000"/>
-              </w:rPr>
-              <w:t xml:space="preserve">866 (46.2%)</w:t>
-            </w:r>
-          </w:p>
-        </w:tc>
-        <w:tc>
-          <w:tcPr>
-            <w:tcBorders>
-              <w:bottom w:val="none" w:sz="0" w:space="0" w:color="000000"/>
-              <w:top w:val="none" w:sz="0" w:space="0" w:color="000000"/>
-              <w:left w:val="none" w:sz="0" w:space="0" w:color="000000"/>
-              <w:right w:val="none" w:sz="0" w:space="0" w:color="000000"/>
-            </w:tcBorders>
-            <w:shd w:val="clear" w:color="auto" w:fill="FFFFFF"/>
-            <w:tcMar>
-              <w:top w:w="0" w:type="dxa"/>
-              <w:bottom w:w="0" w:type="dxa"/>
-              <w:left w:w="0" w:type="dxa"/>
-              <w:right w:w="0" w:type="dxa"/>
-            </w:tcMar>
-            <w:vAlign w:val="center"/>
-          </w:tcPr>
-          <w:p>
-            <w:pPr>
-              <w:pStyle w:val="Normal"/>
-              <w:jc w:val="center"/>
-              <w:pBdr>
-                <w:bottom w:val="none" w:sz="0" w:space="0" w:color="000000"/>
-                <w:top w:val="none" w:sz="0" w:space="0" w:color="000000"/>
-                <w:left w:val="none" w:sz="0" w:space="0" w:color="000000"/>
-                <w:right w:val="none" w:sz="0" w:space="0" w:color="000000"/>
-              </w:pBdr>
-              <w:spacing w:after="100" w:before="100" w:line="240"/>
-              <w:ind w:firstLine="0" w:left="100" w:right="100"/>
-            </w:pPr>
-            <w:r>
-              <w:rPr>
-                <w:rFonts w:ascii="Helvetica" w:hAnsi="Helvetica" w:eastAsia="Helvetica" w:cs="Helvetica"/>
-                <w:i w:val="false"/>
-                <w:b w:val="false"/>
-                <w:u w:val="none"/>
-                <w:sz w:val="22"/>
-                <w:szCs w:val="22"/>
-                <w:color w:val="000000"/>
-              </w:rPr>
-              <w:t xml:space="preserve">5,530 (47.3%)</w:t>
+                <w:rFonts w:ascii="Arial" w:hAnsi="Arial" w:eastAsia="Arial" w:cs="Arial"/>
+                <w:i w:val="false"/>
+                <w:b w:val="false"/>
+                <w:u w:val="none"/>
+                <w:sz w:val="22"/>
+                <w:szCs w:val="22"/>
+                <w:color w:val="000000"/>
+              </w:rPr>
+              <w:t xml:space="preserve">6,279 (64.0%)</w:t>
+            </w:r>
+          </w:p>
+        </w:tc>
+        <w:tc>
+          <w:tcPr>
+            <w:tcBorders>
+              <w:bottom w:val="none" w:sz="0" w:space="0" w:color="000000"/>
+              <w:top w:val="none" w:sz="0" w:space="0" w:color="000000"/>
+              <w:left w:val="none" w:sz="0" w:space="0" w:color="000000"/>
+              <w:right w:val="none" w:sz="0" w:space="0" w:color="000000"/>
+            </w:tcBorders>
+            <w:shd w:val="clear" w:color="auto" w:fill="FFFFFF"/>
+            <w:tcMar>
+              <w:top w:w="0" w:type="dxa"/>
+              <w:bottom w:w="0" w:type="dxa"/>
+              <w:left w:w="0" w:type="dxa"/>
+              <w:right w:w="0" w:type="dxa"/>
+            </w:tcMar>
+            <w:vAlign w:val="center"/>
+          </w:tcPr>
+          <w:p>
+            <w:pPr>
+              <w:pStyle w:val="Normal"/>
+              <w:jc w:val="center"/>
+              <w:pBdr>
+                <w:bottom w:val="none" w:sz="0" w:space="0" w:color="000000"/>
+                <w:top w:val="none" w:sz="0" w:space="0" w:color="000000"/>
+                <w:left w:val="none" w:sz="0" w:space="0" w:color="000000"/>
+                <w:right w:val="none" w:sz="0" w:space="0" w:color="000000"/>
+              </w:pBdr>
+              <w:spacing w:after="100" w:before="100" w:line="240"/>
+              <w:ind w:firstLine="0" w:left="100" w:right="100"/>
+            </w:pPr>
+            <w:r>
+              <w:rPr>
+                <w:rFonts w:ascii="Arial" w:hAnsi="Arial" w:eastAsia="Arial" w:cs="Arial"/>
+                <w:i w:val="false"/>
+                <w:b w:val="false"/>
+                <w:u w:val="none"/>
+                <w:sz w:val="22"/>
+                <w:szCs w:val="22"/>
+                <w:color w:val="000000"/>
+              </w:rPr>
+              <w:t xml:space="preserve">1,172 (62.5%)</w:t>
+            </w:r>
+          </w:p>
+        </w:tc>
+        <w:tc>
+          <w:tcPr>
+            <w:tcBorders>
+              <w:bottom w:val="none" w:sz="0" w:space="0" w:color="000000"/>
+              <w:top w:val="none" w:sz="0" w:space="0" w:color="000000"/>
+              <w:left w:val="none" w:sz="0" w:space="0" w:color="000000"/>
+              <w:right w:val="none" w:sz="0" w:space="0" w:color="000000"/>
+            </w:tcBorders>
+            <w:shd w:val="clear" w:color="auto" w:fill="FFFFFF"/>
+            <w:tcMar>
+              <w:top w:w="0" w:type="dxa"/>
+              <w:bottom w:w="0" w:type="dxa"/>
+              <w:left w:w="0" w:type="dxa"/>
+              <w:right w:w="0" w:type="dxa"/>
+            </w:tcMar>
+            <w:vAlign w:val="center"/>
+          </w:tcPr>
+          <w:p>
+            <w:pPr>
+              <w:pStyle w:val="Normal"/>
+              <w:jc w:val="center"/>
+              <w:pBdr>
+                <w:bottom w:val="none" w:sz="0" w:space="0" w:color="000000"/>
+                <w:top w:val="none" w:sz="0" w:space="0" w:color="000000"/>
+                <w:left w:val="none" w:sz="0" w:space="0" w:color="000000"/>
+                <w:right w:val="none" w:sz="0" w:space="0" w:color="000000"/>
+              </w:pBdr>
+              <w:spacing w:after="100" w:before="100" w:line="240"/>
+              <w:ind w:firstLine="0" w:left="100" w:right="100"/>
+            </w:pPr>
+            <w:r>
+              <w:rPr>
+                <w:rFonts w:ascii="Arial" w:hAnsi="Arial" w:eastAsia="Arial" w:cs="Arial"/>
+                <w:i w:val="false"/>
+                <w:b w:val="false"/>
+                <w:u w:val="none"/>
+                <w:sz w:val="22"/>
+                <w:szCs w:val="22"/>
+                <w:color w:val="000000"/>
+              </w:rPr>
+              <w:t xml:space="preserve">7,451 (63.7%)</w:t>
             </w:r>
           </w:p>
         </w:tc>
       </w:tr>
       <w:tr>
         <w:trPr>
-          <w:trHeight w:val="616" w:hRule="auto"/>
+          <w:trHeight w:val="617" w:hRule="auto"/>
         </w:trPr>
         body15
         <w:tc>
@@ -2862,7 +2862,7 @@
             </w:pPr>
             <w:r>
               <w:rPr>
-                <w:rFonts w:ascii="Helvetica" w:hAnsi="Helvetica" w:eastAsia="Helvetica" w:cs="Helvetica"/>
+                <w:rFonts w:ascii="Arial" w:hAnsi="Arial" w:eastAsia="Arial" w:cs="Arial"/>
                 <w:i w:val="false"/>
                 <w:b w:val="false"/>
                 <w:u w:val="none"/>
@@ -2906,110 +2906,110 @@
             </w:pPr>
             <w:r>
               <w:rPr>
-                <w:rFonts w:ascii="Helvetica" w:hAnsi="Helvetica" w:eastAsia="Helvetica" w:cs="Helvetica"/>
-                <w:i w:val="false"/>
-                <w:b w:val="false"/>
-                <w:u w:val="none"/>
-                <w:sz w:val="22"/>
-                <w:szCs w:val="22"/>
-                <w:color w:val="000000"/>
-              </w:rPr>
-              <w:t xml:space="preserve">5,151 (52.5%)</w:t>
-            </w:r>
-          </w:p>
-        </w:tc>
-        <w:tc>
-          <w:tcPr>
-            <w:tcBorders>
-              <w:bottom w:val="none" w:sz="0" w:space="0" w:color="000000"/>
-              <w:top w:val="none" w:sz="0" w:space="0" w:color="000000"/>
-              <w:left w:val="none" w:sz="0" w:space="0" w:color="000000"/>
-              <w:right w:val="none" w:sz="0" w:space="0" w:color="000000"/>
-            </w:tcBorders>
-            <w:shd w:val="clear" w:color="auto" w:fill="FFFFFF"/>
-            <w:tcMar>
-              <w:top w:w="0" w:type="dxa"/>
-              <w:bottom w:w="0" w:type="dxa"/>
-              <w:left w:w="0" w:type="dxa"/>
-              <w:right w:w="0" w:type="dxa"/>
-            </w:tcMar>
-            <w:vAlign w:val="center"/>
-          </w:tcPr>
-          <w:p>
-            <w:pPr>
-              <w:pStyle w:val="Normal"/>
-              <w:jc w:val="center"/>
-              <w:pBdr>
-                <w:bottom w:val="none" w:sz="0" w:space="0" w:color="000000"/>
-                <w:top w:val="none" w:sz="0" w:space="0" w:color="000000"/>
-                <w:left w:val="none" w:sz="0" w:space="0" w:color="000000"/>
-                <w:right w:val="none" w:sz="0" w:space="0" w:color="000000"/>
-              </w:pBdr>
-              <w:spacing w:after="100" w:before="100" w:line="240"/>
-              <w:ind w:firstLine="0" w:left="100" w:right="100"/>
-            </w:pPr>
-            <w:r>
-              <w:rPr>
-                <w:rFonts w:ascii="Helvetica" w:hAnsi="Helvetica" w:eastAsia="Helvetica" w:cs="Helvetica"/>
-                <w:i w:val="false"/>
-                <w:b w:val="false"/>
-                <w:u w:val="none"/>
-                <w:sz w:val="22"/>
-                <w:szCs w:val="22"/>
-                <w:color w:val="000000"/>
-              </w:rPr>
-              <w:t xml:space="preserve">1,010 (53.8%)</w:t>
-            </w:r>
-          </w:p>
-        </w:tc>
-        <w:tc>
-          <w:tcPr>
-            <w:tcBorders>
-              <w:bottom w:val="none" w:sz="0" w:space="0" w:color="000000"/>
-              <w:top w:val="none" w:sz="0" w:space="0" w:color="000000"/>
-              <w:left w:val="none" w:sz="0" w:space="0" w:color="000000"/>
-              <w:right w:val="none" w:sz="0" w:space="0" w:color="000000"/>
-            </w:tcBorders>
-            <w:shd w:val="clear" w:color="auto" w:fill="FFFFFF"/>
-            <w:tcMar>
-              <w:top w:w="0" w:type="dxa"/>
-              <w:bottom w:w="0" w:type="dxa"/>
-              <w:left w:w="0" w:type="dxa"/>
-              <w:right w:w="0" w:type="dxa"/>
-            </w:tcMar>
-            <w:vAlign w:val="center"/>
-          </w:tcPr>
-          <w:p>
-            <w:pPr>
-              <w:pStyle w:val="Normal"/>
-              <w:jc w:val="center"/>
-              <w:pBdr>
-                <w:bottom w:val="none" w:sz="0" w:space="0" w:color="000000"/>
-                <w:top w:val="none" w:sz="0" w:space="0" w:color="000000"/>
-                <w:left w:val="none" w:sz="0" w:space="0" w:color="000000"/>
-                <w:right w:val="none" w:sz="0" w:space="0" w:color="000000"/>
-              </w:pBdr>
-              <w:spacing w:after="100" w:before="100" w:line="240"/>
-              <w:ind w:firstLine="0" w:left="100" w:right="100"/>
-            </w:pPr>
-            <w:r>
-              <w:rPr>
-                <w:rFonts w:ascii="Helvetica" w:hAnsi="Helvetica" w:eastAsia="Helvetica" w:cs="Helvetica"/>
-                <w:i w:val="false"/>
-                <w:b w:val="false"/>
-                <w:u w:val="none"/>
-                <w:sz w:val="22"/>
-                <w:szCs w:val="22"/>
-                <w:color w:val="000000"/>
-              </w:rPr>
-              <w:t xml:space="preserve">6,161 (52.7%)</w:t>
+                <w:rFonts w:ascii="Arial" w:hAnsi="Arial" w:eastAsia="Arial" w:cs="Arial"/>
+                <w:i w:val="false"/>
+                <w:b w:val="false"/>
+                <w:u w:val="none"/>
+                <w:sz w:val="22"/>
+                <w:szCs w:val="22"/>
+                <w:color w:val="000000"/>
+              </w:rPr>
+              <w:t xml:space="preserve">3,536 (36.0%)</w:t>
+            </w:r>
+          </w:p>
+        </w:tc>
+        <w:tc>
+          <w:tcPr>
+            <w:tcBorders>
+              <w:bottom w:val="none" w:sz="0" w:space="0" w:color="000000"/>
+              <w:top w:val="none" w:sz="0" w:space="0" w:color="000000"/>
+              <w:left w:val="none" w:sz="0" w:space="0" w:color="000000"/>
+              <w:right w:val="none" w:sz="0" w:space="0" w:color="000000"/>
+            </w:tcBorders>
+            <w:shd w:val="clear" w:color="auto" w:fill="FFFFFF"/>
+            <w:tcMar>
+              <w:top w:w="0" w:type="dxa"/>
+              <w:bottom w:w="0" w:type="dxa"/>
+              <w:left w:w="0" w:type="dxa"/>
+              <w:right w:w="0" w:type="dxa"/>
+            </w:tcMar>
+            <w:vAlign w:val="center"/>
+          </w:tcPr>
+          <w:p>
+            <w:pPr>
+              <w:pStyle w:val="Normal"/>
+              <w:jc w:val="center"/>
+              <w:pBdr>
+                <w:bottom w:val="none" w:sz="0" w:space="0" w:color="000000"/>
+                <w:top w:val="none" w:sz="0" w:space="0" w:color="000000"/>
+                <w:left w:val="none" w:sz="0" w:space="0" w:color="000000"/>
+                <w:right w:val="none" w:sz="0" w:space="0" w:color="000000"/>
+              </w:pBdr>
+              <w:spacing w:after="100" w:before="100" w:line="240"/>
+              <w:ind w:firstLine="0" w:left="100" w:right="100"/>
+            </w:pPr>
+            <w:r>
+              <w:rPr>
+                <w:rFonts w:ascii="Arial" w:hAnsi="Arial" w:eastAsia="Arial" w:cs="Arial"/>
+                <w:i w:val="false"/>
+                <w:b w:val="false"/>
+                <w:u w:val="none"/>
+                <w:sz w:val="22"/>
+                <w:szCs w:val="22"/>
+                <w:color w:val="000000"/>
+              </w:rPr>
+              <w:t xml:space="preserve">704 (37.5%)</w:t>
+            </w:r>
+          </w:p>
+        </w:tc>
+        <w:tc>
+          <w:tcPr>
+            <w:tcBorders>
+              <w:bottom w:val="none" w:sz="0" w:space="0" w:color="000000"/>
+              <w:top w:val="none" w:sz="0" w:space="0" w:color="000000"/>
+              <w:left w:val="none" w:sz="0" w:space="0" w:color="000000"/>
+              <w:right w:val="none" w:sz="0" w:space="0" w:color="000000"/>
+            </w:tcBorders>
+            <w:shd w:val="clear" w:color="auto" w:fill="FFFFFF"/>
+            <w:tcMar>
+              <w:top w:w="0" w:type="dxa"/>
+              <w:bottom w:w="0" w:type="dxa"/>
+              <w:left w:w="0" w:type="dxa"/>
+              <w:right w:w="0" w:type="dxa"/>
+            </w:tcMar>
+            <w:vAlign w:val="center"/>
+          </w:tcPr>
+          <w:p>
+            <w:pPr>
+              <w:pStyle w:val="Normal"/>
+              <w:jc w:val="center"/>
+              <w:pBdr>
+                <w:bottom w:val="none" w:sz="0" w:space="0" w:color="000000"/>
+                <w:top w:val="none" w:sz="0" w:space="0" w:color="000000"/>
+                <w:left w:val="none" w:sz="0" w:space="0" w:color="000000"/>
+                <w:right w:val="none" w:sz="0" w:space="0" w:color="000000"/>
+              </w:pBdr>
+              <w:spacing w:after="100" w:before="100" w:line="240"/>
+              <w:ind w:firstLine="0" w:left="100" w:right="100"/>
+            </w:pPr>
+            <w:r>
+              <w:rPr>
+                <w:rFonts w:ascii="Arial" w:hAnsi="Arial" w:eastAsia="Arial" w:cs="Arial"/>
+                <w:i w:val="false"/>
+                <w:b w:val="false"/>
+                <w:u w:val="none"/>
+                <w:sz w:val="22"/>
+                <w:szCs w:val="22"/>
+                <w:color w:val="000000"/>
+              </w:rPr>
+              <w:t xml:space="preserve">4,240 (36.3%)</w:t>
             </w:r>
           </w:p>
         </w:tc>
       </w:tr>
       <w:tr>
         <w:trPr>
-          <w:trHeight w:val="619" w:hRule="auto"/>
+          <w:trHeight w:val="615" w:hRule="auto"/>
         </w:trPr>
         body16
         <w:tc>
@@ -3044,7 +3044,7 @@
             </w:pPr>
             <w:r>
               <w:rPr>
-                <w:rFonts w:ascii="Helvetica" w:hAnsi="Helvetica" w:eastAsia="Helvetica" w:cs="Helvetica"/>
+                <w:rFonts w:ascii="Arial" w:hAnsi="Arial" w:eastAsia="Arial" w:cs="Arial"/>
                 <w:i w:val="false"/>
                 <w:b w:val="true"/>
                 <w:u w:val="none"/>
@@ -3088,7 +3088,7 @@
             </w:pPr>
             <w:r>
               <w:rPr>
-                <w:rFonts w:ascii="Helvetica" w:hAnsi="Helvetica" w:eastAsia="Helvetica" w:cs="Helvetica"/>
+                <w:rFonts w:ascii="Arial" w:hAnsi="Arial" w:eastAsia="Arial" w:cs="Arial"/>
                 <w:i w:val="false"/>
                 <w:b w:val="false"/>
                 <w:u w:val="none"/>
@@ -3132,7 +3132,7 @@
             </w:pPr>
             <w:r>
               <w:rPr>
-                <w:rFonts w:ascii="Helvetica" w:hAnsi="Helvetica" w:eastAsia="Helvetica" w:cs="Helvetica"/>
+                <w:rFonts w:ascii="Arial" w:hAnsi="Arial" w:eastAsia="Arial" w:cs="Arial"/>
                 <w:i w:val="false"/>
                 <w:b w:val="false"/>
                 <w:u w:val="none"/>
@@ -3176,7 +3176,7 @@
             </w:pPr>
             <w:r>
               <w:rPr>
-                <w:rFonts w:ascii="Helvetica" w:hAnsi="Helvetica" w:eastAsia="Helvetica" w:cs="Helvetica"/>
+                <w:rFonts w:ascii="Arial" w:hAnsi="Arial" w:eastAsia="Arial" w:cs="Arial"/>
                 <w:i w:val="false"/>
                 <w:b w:val="false"/>
                 <w:u w:val="none"/>
@@ -3191,7 +3191,7 @@
       </w:tr>
       <w:tr>
         <w:trPr>
-          <w:trHeight w:val="619" w:hRule="auto"/>
+          <w:trHeight w:val="617" w:hRule="auto"/>
         </w:trPr>
         body17
         <w:tc>
@@ -3226,7 +3226,7 @@
             </w:pPr>
             <w:r>
               <w:rPr>
-                <w:rFonts w:ascii="Helvetica" w:hAnsi="Helvetica" w:eastAsia="Helvetica" w:cs="Helvetica"/>
+                <w:rFonts w:ascii="Arial" w:hAnsi="Arial" w:eastAsia="Arial" w:cs="Arial"/>
                 <w:i w:val="false"/>
                 <w:b w:val="false"/>
                 <w:u w:val="none"/>
@@ -3270,7 +3270,7 @@
             </w:pPr>
             <w:r>
               <w:rPr>
-                <w:rFonts w:ascii="Helvetica" w:hAnsi="Helvetica" w:eastAsia="Helvetica" w:cs="Helvetica"/>
+                <w:rFonts w:ascii="Arial" w:hAnsi="Arial" w:eastAsia="Arial" w:cs="Arial"/>
                 <w:i w:val="false"/>
                 <w:b w:val="false"/>
                 <w:u w:val="none"/>
@@ -3314,7 +3314,7 @@
             </w:pPr>
             <w:r>
               <w:rPr>
-                <w:rFonts w:ascii="Helvetica" w:hAnsi="Helvetica" w:eastAsia="Helvetica" w:cs="Helvetica"/>
+                <w:rFonts w:ascii="Arial" w:hAnsi="Arial" w:eastAsia="Arial" w:cs="Arial"/>
                 <w:i w:val="false"/>
                 <w:b w:val="false"/>
                 <w:u w:val="none"/>
@@ -3358,7 +3358,7 @@
             </w:pPr>
             <w:r>
               <w:rPr>
-                <w:rFonts w:ascii="Helvetica" w:hAnsi="Helvetica" w:eastAsia="Helvetica" w:cs="Helvetica"/>
+                <w:rFonts w:ascii="Arial" w:hAnsi="Arial" w:eastAsia="Arial" w:cs="Arial"/>
                 <w:i w:val="false"/>
                 <w:b w:val="false"/>
                 <w:u w:val="none"/>
@@ -3373,7 +3373,7 @@
       </w:tr>
       <w:tr>
         <w:trPr>
-          <w:trHeight w:val="619" w:hRule="auto"/>
+          <w:trHeight w:val="617" w:hRule="auto"/>
         </w:trPr>
         body18
         <w:tc>
@@ -3408,7 +3408,7 @@
             </w:pPr>
             <w:r>
               <w:rPr>
-                <w:rFonts w:ascii="Helvetica" w:hAnsi="Helvetica" w:eastAsia="Helvetica" w:cs="Helvetica"/>
+                <w:rFonts w:ascii="Arial" w:hAnsi="Arial" w:eastAsia="Arial" w:cs="Arial"/>
                 <w:i w:val="false"/>
                 <w:b w:val="false"/>
                 <w:u w:val="none"/>
@@ -3452,7 +3452,7 @@
             </w:pPr>
             <w:r>
               <w:rPr>
-                <w:rFonts w:ascii="Helvetica" w:hAnsi="Helvetica" w:eastAsia="Helvetica" w:cs="Helvetica"/>
+                <w:rFonts w:ascii="Arial" w:hAnsi="Arial" w:eastAsia="Arial" w:cs="Arial"/>
                 <w:i w:val="false"/>
                 <w:b w:val="false"/>
                 <w:u w:val="none"/>
@@ -3496,7 +3496,7 @@
             </w:pPr>
             <w:r>
               <w:rPr>
-                <w:rFonts w:ascii="Helvetica" w:hAnsi="Helvetica" w:eastAsia="Helvetica" w:cs="Helvetica"/>
+                <w:rFonts w:ascii="Arial" w:hAnsi="Arial" w:eastAsia="Arial" w:cs="Arial"/>
                 <w:i w:val="false"/>
                 <w:b w:val="false"/>
                 <w:u w:val="none"/>
@@ -3540,7 +3540,7 @@
             </w:pPr>
             <w:r>
               <w:rPr>
-                <w:rFonts w:ascii="Helvetica" w:hAnsi="Helvetica" w:eastAsia="Helvetica" w:cs="Helvetica"/>
+                <w:rFonts w:ascii="Arial" w:hAnsi="Arial" w:eastAsia="Arial" w:cs="Arial"/>
                 <w:i w:val="false"/>
                 <w:b w:val="false"/>
                 <w:u w:val="none"/>
@@ -3555,7 +3555,7 @@
       </w:tr>
       <w:tr>
         <w:trPr>
-          <w:trHeight w:val="573" w:hRule="auto"/>
+          <w:trHeight w:val="571" w:hRule="auto"/>
         </w:trPr>
         body19
         <w:tc>
@@ -3590,7 +3590,7 @@
             </w:pPr>
             <w:r>
               <w:rPr>
-                <w:rFonts w:ascii="Helvetica" w:hAnsi="Helvetica" w:eastAsia="Helvetica" w:cs="Helvetica"/>
+                <w:rFonts w:ascii="Arial" w:hAnsi="Arial" w:eastAsia="Arial" w:cs="Arial"/>
                 <w:i w:val="false"/>
                 <w:b w:val="true"/>
                 <w:u w:val="none"/>
@@ -3634,7 +3634,7 @@
             </w:pPr>
             <w:r>
               <w:rPr>
-                <w:rFonts w:ascii="Helvetica" w:hAnsi="Helvetica" w:eastAsia="Helvetica" w:cs="Helvetica"/>
+                <w:rFonts w:ascii="Arial" w:hAnsi="Arial" w:eastAsia="Arial" w:cs="Arial"/>
                 <w:i w:val="false"/>
                 <w:b w:val="false"/>
                 <w:u w:val="none"/>
@@ -3678,7 +3678,7 @@
             </w:pPr>
             <w:r>
               <w:rPr>
-                <w:rFonts w:ascii="Helvetica" w:hAnsi="Helvetica" w:eastAsia="Helvetica" w:cs="Helvetica"/>
+                <w:rFonts w:ascii="Arial" w:hAnsi="Arial" w:eastAsia="Arial" w:cs="Arial"/>
                 <w:i w:val="false"/>
                 <w:b w:val="false"/>
                 <w:u w:val="none"/>
@@ -3722,7 +3722,7 @@
             </w:pPr>
             <w:r>
               <w:rPr>
-                <w:rFonts w:ascii="Helvetica" w:hAnsi="Helvetica" w:eastAsia="Helvetica" w:cs="Helvetica"/>
+                <w:rFonts w:ascii="Arial" w:hAnsi="Arial" w:eastAsia="Arial" w:cs="Arial"/>
                 <w:i w:val="false"/>
                 <w:b w:val="false"/>
                 <w:u w:val="none"/>
@@ -3737,7 +3737,7 @@
       </w:tr>
       <w:tr>
         <w:trPr>
-          <w:trHeight w:val="616" w:hRule="auto"/>
+          <w:trHeight w:val="617" w:hRule="auto"/>
         </w:trPr>
         body20
         <w:tc>
@@ -3772,7 +3772,7 @@
             </w:pPr>
             <w:r>
               <w:rPr>
-                <w:rFonts w:ascii="Helvetica" w:hAnsi="Helvetica" w:eastAsia="Helvetica" w:cs="Helvetica"/>
+                <w:rFonts w:ascii="Arial" w:hAnsi="Arial" w:eastAsia="Arial" w:cs="Arial"/>
                 <w:i w:val="false"/>
                 <w:b w:val="false"/>
                 <w:u w:val="none"/>
@@ -3816,7 +3816,7 @@
             </w:pPr>
             <w:r>
               <w:rPr>
-                <w:rFonts w:ascii="Helvetica" w:hAnsi="Helvetica" w:eastAsia="Helvetica" w:cs="Helvetica"/>
+                <w:rFonts w:ascii="Arial" w:hAnsi="Arial" w:eastAsia="Arial" w:cs="Arial"/>
                 <w:i w:val="false"/>
                 <w:b w:val="false"/>
                 <w:u w:val="none"/>
@@ -3860,7 +3860,7 @@
             </w:pPr>
             <w:r>
               <w:rPr>
-                <w:rFonts w:ascii="Helvetica" w:hAnsi="Helvetica" w:eastAsia="Helvetica" w:cs="Helvetica"/>
+                <w:rFonts w:ascii="Arial" w:hAnsi="Arial" w:eastAsia="Arial" w:cs="Arial"/>
                 <w:i w:val="false"/>
                 <w:b w:val="false"/>
                 <w:u w:val="none"/>
@@ -3904,7 +3904,7 @@
             </w:pPr>
             <w:r>
               <w:rPr>
-                <w:rFonts w:ascii="Helvetica" w:hAnsi="Helvetica" w:eastAsia="Helvetica" w:cs="Helvetica"/>
+                <w:rFonts w:ascii="Arial" w:hAnsi="Arial" w:eastAsia="Arial" w:cs="Arial"/>
                 <w:i w:val="false"/>
                 <w:b w:val="false"/>
                 <w:u w:val="none"/>
@@ -3919,7 +3919,7 @@
       </w:tr>
       <w:tr>
         <w:trPr>
-          <w:trHeight w:val="616" w:hRule="auto"/>
+          <w:trHeight w:val="617" w:hRule="auto"/>
         </w:trPr>
         body21
         <w:tc>
@@ -3954,7 +3954,7 @@
             </w:pPr>
             <w:r>
               <w:rPr>
-                <w:rFonts w:ascii="Helvetica" w:hAnsi="Helvetica" w:eastAsia="Helvetica" w:cs="Helvetica"/>
+                <w:rFonts w:ascii="Arial" w:hAnsi="Arial" w:eastAsia="Arial" w:cs="Arial"/>
                 <w:i w:val="false"/>
                 <w:b w:val="false"/>
                 <w:u w:val="none"/>
@@ -3998,7 +3998,7 @@
             </w:pPr>
             <w:r>
               <w:rPr>
-                <w:rFonts w:ascii="Helvetica" w:hAnsi="Helvetica" w:eastAsia="Helvetica" w:cs="Helvetica"/>
+                <w:rFonts w:ascii="Arial" w:hAnsi="Arial" w:eastAsia="Arial" w:cs="Arial"/>
                 <w:i w:val="false"/>
                 <w:b w:val="false"/>
                 <w:u w:val="none"/>
@@ -4042,7 +4042,7 @@
             </w:pPr>
             <w:r>
               <w:rPr>
-                <w:rFonts w:ascii="Helvetica" w:hAnsi="Helvetica" w:eastAsia="Helvetica" w:cs="Helvetica"/>
+                <w:rFonts w:ascii="Arial" w:hAnsi="Arial" w:eastAsia="Arial" w:cs="Arial"/>
                 <w:i w:val="false"/>
                 <w:b w:val="false"/>
                 <w:u w:val="none"/>
@@ -4086,7 +4086,7 @@
             </w:pPr>
             <w:r>
               <w:rPr>
-                <w:rFonts w:ascii="Helvetica" w:hAnsi="Helvetica" w:eastAsia="Helvetica" w:cs="Helvetica"/>
+                <w:rFonts w:ascii="Arial" w:hAnsi="Arial" w:eastAsia="Arial" w:cs="Arial"/>
                 <w:i w:val="false"/>
                 <w:b w:val="false"/>
                 <w:u w:val="none"/>
@@ -4101,7 +4101,7 @@
       </w:tr>
       <w:tr>
         <w:trPr>
-          <w:trHeight w:val="620" w:hRule="auto"/>
+          <w:trHeight w:val="617" w:hRule="auto"/>
         </w:trPr>
         body22
         <w:tc>
@@ -4136,7 +4136,7 @@
             </w:pPr>
             <w:r>
               <w:rPr>
-                <w:rFonts w:ascii="Helvetica" w:hAnsi="Helvetica" w:eastAsia="Helvetica" w:cs="Helvetica"/>
+                <w:rFonts w:ascii="Arial" w:hAnsi="Arial" w:eastAsia="Arial" w:cs="Arial"/>
                 <w:i w:val="false"/>
                 <w:b w:val="true"/>
                 <w:u w:val="none"/>
@@ -4180,7 +4180,7 @@
             </w:pPr>
             <w:r>
               <w:rPr>
-                <w:rFonts w:ascii="Helvetica" w:hAnsi="Helvetica" w:eastAsia="Helvetica" w:cs="Helvetica"/>
+                <w:rFonts w:ascii="Arial" w:hAnsi="Arial" w:eastAsia="Arial" w:cs="Arial"/>
                 <w:i w:val="false"/>
                 <w:b w:val="false"/>
                 <w:u w:val="none"/>
@@ -4224,7 +4224,7 @@
             </w:pPr>
             <w:r>
               <w:rPr>
-                <w:rFonts w:ascii="Helvetica" w:hAnsi="Helvetica" w:eastAsia="Helvetica" w:cs="Helvetica"/>
+                <w:rFonts w:ascii="Arial" w:hAnsi="Arial" w:eastAsia="Arial" w:cs="Arial"/>
                 <w:i w:val="false"/>
                 <w:b w:val="false"/>
                 <w:u w:val="none"/>
@@ -4268,7 +4268,7 @@
             </w:pPr>
             <w:r>
               <w:rPr>
-                <w:rFonts w:ascii="Helvetica" w:hAnsi="Helvetica" w:eastAsia="Helvetica" w:cs="Helvetica"/>
+                <w:rFonts w:ascii="Arial" w:hAnsi="Arial" w:eastAsia="Arial" w:cs="Arial"/>
                 <w:i w:val="false"/>
                 <w:b w:val="false"/>
                 <w:u w:val="none"/>
@@ -4283,7 +4283,7 @@
       </w:tr>
       <w:tr>
         <w:trPr>
-          <w:trHeight w:val="618" w:hRule="auto"/>
+          <w:trHeight w:val="617" w:hRule="auto"/>
         </w:trPr>
         body23
         <w:tc>
@@ -4318,7 +4318,7 @@
             </w:pPr>
             <w:r>
               <w:rPr>
-                <w:rFonts w:ascii="Helvetica" w:hAnsi="Helvetica" w:eastAsia="Helvetica" w:cs="Helvetica"/>
+                <w:rFonts w:ascii="Arial" w:hAnsi="Arial" w:eastAsia="Arial" w:cs="Arial"/>
                 <w:i w:val="false"/>
                 <w:b w:val="false"/>
                 <w:u w:val="none"/>
@@ -4362,7 +4362,7 @@
             </w:pPr>
             <w:r>
               <w:rPr>
-                <w:rFonts w:ascii="Helvetica" w:hAnsi="Helvetica" w:eastAsia="Helvetica" w:cs="Helvetica"/>
+                <w:rFonts w:ascii="Arial" w:hAnsi="Arial" w:eastAsia="Arial" w:cs="Arial"/>
                 <w:i w:val="false"/>
                 <w:b w:val="false"/>
                 <w:u w:val="none"/>
@@ -4406,7 +4406,7 @@
             </w:pPr>
             <w:r>
               <w:rPr>
-                <w:rFonts w:ascii="Helvetica" w:hAnsi="Helvetica" w:eastAsia="Helvetica" w:cs="Helvetica"/>
+                <w:rFonts w:ascii="Arial" w:hAnsi="Arial" w:eastAsia="Arial" w:cs="Arial"/>
                 <w:i w:val="false"/>
                 <w:b w:val="false"/>
                 <w:u w:val="none"/>
@@ -4450,7 +4450,7 @@
             </w:pPr>
             <w:r>
               <w:rPr>
-                <w:rFonts w:ascii="Helvetica" w:hAnsi="Helvetica" w:eastAsia="Helvetica" w:cs="Helvetica"/>
+                <w:rFonts w:ascii="Arial" w:hAnsi="Arial" w:eastAsia="Arial" w:cs="Arial"/>
                 <w:i w:val="false"/>
                 <w:b w:val="false"/>
                 <w:u w:val="none"/>
@@ -4500,7 +4500,7 @@
             </w:pPr>
             <w:r>
               <w:rPr>
-                <w:rFonts w:ascii="Helvetica" w:hAnsi="Helvetica" w:eastAsia="Helvetica" w:cs="Helvetica"/>
+                <w:rFonts w:ascii="Arial" w:hAnsi="Arial" w:eastAsia="Arial" w:cs="Arial"/>
                 <w:i w:val="false"/>
                 <w:b w:val="false"/>
                 <w:u w:val="none"/>
@@ -4544,7 +4544,7 @@
             </w:pPr>
             <w:r>
               <w:rPr>
-                <w:rFonts w:ascii="Helvetica" w:hAnsi="Helvetica" w:eastAsia="Helvetica" w:cs="Helvetica"/>
+                <w:rFonts w:ascii="Arial" w:hAnsi="Arial" w:eastAsia="Arial" w:cs="Arial"/>
                 <w:i w:val="false"/>
                 <w:b w:val="false"/>
                 <w:u w:val="none"/>
@@ -4588,7 +4588,7 @@
             </w:pPr>
             <w:r>
               <w:rPr>
-                <w:rFonts w:ascii="Helvetica" w:hAnsi="Helvetica" w:eastAsia="Helvetica" w:cs="Helvetica"/>
+                <w:rFonts w:ascii="Arial" w:hAnsi="Arial" w:eastAsia="Arial" w:cs="Arial"/>
                 <w:i w:val="false"/>
                 <w:b w:val="false"/>
                 <w:u w:val="none"/>
@@ -4632,7 +4632,7 @@
             </w:pPr>
             <w:r>
               <w:rPr>
-                <w:rFonts w:ascii="Helvetica" w:hAnsi="Helvetica" w:eastAsia="Helvetica" w:cs="Helvetica"/>
+                <w:rFonts w:ascii="Arial" w:hAnsi="Arial" w:eastAsia="Arial" w:cs="Arial"/>
                 <w:i w:val="false"/>
                 <w:b w:val="false"/>
                 <w:u w:val="none"/>
@@ -4647,7 +4647,7 @@
       </w:tr>
       <w:tr>
         <w:trPr>
-          <w:trHeight w:val="577" w:hRule="auto"/>
+          <w:trHeight w:val="574" w:hRule="auto"/>
         </w:trPr>
         body25
         <w:tc>
@@ -4682,7 +4682,7 @@
             </w:pPr>
             <w:r>
               <w:rPr>
-                <w:rFonts w:ascii="Helvetica" w:hAnsi="Helvetica" w:eastAsia="Helvetica" w:cs="Helvetica"/>
+                <w:rFonts w:ascii="Arial" w:hAnsi="Arial" w:eastAsia="Arial" w:cs="Arial"/>
                 <w:i w:val="false"/>
                 <w:b w:val="true"/>
                 <w:u w:val="none"/>
@@ -4726,7 +4726,7 @@
             </w:pPr>
             <w:r>
               <w:rPr>
-                <w:rFonts w:ascii="Helvetica" w:hAnsi="Helvetica" w:eastAsia="Helvetica" w:cs="Helvetica"/>
+                <w:rFonts w:ascii="Arial" w:hAnsi="Arial" w:eastAsia="Arial" w:cs="Arial"/>
                 <w:i w:val="false"/>
                 <w:b w:val="false"/>
                 <w:u w:val="none"/>
@@ -4770,7 +4770,7 @@
             </w:pPr>
             <w:r>
               <w:rPr>
-                <w:rFonts w:ascii="Helvetica" w:hAnsi="Helvetica" w:eastAsia="Helvetica" w:cs="Helvetica"/>
+                <w:rFonts w:ascii="Arial" w:hAnsi="Arial" w:eastAsia="Arial" w:cs="Arial"/>
                 <w:i w:val="false"/>
                 <w:b w:val="false"/>
                 <w:u w:val="none"/>
@@ -4814,7 +4814,7 @@
             </w:pPr>
             <w:r>
               <w:rPr>
-                <w:rFonts w:ascii="Helvetica" w:hAnsi="Helvetica" w:eastAsia="Helvetica" w:cs="Helvetica"/>
+                <w:rFonts w:ascii="Arial" w:hAnsi="Arial" w:eastAsia="Arial" w:cs="Arial"/>
                 <w:i w:val="false"/>
                 <w:b w:val="false"/>
                 <w:u w:val="none"/>
@@ -4829,7 +4829,7 @@
       </w:tr>
       <w:tr>
         <w:trPr>
-          <w:trHeight w:val="616" w:hRule="auto"/>
+          <w:trHeight w:val="617" w:hRule="auto"/>
         </w:trPr>
         body26
         <w:tc>
@@ -4864,7 +4864,7 @@
             </w:pPr>
             <w:r>
               <w:rPr>
-                <w:rFonts w:ascii="Helvetica" w:hAnsi="Helvetica" w:eastAsia="Helvetica" w:cs="Helvetica"/>
+                <w:rFonts w:ascii="Arial" w:hAnsi="Arial" w:eastAsia="Arial" w:cs="Arial"/>
                 <w:i w:val="false"/>
                 <w:b w:val="false"/>
                 <w:u w:val="none"/>
@@ -4908,7 +4908,7 @@
             </w:pPr>
             <w:r>
               <w:rPr>
-                <w:rFonts w:ascii="Helvetica" w:hAnsi="Helvetica" w:eastAsia="Helvetica" w:cs="Helvetica"/>
+                <w:rFonts w:ascii="Arial" w:hAnsi="Arial" w:eastAsia="Arial" w:cs="Arial"/>
                 <w:i w:val="false"/>
                 <w:b w:val="false"/>
                 <w:u w:val="none"/>
@@ -4952,7 +4952,7 @@
             </w:pPr>
             <w:r>
               <w:rPr>
-                <w:rFonts w:ascii="Helvetica" w:hAnsi="Helvetica" w:eastAsia="Helvetica" w:cs="Helvetica"/>
+                <w:rFonts w:ascii="Arial" w:hAnsi="Arial" w:eastAsia="Arial" w:cs="Arial"/>
                 <w:i w:val="false"/>
                 <w:b w:val="false"/>
                 <w:u w:val="none"/>
@@ -4996,7 +4996,7 @@
             </w:pPr>
             <w:r>
               <w:rPr>
-                <w:rFonts w:ascii="Helvetica" w:hAnsi="Helvetica" w:eastAsia="Helvetica" w:cs="Helvetica"/>
+                <w:rFonts w:ascii="Arial" w:hAnsi="Arial" w:eastAsia="Arial" w:cs="Arial"/>
                 <w:i w:val="false"/>
                 <w:b w:val="false"/>
                 <w:u w:val="none"/>
@@ -5011,7 +5011,7 @@
       </w:tr>
       <w:tr>
         <w:trPr>
-          <w:trHeight w:val="619" w:hRule="auto"/>
+          <w:trHeight w:val="617" w:hRule="auto"/>
         </w:trPr>
         body27
         <w:tc>
@@ -5046,7 +5046,7 @@
             </w:pPr>
             <w:r>
               <w:rPr>
-                <w:rFonts w:ascii="Helvetica" w:hAnsi="Helvetica" w:eastAsia="Helvetica" w:cs="Helvetica"/>
+                <w:rFonts w:ascii="Arial" w:hAnsi="Arial" w:eastAsia="Arial" w:cs="Arial"/>
                 <w:i w:val="false"/>
                 <w:b w:val="false"/>
                 <w:u w:val="none"/>
@@ -5090,7 +5090,7 @@
             </w:pPr>
             <w:r>
               <w:rPr>
-                <w:rFonts w:ascii="Helvetica" w:hAnsi="Helvetica" w:eastAsia="Helvetica" w:cs="Helvetica"/>
+                <w:rFonts w:ascii="Arial" w:hAnsi="Arial" w:eastAsia="Arial" w:cs="Arial"/>
                 <w:i w:val="false"/>
                 <w:b w:val="false"/>
                 <w:u w:val="none"/>
@@ -5134,7 +5134,7 @@
             </w:pPr>
             <w:r>
               <w:rPr>
-                <w:rFonts w:ascii="Helvetica" w:hAnsi="Helvetica" w:eastAsia="Helvetica" w:cs="Helvetica"/>
+                <w:rFonts w:ascii="Arial" w:hAnsi="Arial" w:eastAsia="Arial" w:cs="Arial"/>
                 <w:i w:val="false"/>
                 <w:b w:val="false"/>
                 <w:u w:val="none"/>
@@ -5178,7 +5178,7 @@
             </w:pPr>
             <w:r>
               <w:rPr>
-                <w:rFonts w:ascii="Helvetica" w:hAnsi="Helvetica" w:eastAsia="Helvetica" w:cs="Helvetica"/>
+                <w:rFonts w:ascii="Arial" w:hAnsi="Arial" w:eastAsia="Arial" w:cs="Arial"/>
                 <w:i w:val="false"/>
                 <w:b w:val="false"/>
                 <w:u w:val="none"/>
@@ -5193,7 +5193,7 @@
       </w:tr>
       <w:tr>
         <w:trPr>
-          <w:trHeight w:val="616" w:hRule="auto"/>
+          <w:trHeight w:val="614" w:hRule="auto"/>
         </w:trPr>
         body28
         <w:tc>
@@ -5228,7 +5228,7 @@
             </w:pPr>
             <w:r>
               <w:rPr>
-                <w:rFonts w:ascii="Helvetica" w:hAnsi="Helvetica" w:eastAsia="Helvetica" w:cs="Helvetica"/>
+                <w:rFonts w:ascii="Arial" w:hAnsi="Arial" w:eastAsia="Arial" w:cs="Arial"/>
                 <w:i w:val="false"/>
                 <w:b w:val="true"/>
                 <w:u w:val="none"/>
@@ -5272,7 +5272,7 @@
             </w:pPr>
             <w:r>
               <w:rPr>
-                <w:rFonts w:ascii="Helvetica" w:hAnsi="Helvetica" w:eastAsia="Helvetica" w:cs="Helvetica"/>
+                <w:rFonts w:ascii="Arial" w:hAnsi="Arial" w:eastAsia="Arial" w:cs="Arial"/>
                 <w:i w:val="false"/>
                 <w:b w:val="false"/>
                 <w:u w:val="none"/>
@@ -5316,7 +5316,7 @@
             </w:pPr>
             <w:r>
               <w:rPr>
-                <w:rFonts w:ascii="Helvetica" w:hAnsi="Helvetica" w:eastAsia="Helvetica" w:cs="Helvetica"/>
+                <w:rFonts w:ascii="Arial" w:hAnsi="Arial" w:eastAsia="Arial" w:cs="Arial"/>
                 <w:i w:val="false"/>
                 <w:b w:val="false"/>
                 <w:u w:val="none"/>
@@ -5360,7 +5360,7 @@
             </w:pPr>
             <w:r>
               <w:rPr>
-                <w:rFonts w:ascii="Helvetica" w:hAnsi="Helvetica" w:eastAsia="Helvetica" w:cs="Helvetica"/>
+                <w:rFonts w:ascii="Arial" w:hAnsi="Arial" w:eastAsia="Arial" w:cs="Arial"/>
                 <w:i w:val="false"/>
                 <w:b w:val="false"/>
                 <w:u w:val="none"/>
@@ -5375,7 +5375,7 @@
       </w:tr>
       <w:tr>
         <w:trPr>
-          <w:trHeight w:val="616" w:hRule="auto"/>
+          <w:trHeight w:val="617" w:hRule="auto"/>
         </w:trPr>
         body29
         <w:tc>
@@ -5410,7 +5410,7 @@
             </w:pPr>
             <w:r>
               <w:rPr>
-                <w:rFonts w:ascii="Helvetica" w:hAnsi="Helvetica" w:eastAsia="Helvetica" w:cs="Helvetica"/>
+                <w:rFonts w:ascii="Arial" w:hAnsi="Arial" w:eastAsia="Arial" w:cs="Arial"/>
                 <w:i w:val="false"/>
                 <w:b w:val="false"/>
                 <w:u w:val="none"/>
@@ -5454,7 +5454,7 @@
             </w:pPr>
             <w:r>
               <w:rPr>
-                <w:rFonts w:ascii="Helvetica" w:hAnsi="Helvetica" w:eastAsia="Helvetica" w:cs="Helvetica"/>
+                <w:rFonts w:ascii="Arial" w:hAnsi="Arial" w:eastAsia="Arial" w:cs="Arial"/>
                 <w:i w:val="false"/>
                 <w:b w:val="false"/>
                 <w:u w:val="none"/>
@@ -5498,7 +5498,7 @@
             </w:pPr>
             <w:r>
               <w:rPr>
-                <w:rFonts w:ascii="Helvetica" w:hAnsi="Helvetica" w:eastAsia="Helvetica" w:cs="Helvetica"/>
+                <w:rFonts w:ascii="Arial" w:hAnsi="Arial" w:eastAsia="Arial" w:cs="Arial"/>
                 <w:i w:val="false"/>
                 <w:b w:val="false"/>
                 <w:u w:val="none"/>
@@ -5542,7 +5542,7 @@
             </w:pPr>
             <w:r>
               <w:rPr>
-                <w:rFonts w:ascii="Helvetica" w:hAnsi="Helvetica" w:eastAsia="Helvetica" w:cs="Helvetica"/>
+                <w:rFonts w:ascii="Arial" w:hAnsi="Arial" w:eastAsia="Arial" w:cs="Arial"/>
                 <w:i w:val="false"/>
                 <w:b w:val="false"/>
                 <w:u w:val="none"/>
@@ -5557,7 +5557,7 @@
       </w:tr>
       <w:tr>
         <w:trPr>
-          <w:trHeight w:val="616" w:hRule="auto"/>
+          <w:trHeight w:val="617" w:hRule="auto"/>
         </w:trPr>
         body30
         <w:tc>
@@ -5592,7 +5592,7 @@
             </w:pPr>
             <w:r>
               <w:rPr>
-                <w:rFonts w:ascii="Helvetica" w:hAnsi="Helvetica" w:eastAsia="Helvetica" w:cs="Helvetica"/>
+                <w:rFonts w:ascii="Arial" w:hAnsi="Arial" w:eastAsia="Arial" w:cs="Arial"/>
                 <w:i w:val="false"/>
                 <w:b w:val="false"/>
                 <w:u w:val="none"/>
@@ -5636,7 +5636,7 @@
             </w:pPr>
             <w:r>
               <w:rPr>
-                <w:rFonts w:ascii="Helvetica" w:hAnsi="Helvetica" w:eastAsia="Helvetica" w:cs="Helvetica"/>
+                <w:rFonts w:ascii="Arial" w:hAnsi="Arial" w:eastAsia="Arial" w:cs="Arial"/>
                 <w:i w:val="false"/>
                 <w:b w:val="false"/>
                 <w:u w:val="none"/>
@@ -5680,7 +5680,7 @@
             </w:pPr>
             <w:r>
               <w:rPr>
-                <w:rFonts w:ascii="Helvetica" w:hAnsi="Helvetica" w:eastAsia="Helvetica" w:cs="Helvetica"/>
+                <w:rFonts w:ascii="Arial" w:hAnsi="Arial" w:eastAsia="Arial" w:cs="Arial"/>
                 <w:i w:val="false"/>
                 <w:b w:val="false"/>
                 <w:u w:val="none"/>
@@ -5724,7 +5724,7 @@
             </w:pPr>
             <w:r>
               <w:rPr>
-                <w:rFonts w:ascii="Helvetica" w:hAnsi="Helvetica" w:eastAsia="Helvetica" w:cs="Helvetica"/>
+                <w:rFonts w:ascii="Arial" w:hAnsi="Arial" w:eastAsia="Arial" w:cs="Arial"/>
                 <w:i w:val="false"/>
                 <w:b w:val="false"/>
                 <w:u w:val="none"/>
@@ -5739,7 +5739,7 @@
       </w:tr>
       <w:tr>
         <w:trPr>
-          <w:trHeight w:val="621" w:hRule="auto"/>
+          <w:trHeight w:val="617" w:hRule="auto"/>
         </w:trPr>
         body31
         <w:tc>
@@ -5774,7 +5774,7 @@
             </w:pPr>
             <w:r>
               <w:rPr>
-                <w:rFonts w:ascii="Helvetica" w:hAnsi="Helvetica" w:eastAsia="Helvetica" w:cs="Helvetica"/>
+                <w:rFonts w:ascii="Arial" w:hAnsi="Arial" w:eastAsia="Arial" w:cs="Arial"/>
                 <w:i w:val="false"/>
                 <w:b w:val="true"/>
                 <w:u w:val="none"/>
@@ -5818,7 +5818,7 @@
             </w:pPr>
             <w:r>
               <w:rPr>
-                <w:rFonts w:ascii="Helvetica" w:hAnsi="Helvetica" w:eastAsia="Helvetica" w:cs="Helvetica"/>
+                <w:rFonts w:ascii="Arial" w:hAnsi="Arial" w:eastAsia="Arial" w:cs="Arial"/>
                 <w:i w:val="false"/>
                 <w:b w:val="false"/>
                 <w:u w:val="none"/>
@@ -5862,7 +5862,7 @@
             </w:pPr>
             <w:r>
               <w:rPr>
-                <w:rFonts w:ascii="Helvetica" w:hAnsi="Helvetica" w:eastAsia="Helvetica" w:cs="Helvetica"/>
+                <w:rFonts w:ascii="Arial" w:hAnsi="Arial" w:eastAsia="Arial" w:cs="Arial"/>
                 <w:i w:val="false"/>
                 <w:b w:val="false"/>
                 <w:u w:val="none"/>
@@ -5906,7 +5906,7 @@
             </w:pPr>
             <w:r>
               <w:rPr>
-                <w:rFonts w:ascii="Helvetica" w:hAnsi="Helvetica" w:eastAsia="Helvetica" w:cs="Helvetica"/>
+                <w:rFonts w:ascii="Arial" w:hAnsi="Arial" w:eastAsia="Arial" w:cs="Arial"/>
                 <w:i w:val="false"/>
                 <w:b w:val="false"/>
                 <w:u w:val="none"/>
@@ -5921,7 +5921,7 @@
       </w:tr>
       <w:tr>
         <w:trPr>
-          <w:trHeight w:val="621" w:hRule="auto"/>
+          <w:trHeight w:val="617" w:hRule="auto"/>
         </w:trPr>
         body32
         <w:tc>
@@ -5956,7 +5956,7 @@
             </w:pPr>
             <w:r>
               <w:rPr>
-                <w:rFonts w:ascii="Helvetica" w:hAnsi="Helvetica" w:eastAsia="Helvetica" w:cs="Helvetica"/>
+                <w:rFonts w:ascii="Arial" w:hAnsi="Arial" w:eastAsia="Arial" w:cs="Arial"/>
                 <w:i w:val="false"/>
                 <w:b w:val="false"/>
                 <w:u w:val="none"/>
@@ -6000,7 +6000,7 @@
             </w:pPr>
             <w:r>
               <w:rPr>
-                <w:rFonts w:ascii="Helvetica" w:hAnsi="Helvetica" w:eastAsia="Helvetica" w:cs="Helvetica"/>
+                <w:rFonts w:ascii="Arial" w:hAnsi="Arial" w:eastAsia="Arial" w:cs="Arial"/>
                 <w:i w:val="false"/>
                 <w:b w:val="false"/>
                 <w:u w:val="none"/>
@@ -6044,7 +6044,7 @@
             </w:pPr>
             <w:r>
               <w:rPr>
-                <w:rFonts w:ascii="Helvetica" w:hAnsi="Helvetica" w:eastAsia="Helvetica" w:cs="Helvetica"/>
+                <w:rFonts w:ascii="Arial" w:hAnsi="Arial" w:eastAsia="Arial" w:cs="Arial"/>
                 <w:i w:val="false"/>
                 <w:b w:val="false"/>
                 <w:u w:val="none"/>
@@ -6088,7 +6088,7 @@
             </w:pPr>
             <w:r>
               <w:rPr>
-                <w:rFonts w:ascii="Helvetica" w:hAnsi="Helvetica" w:eastAsia="Helvetica" w:cs="Helvetica"/>
+                <w:rFonts w:ascii="Arial" w:hAnsi="Arial" w:eastAsia="Arial" w:cs="Arial"/>
                 <w:i w:val="false"/>
                 <w:b w:val="false"/>
                 <w:u w:val="none"/>
@@ -6103,7 +6103,7 @@
       </w:tr>
       <w:tr>
         <w:trPr>
-          <w:trHeight w:val="621" w:hRule="auto"/>
+          <w:trHeight w:val="617" w:hRule="auto"/>
         </w:trPr>
         body33
         <w:tc>
@@ -6138,7 +6138,7 @@
             </w:pPr>
             <w:r>
               <w:rPr>
-                <w:rFonts w:ascii="Helvetica" w:hAnsi="Helvetica" w:eastAsia="Helvetica" w:cs="Helvetica"/>
+                <w:rFonts w:ascii="Arial" w:hAnsi="Arial" w:eastAsia="Arial" w:cs="Arial"/>
                 <w:i w:val="false"/>
                 <w:b w:val="false"/>
                 <w:u w:val="none"/>
@@ -6182,7 +6182,7 @@
             </w:pPr>
             <w:r>
               <w:rPr>
-                <w:rFonts w:ascii="Helvetica" w:hAnsi="Helvetica" w:eastAsia="Helvetica" w:cs="Helvetica"/>
+                <w:rFonts w:ascii="Arial" w:hAnsi="Arial" w:eastAsia="Arial" w:cs="Arial"/>
                 <w:i w:val="false"/>
                 <w:b w:val="false"/>
                 <w:u w:val="none"/>
@@ -6226,7 +6226,7 @@
             </w:pPr>
             <w:r>
               <w:rPr>
-                <w:rFonts w:ascii="Helvetica" w:hAnsi="Helvetica" w:eastAsia="Helvetica" w:cs="Helvetica"/>
+                <w:rFonts w:ascii="Arial" w:hAnsi="Arial" w:eastAsia="Arial" w:cs="Arial"/>
                 <w:i w:val="false"/>
                 <w:b w:val="false"/>
                 <w:u w:val="none"/>
@@ -6270,7 +6270,7 @@
             </w:pPr>
             <w:r>
               <w:rPr>
-                <w:rFonts w:ascii="Helvetica" w:hAnsi="Helvetica" w:eastAsia="Helvetica" w:cs="Helvetica"/>
+                <w:rFonts w:ascii="Arial" w:hAnsi="Arial" w:eastAsia="Arial" w:cs="Arial"/>
                 <w:i w:val="false"/>
                 <w:b w:val="false"/>
                 <w:u w:val="none"/>
@@ -6285,7 +6285,7 @@
       </w:tr>
       <w:tr>
         <w:trPr>
-          <w:trHeight w:val="573" w:hRule="auto"/>
+          <w:trHeight w:val="571" w:hRule="auto"/>
         </w:trPr>
         body34
         <w:tc>
@@ -6320,7 +6320,7 @@
             </w:pPr>
             <w:r>
               <w:rPr>
-                <w:rFonts w:ascii="Helvetica" w:hAnsi="Helvetica" w:eastAsia="Helvetica" w:cs="Helvetica"/>
+                <w:rFonts w:ascii="Arial" w:hAnsi="Arial" w:eastAsia="Arial" w:cs="Arial"/>
                 <w:i w:val="false"/>
                 <w:b w:val="true"/>
                 <w:u w:val="none"/>
@@ -6364,7 +6364,7 @@
             </w:pPr>
             <w:r>
               <w:rPr>
-                <w:rFonts w:ascii="Helvetica" w:hAnsi="Helvetica" w:eastAsia="Helvetica" w:cs="Helvetica"/>
+                <w:rFonts w:ascii="Arial" w:hAnsi="Arial" w:eastAsia="Arial" w:cs="Arial"/>
                 <w:i w:val="false"/>
                 <w:b w:val="false"/>
                 <w:u w:val="none"/>
@@ -6408,7 +6408,7 @@
             </w:pPr>
             <w:r>
               <w:rPr>
-                <w:rFonts w:ascii="Helvetica" w:hAnsi="Helvetica" w:eastAsia="Helvetica" w:cs="Helvetica"/>
+                <w:rFonts w:ascii="Arial" w:hAnsi="Arial" w:eastAsia="Arial" w:cs="Arial"/>
                 <w:i w:val="false"/>
                 <w:b w:val="false"/>
                 <w:u w:val="none"/>
@@ -6452,7 +6452,7 @@
             </w:pPr>
             <w:r>
               <w:rPr>
-                <w:rFonts w:ascii="Helvetica" w:hAnsi="Helvetica" w:eastAsia="Helvetica" w:cs="Helvetica"/>
+                <w:rFonts w:ascii="Arial" w:hAnsi="Arial" w:eastAsia="Arial" w:cs="Arial"/>
                 <w:i w:val="false"/>
                 <w:b w:val="false"/>
                 <w:u w:val="none"/>
@@ -6467,7 +6467,7 @@
       </w:tr>
       <w:tr>
         <w:trPr>
-          <w:trHeight w:val="616" w:hRule="auto"/>
+          <w:trHeight w:val="617" w:hRule="auto"/>
         </w:trPr>
         body35
         <w:tc>
@@ -6502,7 +6502,7 @@
             </w:pPr>
             <w:r>
               <w:rPr>
-                <w:rFonts w:ascii="Helvetica" w:hAnsi="Helvetica" w:eastAsia="Helvetica" w:cs="Helvetica"/>
+                <w:rFonts w:ascii="Arial" w:hAnsi="Arial" w:eastAsia="Arial" w:cs="Arial"/>
                 <w:i w:val="false"/>
                 <w:b w:val="false"/>
                 <w:u w:val="none"/>
@@ -6546,110 +6546,110 @@
             </w:pPr>
             <w:r>
               <w:rPr>
-                <w:rFonts w:ascii="Helvetica" w:hAnsi="Helvetica" w:eastAsia="Helvetica" w:cs="Helvetica"/>
-                <w:i w:val="false"/>
-                <w:b w:val="false"/>
-                <w:u w:val="none"/>
-                <w:sz w:val="22"/>
-                <w:szCs w:val="22"/>
-                <w:color w:val="000000"/>
-              </w:rPr>
-              <w:t xml:space="preserve">9,611 (97.9%)</w:t>
-            </w:r>
-          </w:p>
-        </w:tc>
-        <w:tc>
-          <w:tcPr>
-            <w:tcBorders>
-              <w:bottom w:val="none" w:sz="0" w:space="0" w:color="000000"/>
-              <w:top w:val="none" w:sz="0" w:space="0" w:color="000000"/>
-              <w:left w:val="none" w:sz="0" w:space="0" w:color="000000"/>
-              <w:right w:val="none" w:sz="0" w:space="0" w:color="000000"/>
-            </w:tcBorders>
-            <w:shd w:val="clear" w:color="auto" w:fill="FFFFFF"/>
-            <w:tcMar>
-              <w:top w:w="0" w:type="dxa"/>
-              <w:bottom w:w="0" w:type="dxa"/>
-              <w:left w:w="0" w:type="dxa"/>
-              <w:right w:w="0" w:type="dxa"/>
-            </w:tcMar>
-            <w:vAlign w:val="center"/>
-          </w:tcPr>
-          <w:p>
-            <w:pPr>
-              <w:pStyle w:val="Normal"/>
-              <w:jc w:val="center"/>
-              <w:pBdr>
-                <w:bottom w:val="none" w:sz="0" w:space="0" w:color="000000"/>
-                <w:top w:val="none" w:sz="0" w:space="0" w:color="000000"/>
-                <w:left w:val="none" w:sz="0" w:space="0" w:color="000000"/>
-                <w:right w:val="none" w:sz="0" w:space="0" w:color="000000"/>
-              </w:pBdr>
-              <w:spacing w:after="100" w:before="100" w:line="240"/>
-              <w:ind w:firstLine="0" w:left="100" w:right="100"/>
-            </w:pPr>
-            <w:r>
-              <w:rPr>
-                <w:rFonts w:ascii="Helvetica" w:hAnsi="Helvetica" w:eastAsia="Helvetica" w:cs="Helvetica"/>
-                <w:i w:val="false"/>
-                <w:b w:val="false"/>
-                <w:u w:val="none"/>
-                <w:sz w:val="22"/>
-                <w:szCs w:val="22"/>
-                <w:color w:val="000000"/>
-              </w:rPr>
-              <w:t xml:space="preserve">1,851 (98.7%)</w:t>
-            </w:r>
-          </w:p>
-        </w:tc>
-        <w:tc>
-          <w:tcPr>
-            <w:tcBorders>
-              <w:bottom w:val="none" w:sz="0" w:space="0" w:color="000000"/>
-              <w:top w:val="none" w:sz="0" w:space="0" w:color="000000"/>
-              <w:left w:val="none" w:sz="0" w:space="0" w:color="000000"/>
-              <w:right w:val="none" w:sz="0" w:space="0" w:color="000000"/>
-            </w:tcBorders>
-            <w:shd w:val="clear" w:color="auto" w:fill="FFFFFF"/>
-            <w:tcMar>
-              <w:top w:w="0" w:type="dxa"/>
-              <w:bottom w:w="0" w:type="dxa"/>
-              <w:left w:w="0" w:type="dxa"/>
-              <w:right w:w="0" w:type="dxa"/>
-            </w:tcMar>
-            <w:vAlign w:val="center"/>
-          </w:tcPr>
-          <w:p>
-            <w:pPr>
-              <w:pStyle w:val="Normal"/>
-              <w:jc w:val="center"/>
-              <w:pBdr>
-                <w:bottom w:val="none" w:sz="0" w:space="0" w:color="000000"/>
-                <w:top w:val="none" w:sz="0" w:space="0" w:color="000000"/>
-                <w:left w:val="none" w:sz="0" w:space="0" w:color="000000"/>
-                <w:right w:val="none" w:sz="0" w:space="0" w:color="000000"/>
-              </w:pBdr>
-              <w:spacing w:after="100" w:before="100" w:line="240"/>
-              <w:ind w:firstLine="0" w:left="100" w:right="100"/>
-            </w:pPr>
-            <w:r>
-              <w:rPr>
-                <w:rFonts w:ascii="Helvetica" w:hAnsi="Helvetica" w:eastAsia="Helvetica" w:cs="Helvetica"/>
-                <w:i w:val="false"/>
-                <w:b w:val="false"/>
-                <w:u w:val="none"/>
-                <w:sz w:val="22"/>
-                <w:szCs w:val="22"/>
-                <w:color w:val="000000"/>
-              </w:rPr>
-              <w:t xml:space="preserve">11,462 (98.0%)</w:t>
+                <w:rFonts w:ascii="Arial" w:hAnsi="Arial" w:eastAsia="Arial" w:cs="Arial"/>
+                <w:i w:val="false"/>
+                <w:b w:val="false"/>
+                <w:u w:val="none"/>
+                <w:sz w:val="22"/>
+                <w:szCs w:val="22"/>
+                <w:color w:val="000000"/>
+              </w:rPr>
+              <w:t xml:space="preserve">9,060 (92.3%)</w:t>
+            </w:r>
+          </w:p>
+        </w:tc>
+        <w:tc>
+          <w:tcPr>
+            <w:tcBorders>
+              <w:bottom w:val="none" w:sz="0" w:space="0" w:color="000000"/>
+              <w:top w:val="none" w:sz="0" w:space="0" w:color="000000"/>
+              <w:left w:val="none" w:sz="0" w:space="0" w:color="000000"/>
+              <w:right w:val="none" w:sz="0" w:space="0" w:color="000000"/>
+            </w:tcBorders>
+            <w:shd w:val="clear" w:color="auto" w:fill="FFFFFF"/>
+            <w:tcMar>
+              <w:top w:w="0" w:type="dxa"/>
+              <w:bottom w:w="0" w:type="dxa"/>
+              <w:left w:w="0" w:type="dxa"/>
+              <w:right w:w="0" w:type="dxa"/>
+            </w:tcMar>
+            <w:vAlign w:val="center"/>
+          </w:tcPr>
+          <w:p>
+            <w:pPr>
+              <w:pStyle w:val="Normal"/>
+              <w:jc w:val="center"/>
+              <w:pBdr>
+                <w:bottom w:val="none" w:sz="0" w:space="0" w:color="000000"/>
+                <w:top w:val="none" w:sz="0" w:space="0" w:color="000000"/>
+                <w:left w:val="none" w:sz="0" w:space="0" w:color="000000"/>
+                <w:right w:val="none" w:sz="0" w:space="0" w:color="000000"/>
+              </w:pBdr>
+              <w:spacing w:after="100" w:before="100" w:line="240"/>
+              <w:ind w:firstLine="0" w:left="100" w:right="100"/>
+            </w:pPr>
+            <w:r>
+              <w:rPr>
+                <w:rFonts w:ascii="Arial" w:hAnsi="Arial" w:eastAsia="Arial" w:cs="Arial"/>
+                <w:i w:val="false"/>
+                <w:b w:val="false"/>
+                <w:u w:val="none"/>
+                <w:sz w:val="22"/>
+                <w:szCs w:val="22"/>
+                <w:color w:val="000000"/>
+              </w:rPr>
+              <w:t xml:space="preserve">1,753 (93.4%)</w:t>
+            </w:r>
+          </w:p>
+        </w:tc>
+        <w:tc>
+          <w:tcPr>
+            <w:tcBorders>
+              <w:bottom w:val="none" w:sz="0" w:space="0" w:color="000000"/>
+              <w:top w:val="none" w:sz="0" w:space="0" w:color="000000"/>
+              <w:left w:val="none" w:sz="0" w:space="0" w:color="000000"/>
+              <w:right w:val="none" w:sz="0" w:space="0" w:color="000000"/>
+            </w:tcBorders>
+            <w:shd w:val="clear" w:color="auto" w:fill="FFFFFF"/>
+            <w:tcMar>
+              <w:top w:w="0" w:type="dxa"/>
+              <w:bottom w:w="0" w:type="dxa"/>
+              <w:left w:w="0" w:type="dxa"/>
+              <w:right w:w="0" w:type="dxa"/>
+            </w:tcMar>
+            <w:vAlign w:val="center"/>
+          </w:tcPr>
+          <w:p>
+            <w:pPr>
+              <w:pStyle w:val="Normal"/>
+              <w:jc w:val="center"/>
+              <w:pBdr>
+                <w:bottom w:val="none" w:sz="0" w:space="0" w:color="000000"/>
+                <w:top w:val="none" w:sz="0" w:space="0" w:color="000000"/>
+                <w:left w:val="none" w:sz="0" w:space="0" w:color="000000"/>
+                <w:right w:val="none" w:sz="0" w:space="0" w:color="000000"/>
+              </w:pBdr>
+              <w:spacing w:after="100" w:before="100" w:line="240"/>
+              <w:ind w:firstLine="0" w:left="100" w:right="100"/>
+            </w:pPr>
+            <w:r>
+              <w:rPr>
+                <w:rFonts w:ascii="Arial" w:hAnsi="Arial" w:eastAsia="Arial" w:cs="Arial"/>
+                <w:i w:val="false"/>
+                <w:b w:val="false"/>
+                <w:u w:val="none"/>
+                <w:sz w:val="22"/>
+                <w:szCs w:val="22"/>
+                <w:color w:val="000000"/>
+              </w:rPr>
+              <w:t xml:space="preserve">10,813 (92.5%)</w:t>
             </w:r>
           </w:p>
         </w:tc>
       </w:tr>
       <w:tr>
         <w:trPr>
-          <w:trHeight w:val="616" w:hRule="auto"/>
+          <w:trHeight w:val="617" w:hRule="auto"/>
         </w:trPr>
         body36
         <w:tc>
@@ -6684,7 +6684,7 @@
             </w:pPr>
             <w:r>
               <w:rPr>
-                <w:rFonts w:ascii="Helvetica" w:hAnsi="Helvetica" w:eastAsia="Helvetica" w:cs="Helvetica"/>
+                <w:rFonts w:ascii="Arial" w:hAnsi="Arial" w:eastAsia="Arial" w:cs="Arial"/>
                 <w:i w:val="false"/>
                 <w:b w:val="false"/>
                 <w:u w:val="none"/>
@@ -6728,110 +6728,110 @@
             </w:pPr>
             <w:r>
               <w:rPr>
-                <w:rFonts w:ascii="Helvetica" w:hAnsi="Helvetica" w:eastAsia="Helvetica" w:cs="Helvetica"/>
-                <w:i w:val="false"/>
-                <w:b w:val="false"/>
-                <w:u w:val="none"/>
-                <w:sz w:val="22"/>
-                <w:szCs w:val="22"/>
-                <w:color w:val="000000"/>
-              </w:rPr>
-              <w:t xml:space="preserve">204 (2.1%)</w:t>
-            </w:r>
-          </w:p>
-        </w:tc>
-        <w:tc>
-          <w:tcPr>
-            <w:tcBorders>
-              <w:bottom w:val="none" w:sz="0" w:space="0" w:color="000000"/>
-              <w:top w:val="none" w:sz="0" w:space="0" w:color="000000"/>
-              <w:left w:val="none" w:sz="0" w:space="0" w:color="000000"/>
-              <w:right w:val="none" w:sz="0" w:space="0" w:color="000000"/>
-            </w:tcBorders>
-            <w:shd w:val="clear" w:color="auto" w:fill="FFFFFF"/>
-            <w:tcMar>
-              <w:top w:w="0" w:type="dxa"/>
-              <w:bottom w:w="0" w:type="dxa"/>
-              <w:left w:w="0" w:type="dxa"/>
-              <w:right w:w="0" w:type="dxa"/>
-            </w:tcMar>
-            <w:vAlign w:val="center"/>
-          </w:tcPr>
-          <w:p>
-            <w:pPr>
-              <w:pStyle w:val="Normal"/>
-              <w:jc w:val="center"/>
-              <w:pBdr>
-                <w:bottom w:val="none" w:sz="0" w:space="0" w:color="000000"/>
-                <w:top w:val="none" w:sz="0" w:space="0" w:color="000000"/>
-                <w:left w:val="none" w:sz="0" w:space="0" w:color="000000"/>
-                <w:right w:val="none" w:sz="0" w:space="0" w:color="000000"/>
-              </w:pBdr>
-              <w:spacing w:after="100" w:before="100" w:line="240"/>
-              <w:ind w:firstLine="0" w:left="100" w:right="100"/>
-            </w:pPr>
-            <w:r>
-              <w:rPr>
-                <w:rFonts w:ascii="Helvetica" w:hAnsi="Helvetica" w:eastAsia="Helvetica" w:cs="Helvetica"/>
-                <w:i w:val="false"/>
-                <w:b w:val="false"/>
-                <w:u w:val="none"/>
-                <w:sz w:val="22"/>
-                <w:szCs w:val="22"/>
-                <w:color w:val="000000"/>
-              </w:rPr>
-              <w:t xml:space="preserve">25 (1.3%)</w:t>
-            </w:r>
-          </w:p>
-        </w:tc>
-        <w:tc>
-          <w:tcPr>
-            <w:tcBorders>
-              <w:bottom w:val="none" w:sz="0" w:space="0" w:color="000000"/>
-              <w:top w:val="none" w:sz="0" w:space="0" w:color="000000"/>
-              <w:left w:val="none" w:sz="0" w:space="0" w:color="000000"/>
-              <w:right w:val="none" w:sz="0" w:space="0" w:color="000000"/>
-            </w:tcBorders>
-            <w:shd w:val="clear" w:color="auto" w:fill="FFFFFF"/>
-            <w:tcMar>
-              <w:top w:w="0" w:type="dxa"/>
-              <w:bottom w:w="0" w:type="dxa"/>
-              <w:left w:w="0" w:type="dxa"/>
-              <w:right w:w="0" w:type="dxa"/>
-            </w:tcMar>
-            <w:vAlign w:val="center"/>
-          </w:tcPr>
-          <w:p>
-            <w:pPr>
-              <w:pStyle w:val="Normal"/>
-              <w:jc w:val="center"/>
-              <w:pBdr>
-                <w:bottom w:val="none" w:sz="0" w:space="0" w:color="000000"/>
-                <w:top w:val="none" w:sz="0" w:space="0" w:color="000000"/>
-                <w:left w:val="none" w:sz="0" w:space="0" w:color="000000"/>
-                <w:right w:val="none" w:sz="0" w:space="0" w:color="000000"/>
-              </w:pBdr>
-              <w:spacing w:after="100" w:before="100" w:line="240"/>
-              <w:ind w:firstLine="0" w:left="100" w:right="100"/>
-            </w:pPr>
-            <w:r>
-              <w:rPr>
-                <w:rFonts w:ascii="Helvetica" w:hAnsi="Helvetica" w:eastAsia="Helvetica" w:cs="Helvetica"/>
-                <w:i w:val="false"/>
-                <w:b w:val="false"/>
-                <w:u w:val="none"/>
-                <w:sz w:val="22"/>
-                <w:szCs w:val="22"/>
-                <w:color w:val="000000"/>
-              </w:rPr>
-              <w:t xml:space="preserve">229 (2.0%)</w:t>
+                <w:rFonts w:ascii="Arial" w:hAnsi="Arial" w:eastAsia="Arial" w:cs="Arial"/>
+                <w:i w:val="false"/>
+                <w:b w:val="false"/>
+                <w:u w:val="none"/>
+                <w:sz w:val="22"/>
+                <w:szCs w:val="22"/>
+                <w:color w:val="000000"/>
+              </w:rPr>
+              <w:t xml:space="preserve">755 (7.7%)</w:t>
+            </w:r>
+          </w:p>
+        </w:tc>
+        <w:tc>
+          <w:tcPr>
+            <w:tcBorders>
+              <w:bottom w:val="none" w:sz="0" w:space="0" w:color="000000"/>
+              <w:top w:val="none" w:sz="0" w:space="0" w:color="000000"/>
+              <w:left w:val="none" w:sz="0" w:space="0" w:color="000000"/>
+              <w:right w:val="none" w:sz="0" w:space="0" w:color="000000"/>
+            </w:tcBorders>
+            <w:shd w:val="clear" w:color="auto" w:fill="FFFFFF"/>
+            <w:tcMar>
+              <w:top w:w="0" w:type="dxa"/>
+              <w:bottom w:w="0" w:type="dxa"/>
+              <w:left w:w="0" w:type="dxa"/>
+              <w:right w:w="0" w:type="dxa"/>
+            </w:tcMar>
+            <w:vAlign w:val="center"/>
+          </w:tcPr>
+          <w:p>
+            <w:pPr>
+              <w:pStyle w:val="Normal"/>
+              <w:jc w:val="center"/>
+              <w:pBdr>
+                <w:bottom w:val="none" w:sz="0" w:space="0" w:color="000000"/>
+                <w:top w:val="none" w:sz="0" w:space="0" w:color="000000"/>
+                <w:left w:val="none" w:sz="0" w:space="0" w:color="000000"/>
+                <w:right w:val="none" w:sz="0" w:space="0" w:color="000000"/>
+              </w:pBdr>
+              <w:spacing w:after="100" w:before="100" w:line="240"/>
+              <w:ind w:firstLine="0" w:left="100" w:right="100"/>
+            </w:pPr>
+            <w:r>
+              <w:rPr>
+                <w:rFonts w:ascii="Arial" w:hAnsi="Arial" w:eastAsia="Arial" w:cs="Arial"/>
+                <w:i w:val="false"/>
+                <w:b w:val="false"/>
+                <w:u w:val="none"/>
+                <w:sz w:val="22"/>
+                <w:szCs w:val="22"/>
+                <w:color w:val="000000"/>
+              </w:rPr>
+              <w:t xml:space="preserve">123 (6.6%)</w:t>
+            </w:r>
+          </w:p>
+        </w:tc>
+        <w:tc>
+          <w:tcPr>
+            <w:tcBorders>
+              <w:bottom w:val="none" w:sz="0" w:space="0" w:color="000000"/>
+              <w:top w:val="none" w:sz="0" w:space="0" w:color="000000"/>
+              <w:left w:val="none" w:sz="0" w:space="0" w:color="000000"/>
+              <w:right w:val="none" w:sz="0" w:space="0" w:color="000000"/>
+            </w:tcBorders>
+            <w:shd w:val="clear" w:color="auto" w:fill="FFFFFF"/>
+            <w:tcMar>
+              <w:top w:w="0" w:type="dxa"/>
+              <w:bottom w:w="0" w:type="dxa"/>
+              <w:left w:w="0" w:type="dxa"/>
+              <w:right w:w="0" w:type="dxa"/>
+            </w:tcMar>
+            <w:vAlign w:val="center"/>
+          </w:tcPr>
+          <w:p>
+            <w:pPr>
+              <w:pStyle w:val="Normal"/>
+              <w:jc w:val="center"/>
+              <w:pBdr>
+                <w:bottom w:val="none" w:sz="0" w:space="0" w:color="000000"/>
+                <w:top w:val="none" w:sz="0" w:space="0" w:color="000000"/>
+                <w:left w:val="none" w:sz="0" w:space="0" w:color="000000"/>
+                <w:right w:val="none" w:sz="0" w:space="0" w:color="000000"/>
+              </w:pBdr>
+              <w:spacing w:after="100" w:before="100" w:line="240"/>
+              <w:ind w:firstLine="0" w:left="100" w:right="100"/>
+            </w:pPr>
+            <w:r>
+              <w:rPr>
+                <w:rFonts w:ascii="Arial" w:hAnsi="Arial" w:eastAsia="Arial" w:cs="Arial"/>
+                <w:i w:val="false"/>
+                <w:b w:val="false"/>
+                <w:u w:val="none"/>
+                <w:sz w:val="22"/>
+                <w:szCs w:val="22"/>
+                <w:color w:val="000000"/>
+              </w:rPr>
+              <w:t xml:space="preserve">878 (7.5%)</w:t>
             </w:r>
           </w:p>
         </w:tc>
       </w:tr>
       <w:tr>
         <w:trPr>
-          <w:trHeight w:val="577" w:hRule="auto"/>
+          <w:trHeight w:val="574" w:hRule="auto"/>
         </w:trPr>
         body37
         <w:tc>
@@ -6866,7 +6866,7 @@
             </w:pPr>
             <w:r>
               <w:rPr>
-                <w:rFonts w:ascii="Helvetica" w:hAnsi="Helvetica" w:eastAsia="Helvetica" w:cs="Helvetica"/>
+                <w:rFonts w:ascii="Arial" w:hAnsi="Arial" w:eastAsia="Arial" w:cs="Arial"/>
                 <w:i w:val="false"/>
                 <w:b w:val="true"/>
                 <w:u w:val="none"/>
@@ -6910,7 +6910,7 @@
             </w:pPr>
             <w:r>
               <w:rPr>
-                <w:rFonts w:ascii="Helvetica" w:hAnsi="Helvetica" w:eastAsia="Helvetica" w:cs="Helvetica"/>
+                <w:rFonts w:ascii="Arial" w:hAnsi="Arial" w:eastAsia="Arial" w:cs="Arial"/>
                 <w:i w:val="false"/>
                 <w:b w:val="false"/>
                 <w:u w:val="none"/>
@@ -6954,7 +6954,7 @@
             </w:pPr>
             <w:r>
               <w:rPr>
-                <w:rFonts w:ascii="Helvetica" w:hAnsi="Helvetica" w:eastAsia="Helvetica" w:cs="Helvetica"/>
+                <w:rFonts w:ascii="Arial" w:hAnsi="Arial" w:eastAsia="Arial" w:cs="Arial"/>
                 <w:i w:val="false"/>
                 <w:b w:val="false"/>
                 <w:u w:val="none"/>
@@ -6998,7 +6998,7 @@
             </w:pPr>
             <w:r>
               <w:rPr>
-                <w:rFonts w:ascii="Helvetica" w:hAnsi="Helvetica" w:eastAsia="Helvetica" w:cs="Helvetica"/>
+                <w:rFonts w:ascii="Arial" w:hAnsi="Arial" w:eastAsia="Arial" w:cs="Arial"/>
                 <w:i w:val="false"/>
                 <w:b w:val="false"/>
                 <w:u w:val="none"/>
@@ -7013,7 +7013,7 @@
       </w:tr>
       <w:tr>
         <w:trPr>
-          <w:trHeight w:val="616" w:hRule="auto"/>
+          <w:trHeight w:val="617" w:hRule="auto"/>
         </w:trPr>
         body38
         <w:tc>
@@ -7048,7 +7048,7 @@
             </w:pPr>
             <w:r>
               <w:rPr>
-                <w:rFonts w:ascii="Helvetica" w:hAnsi="Helvetica" w:eastAsia="Helvetica" w:cs="Helvetica"/>
+                <w:rFonts w:ascii="Arial" w:hAnsi="Arial" w:eastAsia="Arial" w:cs="Arial"/>
                 <w:i w:val="false"/>
                 <w:b w:val="false"/>
                 <w:u w:val="none"/>
@@ -7092,7 +7092,7 @@
             </w:pPr>
             <w:r>
               <w:rPr>
-                <w:rFonts w:ascii="Helvetica" w:hAnsi="Helvetica" w:eastAsia="Helvetica" w:cs="Helvetica"/>
+                <w:rFonts w:ascii="Arial" w:hAnsi="Arial" w:eastAsia="Arial" w:cs="Arial"/>
                 <w:i w:val="false"/>
                 <w:b w:val="false"/>
                 <w:u w:val="none"/>
@@ -7136,7 +7136,7 @@
             </w:pPr>
             <w:r>
               <w:rPr>
-                <w:rFonts w:ascii="Helvetica" w:hAnsi="Helvetica" w:eastAsia="Helvetica" w:cs="Helvetica"/>
+                <w:rFonts w:ascii="Arial" w:hAnsi="Arial" w:eastAsia="Arial" w:cs="Arial"/>
                 <w:i w:val="false"/>
                 <w:b w:val="false"/>
                 <w:u w:val="none"/>
@@ -7180,7 +7180,7 @@
             </w:pPr>
             <w:r>
               <w:rPr>
-                <w:rFonts w:ascii="Helvetica" w:hAnsi="Helvetica" w:eastAsia="Helvetica" w:cs="Helvetica"/>
+                <w:rFonts w:ascii="Arial" w:hAnsi="Arial" w:eastAsia="Arial" w:cs="Arial"/>
                 <w:i w:val="false"/>
                 <w:b w:val="false"/>
                 <w:u w:val="none"/>
@@ -7195,7 +7195,7 @@
       </w:tr>
       <w:tr>
         <w:trPr>
-          <w:trHeight w:val="619" w:hRule="auto"/>
+          <w:trHeight w:val="617" w:hRule="auto"/>
         </w:trPr>
         body39
         <w:tc>
@@ -7230,7 +7230,7 @@
             </w:pPr>
             <w:r>
               <w:rPr>
-                <w:rFonts w:ascii="Helvetica" w:hAnsi="Helvetica" w:eastAsia="Helvetica" w:cs="Helvetica"/>
+                <w:rFonts w:ascii="Arial" w:hAnsi="Arial" w:eastAsia="Arial" w:cs="Arial"/>
                 <w:i w:val="false"/>
                 <w:b w:val="false"/>
                 <w:u w:val="none"/>
@@ -7274,7 +7274,7 @@
             </w:pPr>
             <w:r>
               <w:rPr>
-                <w:rFonts w:ascii="Helvetica" w:hAnsi="Helvetica" w:eastAsia="Helvetica" w:cs="Helvetica"/>
+                <w:rFonts w:ascii="Arial" w:hAnsi="Arial" w:eastAsia="Arial" w:cs="Arial"/>
                 <w:i w:val="false"/>
                 <w:b w:val="false"/>
                 <w:u w:val="none"/>
@@ -7318,7 +7318,7 @@
             </w:pPr>
             <w:r>
               <w:rPr>
-                <w:rFonts w:ascii="Helvetica" w:hAnsi="Helvetica" w:eastAsia="Helvetica" w:cs="Helvetica"/>
+                <w:rFonts w:ascii="Arial" w:hAnsi="Arial" w:eastAsia="Arial" w:cs="Arial"/>
                 <w:i w:val="false"/>
                 <w:b w:val="false"/>
                 <w:u w:val="none"/>
@@ -7362,7 +7362,7 @@
             </w:pPr>
             <w:r>
               <w:rPr>
-                <w:rFonts w:ascii="Helvetica" w:hAnsi="Helvetica" w:eastAsia="Helvetica" w:cs="Helvetica"/>
+                <w:rFonts w:ascii="Arial" w:hAnsi="Arial" w:eastAsia="Arial" w:cs="Arial"/>
                 <w:i w:val="false"/>
                 <w:b w:val="false"/>
                 <w:u w:val="none"/>
@@ -7377,7 +7377,7 @@
       </w:tr>
       <w:tr>
         <w:trPr>
-          <w:trHeight w:val="620" w:hRule="auto"/>
+          <w:trHeight w:val="617" w:hRule="auto"/>
         </w:trPr>
         body40
         <w:tc>
@@ -7412,7 +7412,7 @@
             </w:pPr>
             <w:r>
               <w:rPr>
-                <w:rFonts w:ascii="Helvetica" w:hAnsi="Helvetica" w:eastAsia="Helvetica" w:cs="Helvetica"/>
+                <w:rFonts w:ascii="Arial" w:hAnsi="Arial" w:eastAsia="Arial" w:cs="Arial"/>
                 <w:i w:val="false"/>
                 <w:b w:val="true"/>
                 <w:u w:val="none"/>
@@ -7456,7 +7456,7 @@
             </w:pPr>
             <w:r>
               <w:rPr>
-                <w:rFonts w:ascii="Helvetica" w:hAnsi="Helvetica" w:eastAsia="Helvetica" w:cs="Helvetica"/>
+                <w:rFonts w:ascii="Arial" w:hAnsi="Arial" w:eastAsia="Arial" w:cs="Arial"/>
                 <w:i w:val="false"/>
                 <w:b w:val="false"/>
                 <w:u w:val="none"/>
@@ -7500,7 +7500,7 @@
             </w:pPr>
             <w:r>
               <w:rPr>
-                <w:rFonts w:ascii="Helvetica" w:hAnsi="Helvetica" w:eastAsia="Helvetica" w:cs="Helvetica"/>
+                <w:rFonts w:ascii="Arial" w:hAnsi="Arial" w:eastAsia="Arial" w:cs="Arial"/>
                 <w:i w:val="false"/>
                 <w:b w:val="false"/>
                 <w:u w:val="none"/>
@@ -7544,7 +7544,7 @@
             </w:pPr>
             <w:r>
               <w:rPr>
-                <w:rFonts w:ascii="Helvetica" w:hAnsi="Helvetica" w:eastAsia="Helvetica" w:cs="Helvetica"/>
+                <w:rFonts w:ascii="Arial" w:hAnsi="Arial" w:eastAsia="Arial" w:cs="Arial"/>
                 <w:i w:val="false"/>
                 <w:b w:val="false"/>
                 <w:u w:val="none"/>
@@ -7559,7 +7559,7 @@
       </w:tr>
       <w:tr>
         <w:trPr>
-          <w:trHeight w:val="616" w:hRule="auto"/>
+          <w:trHeight w:val="617" w:hRule="auto"/>
         </w:trPr>
         body41
         <w:tc>
@@ -7594,7 +7594,7 @@
             </w:pPr>
             <w:r>
               <w:rPr>
-                <w:rFonts w:ascii="Helvetica" w:hAnsi="Helvetica" w:eastAsia="Helvetica" w:cs="Helvetica"/>
+                <w:rFonts w:ascii="Arial" w:hAnsi="Arial" w:eastAsia="Arial" w:cs="Arial"/>
                 <w:i w:val="false"/>
                 <w:b w:val="false"/>
                 <w:u w:val="none"/>
@@ -7638,7 +7638,7 @@
             </w:pPr>
             <w:r>
               <w:rPr>
-                <w:rFonts w:ascii="Helvetica" w:hAnsi="Helvetica" w:eastAsia="Helvetica" w:cs="Helvetica"/>
+                <w:rFonts w:ascii="Arial" w:hAnsi="Arial" w:eastAsia="Arial" w:cs="Arial"/>
                 <w:i w:val="false"/>
                 <w:b w:val="false"/>
                 <w:u w:val="none"/>
@@ -7682,7 +7682,7 @@
             </w:pPr>
             <w:r>
               <w:rPr>
-                <w:rFonts w:ascii="Helvetica" w:hAnsi="Helvetica" w:eastAsia="Helvetica" w:cs="Helvetica"/>
+                <w:rFonts w:ascii="Arial" w:hAnsi="Arial" w:eastAsia="Arial" w:cs="Arial"/>
                 <w:i w:val="false"/>
                 <w:b w:val="false"/>
                 <w:u w:val="none"/>
@@ -7726,7 +7726,7 @@
             </w:pPr>
             <w:r>
               <w:rPr>
-                <w:rFonts w:ascii="Helvetica" w:hAnsi="Helvetica" w:eastAsia="Helvetica" w:cs="Helvetica"/>
+                <w:rFonts w:ascii="Arial" w:hAnsi="Arial" w:eastAsia="Arial" w:cs="Arial"/>
                 <w:i w:val="false"/>
                 <w:b w:val="false"/>
                 <w:u w:val="none"/>
@@ -7741,7 +7741,7 @@
       </w:tr>
       <w:tr>
         <w:trPr>
-          <w:trHeight w:val="616" w:hRule="auto"/>
+          <w:trHeight w:val="617" w:hRule="auto"/>
         </w:trPr>
         body42
         <w:tc>
@@ -7776,7 +7776,7 @@
             </w:pPr>
             <w:r>
               <w:rPr>
-                <w:rFonts w:ascii="Helvetica" w:hAnsi="Helvetica" w:eastAsia="Helvetica" w:cs="Helvetica"/>
+                <w:rFonts w:ascii="Arial" w:hAnsi="Arial" w:eastAsia="Arial" w:cs="Arial"/>
                 <w:i w:val="false"/>
                 <w:b w:val="false"/>
                 <w:u w:val="none"/>
@@ -7820,7 +7820,7 @@
             </w:pPr>
             <w:r>
               <w:rPr>
-                <w:rFonts w:ascii="Helvetica" w:hAnsi="Helvetica" w:eastAsia="Helvetica" w:cs="Helvetica"/>
+                <w:rFonts w:ascii="Arial" w:hAnsi="Arial" w:eastAsia="Arial" w:cs="Arial"/>
                 <w:i w:val="false"/>
                 <w:b w:val="false"/>
                 <w:u w:val="none"/>
@@ -7864,7 +7864,7 @@
             </w:pPr>
             <w:r>
               <w:rPr>
-                <w:rFonts w:ascii="Helvetica" w:hAnsi="Helvetica" w:eastAsia="Helvetica" w:cs="Helvetica"/>
+                <w:rFonts w:ascii="Arial" w:hAnsi="Arial" w:eastAsia="Arial" w:cs="Arial"/>
                 <w:i w:val="false"/>
                 <w:b w:val="false"/>
                 <w:u w:val="none"/>
@@ -7908,7 +7908,7 @@
             </w:pPr>
             <w:r>
               <w:rPr>
-                <w:rFonts w:ascii="Helvetica" w:hAnsi="Helvetica" w:eastAsia="Helvetica" w:cs="Helvetica"/>
+                <w:rFonts w:ascii="Arial" w:hAnsi="Arial" w:eastAsia="Arial" w:cs="Arial"/>
                 <w:i w:val="false"/>
                 <w:b w:val="false"/>
                 <w:u w:val="none"/>
@@ -7923,7 +7923,7 @@
       </w:tr>
       <w:tr>
         <w:trPr>
-          <w:trHeight w:val="577" w:hRule="auto"/>
+          <w:trHeight w:val="574" w:hRule="auto"/>
         </w:trPr>
         body43
         <w:tc>
@@ -7958,7 +7958,7 @@
             </w:pPr>
             <w:r>
               <w:rPr>
-                <w:rFonts w:ascii="Helvetica" w:hAnsi="Helvetica" w:eastAsia="Helvetica" w:cs="Helvetica"/>
+                <w:rFonts w:ascii="Arial" w:hAnsi="Arial" w:eastAsia="Arial" w:cs="Arial"/>
                 <w:i w:val="false"/>
                 <w:b w:val="true"/>
                 <w:u w:val="none"/>
@@ -8002,7 +8002,7 @@
             </w:pPr>
             <w:r>
               <w:rPr>
-                <w:rFonts w:ascii="Helvetica" w:hAnsi="Helvetica" w:eastAsia="Helvetica" w:cs="Helvetica"/>
+                <w:rFonts w:ascii="Arial" w:hAnsi="Arial" w:eastAsia="Arial" w:cs="Arial"/>
                 <w:i w:val="false"/>
                 <w:b w:val="false"/>
                 <w:u w:val="none"/>
@@ -8046,7 +8046,7 @@
             </w:pPr>
             <w:r>
               <w:rPr>
-                <w:rFonts w:ascii="Helvetica" w:hAnsi="Helvetica" w:eastAsia="Helvetica" w:cs="Helvetica"/>
+                <w:rFonts w:ascii="Arial" w:hAnsi="Arial" w:eastAsia="Arial" w:cs="Arial"/>
                 <w:i w:val="false"/>
                 <w:b w:val="false"/>
                 <w:u w:val="none"/>
@@ -8090,7 +8090,7 @@
             </w:pPr>
             <w:r>
               <w:rPr>
-                <w:rFonts w:ascii="Helvetica" w:hAnsi="Helvetica" w:eastAsia="Helvetica" w:cs="Helvetica"/>
+                <w:rFonts w:ascii="Arial" w:hAnsi="Arial" w:eastAsia="Arial" w:cs="Arial"/>
                 <w:i w:val="false"/>
                 <w:b w:val="false"/>
                 <w:u w:val="none"/>
@@ -8105,7 +8105,7 @@
       </w:tr>
       <w:tr>
         <w:trPr>
-          <w:trHeight w:val="616" w:hRule="auto"/>
+          <w:trHeight w:val="617" w:hRule="auto"/>
         </w:trPr>
         body44
         <w:tc>
@@ -8140,7 +8140,7 @@
             </w:pPr>
             <w:r>
               <w:rPr>
-                <w:rFonts w:ascii="Helvetica" w:hAnsi="Helvetica" w:eastAsia="Helvetica" w:cs="Helvetica"/>
+                <w:rFonts w:ascii="Arial" w:hAnsi="Arial" w:eastAsia="Arial" w:cs="Arial"/>
                 <w:i w:val="false"/>
                 <w:b w:val="false"/>
                 <w:u w:val="none"/>
@@ -8184,110 +8184,110 @@
             </w:pPr>
             <w:r>
               <w:rPr>
-                <w:rFonts w:ascii="Helvetica" w:hAnsi="Helvetica" w:eastAsia="Helvetica" w:cs="Helvetica"/>
-                <w:i w:val="false"/>
-                <w:b w:val="false"/>
-                <w:u w:val="none"/>
-                <w:sz w:val="22"/>
-                <w:szCs w:val="22"/>
-                <w:color w:val="000000"/>
-              </w:rPr>
-              <w:t xml:space="preserve">2,293 (23.4%)</w:t>
-            </w:r>
-          </w:p>
-        </w:tc>
-        <w:tc>
-          <w:tcPr>
-            <w:tcBorders>
-              <w:bottom w:val="none" w:sz="0" w:space="0" w:color="000000"/>
-              <w:top w:val="none" w:sz="0" w:space="0" w:color="000000"/>
-              <w:left w:val="none" w:sz="0" w:space="0" w:color="000000"/>
-              <w:right w:val="none" w:sz="0" w:space="0" w:color="000000"/>
-            </w:tcBorders>
-            <w:shd w:val="clear" w:color="auto" w:fill="FFFFFF"/>
-            <w:tcMar>
-              <w:top w:w="0" w:type="dxa"/>
-              <w:bottom w:w="0" w:type="dxa"/>
-              <w:left w:w="0" w:type="dxa"/>
-              <w:right w:w="0" w:type="dxa"/>
-            </w:tcMar>
-            <w:vAlign w:val="center"/>
-          </w:tcPr>
-          <w:p>
-            <w:pPr>
-              <w:pStyle w:val="Normal"/>
-              <w:jc w:val="center"/>
-              <w:pBdr>
-                <w:bottom w:val="none" w:sz="0" w:space="0" w:color="000000"/>
-                <w:top w:val="none" w:sz="0" w:space="0" w:color="000000"/>
-                <w:left w:val="none" w:sz="0" w:space="0" w:color="000000"/>
-                <w:right w:val="none" w:sz="0" w:space="0" w:color="000000"/>
-              </w:pBdr>
-              <w:spacing w:after="100" w:before="100" w:line="240"/>
-              <w:ind w:firstLine="0" w:left="100" w:right="100"/>
-            </w:pPr>
-            <w:r>
-              <w:rPr>
-                <w:rFonts w:ascii="Helvetica" w:hAnsi="Helvetica" w:eastAsia="Helvetica" w:cs="Helvetica"/>
-                <w:i w:val="false"/>
-                <w:b w:val="false"/>
-                <w:u w:val="none"/>
-                <w:sz w:val="22"/>
-                <w:szCs w:val="22"/>
-                <w:color w:val="000000"/>
-              </w:rPr>
-              <w:t xml:space="preserve">886 (47.2%)</w:t>
-            </w:r>
-          </w:p>
-        </w:tc>
-        <w:tc>
-          <w:tcPr>
-            <w:tcBorders>
-              <w:bottom w:val="none" w:sz="0" w:space="0" w:color="000000"/>
-              <w:top w:val="none" w:sz="0" w:space="0" w:color="000000"/>
-              <w:left w:val="none" w:sz="0" w:space="0" w:color="000000"/>
-              <w:right w:val="none" w:sz="0" w:space="0" w:color="000000"/>
-            </w:tcBorders>
-            <w:shd w:val="clear" w:color="auto" w:fill="FFFFFF"/>
-            <w:tcMar>
-              <w:top w:w="0" w:type="dxa"/>
-              <w:bottom w:w="0" w:type="dxa"/>
-              <w:left w:w="0" w:type="dxa"/>
-              <w:right w:w="0" w:type="dxa"/>
-            </w:tcMar>
-            <w:vAlign w:val="center"/>
-          </w:tcPr>
-          <w:p>
-            <w:pPr>
-              <w:pStyle w:val="Normal"/>
-              <w:jc w:val="center"/>
-              <w:pBdr>
-                <w:bottom w:val="none" w:sz="0" w:space="0" w:color="000000"/>
-                <w:top w:val="none" w:sz="0" w:space="0" w:color="000000"/>
-                <w:left w:val="none" w:sz="0" w:space="0" w:color="000000"/>
-                <w:right w:val="none" w:sz="0" w:space="0" w:color="000000"/>
-              </w:pBdr>
-              <w:spacing w:after="100" w:before="100" w:line="240"/>
-              <w:ind w:firstLine="0" w:left="100" w:right="100"/>
-            </w:pPr>
-            <w:r>
-              <w:rPr>
-                <w:rFonts w:ascii="Helvetica" w:hAnsi="Helvetica" w:eastAsia="Helvetica" w:cs="Helvetica"/>
-                <w:i w:val="false"/>
-                <w:b w:val="false"/>
-                <w:u w:val="none"/>
-                <w:sz w:val="22"/>
-                <w:szCs w:val="22"/>
-                <w:color w:val="000000"/>
-              </w:rPr>
-              <w:t xml:space="preserve">3,179 (27.2%)</w:t>
+                <w:rFonts w:ascii="Arial" w:hAnsi="Arial" w:eastAsia="Arial" w:cs="Arial"/>
+                <w:i w:val="false"/>
+                <w:b w:val="false"/>
+                <w:u w:val="none"/>
+                <w:sz w:val="22"/>
+                <w:szCs w:val="22"/>
+                <w:color w:val="000000"/>
+              </w:rPr>
+              <w:t xml:space="preserve">2,298 (23.4%)</w:t>
+            </w:r>
+          </w:p>
+        </w:tc>
+        <w:tc>
+          <w:tcPr>
+            <w:tcBorders>
+              <w:bottom w:val="none" w:sz="0" w:space="0" w:color="000000"/>
+              <w:top w:val="none" w:sz="0" w:space="0" w:color="000000"/>
+              <w:left w:val="none" w:sz="0" w:space="0" w:color="000000"/>
+              <w:right w:val="none" w:sz="0" w:space="0" w:color="000000"/>
+            </w:tcBorders>
+            <w:shd w:val="clear" w:color="auto" w:fill="FFFFFF"/>
+            <w:tcMar>
+              <w:top w:w="0" w:type="dxa"/>
+              <w:bottom w:w="0" w:type="dxa"/>
+              <w:left w:w="0" w:type="dxa"/>
+              <w:right w:w="0" w:type="dxa"/>
+            </w:tcMar>
+            <w:vAlign w:val="center"/>
+          </w:tcPr>
+          <w:p>
+            <w:pPr>
+              <w:pStyle w:val="Normal"/>
+              <w:jc w:val="center"/>
+              <w:pBdr>
+                <w:bottom w:val="none" w:sz="0" w:space="0" w:color="000000"/>
+                <w:top w:val="none" w:sz="0" w:space="0" w:color="000000"/>
+                <w:left w:val="none" w:sz="0" w:space="0" w:color="000000"/>
+                <w:right w:val="none" w:sz="0" w:space="0" w:color="000000"/>
+              </w:pBdr>
+              <w:spacing w:after="100" w:before="100" w:line="240"/>
+              <w:ind w:firstLine="0" w:left="100" w:right="100"/>
+            </w:pPr>
+            <w:r>
+              <w:rPr>
+                <w:rFonts w:ascii="Arial" w:hAnsi="Arial" w:eastAsia="Arial" w:cs="Arial"/>
+                <w:i w:val="false"/>
+                <w:b w:val="false"/>
+                <w:u w:val="none"/>
+                <w:sz w:val="22"/>
+                <w:szCs w:val="22"/>
+                <w:color w:val="000000"/>
+              </w:rPr>
+              <w:t xml:space="preserve">894 (47.7%)</w:t>
+            </w:r>
+          </w:p>
+        </w:tc>
+        <w:tc>
+          <w:tcPr>
+            <w:tcBorders>
+              <w:bottom w:val="none" w:sz="0" w:space="0" w:color="000000"/>
+              <w:top w:val="none" w:sz="0" w:space="0" w:color="000000"/>
+              <w:left w:val="none" w:sz="0" w:space="0" w:color="000000"/>
+              <w:right w:val="none" w:sz="0" w:space="0" w:color="000000"/>
+            </w:tcBorders>
+            <w:shd w:val="clear" w:color="auto" w:fill="FFFFFF"/>
+            <w:tcMar>
+              <w:top w:w="0" w:type="dxa"/>
+              <w:bottom w:w="0" w:type="dxa"/>
+              <w:left w:w="0" w:type="dxa"/>
+              <w:right w:w="0" w:type="dxa"/>
+            </w:tcMar>
+            <w:vAlign w:val="center"/>
+          </w:tcPr>
+          <w:p>
+            <w:pPr>
+              <w:pStyle w:val="Normal"/>
+              <w:jc w:val="center"/>
+              <w:pBdr>
+                <w:bottom w:val="none" w:sz="0" w:space="0" w:color="000000"/>
+                <w:top w:val="none" w:sz="0" w:space="0" w:color="000000"/>
+                <w:left w:val="none" w:sz="0" w:space="0" w:color="000000"/>
+                <w:right w:val="none" w:sz="0" w:space="0" w:color="000000"/>
+              </w:pBdr>
+              <w:spacing w:after="100" w:before="100" w:line="240"/>
+              <w:ind w:firstLine="0" w:left="100" w:right="100"/>
+            </w:pPr>
+            <w:r>
+              <w:rPr>
+                <w:rFonts w:ascii="Arial" w:hAnsi="Arial" w:eastAsia="Arial" w:cs="Arial"/>
+                <w:i w:val="false"/>
+                <w:b w:val="false"/>
+                <w:u w:val="none"/>
+                <w:sz w:val="22"/>
+                <w:szCs w:val="22"/>
+                <w:color w:val="000000"/>
+              </w:rPr>
+              <w:t xml:space="preserve">3,192 (27.3%)</w:t>
             </w:r>
           </w:p>
         </w:tc>
       </w:tr>
       <w:tr>
         <w:trPr>
-          <w:trHeight w:val="616" w:hRule="auto"/>
+          <w:trHeight w:val="617" w:hRule="auto"/>
         </w:trPr>
         body45
         <w:tc>
@@ -8322,7 +8322,7 @@
             </w:pPr>
             <w:r>
               <w:rPr>
-                <w:rFonts w:ascii="Helvetica" w:hAnsi="Helvetica" w:eastAsia="Helvetica" w:cs="Helvetica"/>
+                <w:rFonts w:ascii="Arial" w:hAnsi="Arial" w:eastAsia="Arial" w:cs="Arial"/>
                 <w:i w:val="false"/>
                 <w:b w:val="false"/>
                 <w:u w:val="none"/>
@@ -8366,110 +8366,110 @@
             </w:pPr>
             <w:r>
               <w:rPr>
-                <w:rFonts w:ascii="Helvetica" w:hAnsi="Helvetica" w:eastAsia="Helvetica" w:cs="Helvetica"/>
-                <w:i w:val="false"/>
-                <w:b w:val="false"/>
-                <w:u w:val="none"/>
-                <w:sz w:val="22"/>
-                <w:szCs w:val="22"/>
-                <w:color w:val="000000"/>
-              </w:rPr>
-              <w:t xml:space="preserve">7,522 (76.6%)</w:t>
-            </w:r>
-          </w:p>
-        </w:tc>
-        <w:tc>
-          <w:tcPr>
-            <w:tcBorders>
-              <w:bottom w:val="none" w:sz="0" w:space="0" w:color="000000"/>
-              <w:top w:val="none" w:sz="0" w:space="0" w:color="000000"/>
-              <w:left w:val="none" w:sz="0" w:space="0" w:color="000000"/>
-              <w:right w:val="none" w:sz="0" w:space="0" w:color="000000"/>
-            </w:tcBorders>
-            <w:shd w:val="clear" w:color="auto" w:fill="FFFFFF"/>
-            <w:tcMar>
-              <w:top w:w="0" w:type="dxa"/>
-              <w:bottom w:w="0" w:type="dxa"/>
-              <w:left w:w="0" w:type="dxa"/>
-              <w:right w:w="0" w:type="dxa"/>
-            </w:tcMar>
-            <w:vAlign w:val="center"/>
-          </w:tcPr>
-          <w:p>
-            <w:pPr>
-              <w:pStyle w:val="Normal"/>
-              <w:jc w:val="center"/>
-              <w:pBdr>
-                <w:bottom w:val="none" w:sz="0" w:space="0" w:color="000000"/>
-                <w:top w:val="none" w:sz="0" w:space="0" w:color="000000"/>
-                <w:left w:val="none" w:sz="0" w:space="0" w:color="000000"/>
-                <w:right w:val="none" w:sz="0" w:space="0" w:color="000000"/>
-              </w:pBdr>
-              <w:spacing w:after="100" w:before="100" w:line="240"/>
-              <w:ind w:firstLine="0" w:left="100" w:right="100"/>
-            </w:pPr>
-            <w:r>
-              <w:rPr>
-                <w:rFonts w:ascii="Helvetica" w:hAnsi="Helvetica" w:eastAsia="Helvetica" w:cs="Helvetica"/>
-                <w:i w:val="false"/>
-                <w:b w:val="false"/>
-                <w:u w:val="none"/>
-                <w:sz w:val="22"/>
-                <w:szCs w:val="22"/>
-                <w:color w:val="000000"/>
-              </w:rPr>
-              <w:t xml:space="preserve">990 (52.8%)</w:t>
-            </w:r>
-          </w:p>
-        </w:tc>
-        <w:tc>
-          <w:tcPr>
-            <w:tcBorders>
-              <w:bottom w:val="none" w:sz="0" w:space="0" w:color="000000"/>
-              <w:top w:val="none" w:sz="0" w:space="0" w:color="000000"/>
-              <w:left w:val="none" w:sz="0" w:space="0" w:color="000000"/>
-              <w:right w:val="none" w:sz="0" w:space="0" w:color="000000"/>
-            </w:tcBorders>
-            <w:shd w:val="clear" w:color="auto" w:fill="FFFFFF"/>
-            <w:tcMar>
-              <w:top w:w="0" w:type="dxa"/>
-              <w:bottom w:w="0" w:type="dxa"/>
-              <w:left w:w="0" w:type="dxa"/>
-              <w:right w:w="0" w:type="dxa"/>
-            </w:tcMar>
-            <w:vAlign w:val="center"/>
-          </w:tcPr>
-          <w:p>
-            <w:pPr>
-              <w:pStyle w:val="Normal"/>
-              <w:jc w:val="center"/>
-              <w:pBdr>
-                <w:bottom w:val="none" w:sz="0" w:space="0" w:color="000000"/>
-                <w:top w:val="none" w:sz="0" w:space="0" w:color="000000"/>
-                <w:left w:val="none" w:sz="0" w:space="0" w:color="000000"/>
-                <w:right w:val="none" w:sz="0" w:space="0" w:color="000000"/>
-              </w:pBdr>
-              <w:spacing w:after="100" w:before="100" w:line="240"/>
-              <w:ind w:firstLine="0" w:left="100" w:right="100"/>
-            </w:pPr>
-            <w:r>
-              <w:rPr>
-                <w:rFonts w:ascii="Helvetica" w:hAnsi="Helvetica" w:eastAsia="Helvetica" w:cs="Helvetica"/>
-                <w:i w:val="false"/>
-                <w:b w:val="false"/>
-                <w:u w:val="none"/>
-                <w:sz w:val="22"/>
-                <w:szCs w:val="22"/>
-                <w:color w:val="000000"/>
-              </w:rPr>
-              <w:t xml:space="preserve">8,512 (72.8%)</w:t>
+                <w:rFonts w:ascii="Arial" w:hAnsi="Arial" w:eastAsia="Arial" w:cs="Arial"/>
+                <w:i w:val="false"/>
+                <w:b w:val="false"/>
+                <w:u w:val="none"/>
+                <w:sz w:val="22"/>
+                <w:szCs w:val="22"/>
+                <w:color w:val="000000"/>
+              </w:rPr>
+              <w:t xml:space="preserve">7,517 (76.6%)</w:t>
+            </w:r>
+          </w:p>
+        </w:tc>
+        <w:tc>
+          <w:tcPr>
+            <w:tcBorders>
+              <w:bottom w:val="none" w:sz="0" w:space="0" w:color="000000"/>
+              <w:top w:val="none" w:sz="0" w:space="0" w:color="000000"/>
+              <w:left w:val="none" w:sz="0" w:space="0" w:color="000000"/>
+              <w:right w:val="none" w:sz="0" w:space="0" w:color="000000"/>
+            </w:tcBorders>
+            <w:shd w:val="clear" w:color="auto" w:fill="FFFFFF"/>
+            <w:tcMar>
+              <w:top w:w="0" w:type="dxa"/>
+              <w:bottom w:w="0" w:type="dxa"/>
+              <w:left w:w="0" w:type="dxa"/>
+              <w:right w:w="0" w:type="dxa"/>
+            </w:tcMar>
+            <w:vAlign w:val="center"/>
+          </w:tcPr>
+          <w:p>
+            <w:pPr>
+              <w:pStyle w:val="Normal"/>
+              <w:jc w:val="center"/>
+              <w:pBdr>
+                <w:bottom w:val="none" w:sz="0" w:space="0" w:color="000000"/>
+                <w:top w:val="none" w:sz="0" w:space="0" w:color="000000"/>
+                <w:left w:val="none" w:sz="0" w:space="0" w:color="000000"/>
+                <w:right w:val="none" w:sz="0" w:space="0" w:color="000000"/>
+              </w:pBdr>
+              <w:spacing w:after="100" w:before="100" w:line="240"/>
+              <w:ind w:firstLine="0" w:left="100" w:right="100"/>
+            </w:pPr>
+            <w:r>
+              <w:rPr>
+                <w:rFonts w:ascii="Arial" w:hAnsi="Arial" w:eastAsia="Arial" w:cs="Arial"/>
+                <w:i w:val="false"/>
+                <w:b w:val="false"/>
+                <w:u w:val="none"/>
+                <w:sz w:val="22"/>
+                <w:szCs w:val="22"/>
+                <w:color w:val="000000"/>
+              </w:rPr>
+              <w:t xml:space="preserve">982 (52.3%)</w:t>
+            </w:r>
+          </w:p>
+        </w:tc>
+        <w:tc>
+          <w:tcPr>
+            <w:tcBorders>
+              <w:bottom w:val="none" w:sz="0" w:space="0" w:color="000000"/>
+              <w:top w:val="none" w:sz="0" w:space="0" w:color="000000"/>
+              <w:left w:val="none" w:sz="0" w:space="0" w:color="000000"/>
+              <w:right w:val="none" w:sz="0" w:space="0" w:color="000000"/>
+            </w:tcBorders>
+            <w:shd w:val="clear" w:color="auto" w:fill="FFFFFF"/>
+            <w:tcMar>
+              <w:top w:w="0" w:type="dxa"/>
+              <w:bottom w:w="0" w:type="dxa"/>
+              <w:left w:w="0" w:type="dxa"/>
+              <w:right w:w="0" w:type="dxa"/>
+            </w:tcMar>
+            <w:vAlign w:val="center"/>
+          </w:tcPr>
+          <w:p>
+            <w:pPr>
+              <w:pStyle w:val="Normal"/>
+              <w:jc w:val="center"/>
+              <w:pBdr>
+                <w:bottom w:val="none" w:sz="0" w:space="0" w:color="000000"/>
+                <w:top w:val="none" w:sz="0" w:space="0" w:color="000000"/>
+                <w:left w:val="none" w:sz="0" w:space="0" w:color="000000"/>
+                <w:right w:val="none" w:sz="0" w:space="0" w:color="000000"/>
+              </w:pBdr>
+              <w:spacing w:after="100" w:before="100" w:line="240"/>
+              <w:ind w:firstLine="0" w:left="100" w:right="100"/>
+            </w:pPr>
+            <w:r>
+              <w:rPr>
+                <w:rFonts w:ascii="Arial" w:hAnsi="Arial" w:eastAsia="Arial" w:cs="Arial"/>
+                <w:i w:val="false"/>
+                <w:b w:val="false"/>
+                <w:u w:val="none"/>
+                <w:sz w:val="22"/>
+                <w:szCs w:val="22"/>
+                <w:color w:val="000000"/>
+              </w:rPr>
+              <w:t xml:space="preserve">8,499 (72.7%)</w:t>
             </w:r>
           </w:p>
         </w:tc>
       </w:tr>
       <w:tr>
         <w:trPr>
-          <w:trHeight w:val="619" w:hRule="auto"/>
+          <w:trHeight w:val="615" w:hRule="auto"/>
         </w:trPr>
         body46
         <w:tc>
@@ -8504,7 +8504,7 @@
             </w:pPr>
             <w:r>
               <w:rPr>
-                <w:rFonts w:ascii="Helvetica" w:hAnsi="Helvetica" w:eastAsia="Helvetica" w:cs="Helvetica"/>
+                <w:rFonts w:ascii="Arial" w:hAnsi="Arial" w:eastAsia="Arial" w:cs="Arial"/>
                 <w:i w:val="false"/>
                 <w:b w:val="true"/>
                 <w:u w:val="none"/>
@@ -8548,7 +8548,7 @@
             </w:pPr>
             <w:r>
               <w:rPr>
-                <w:rFonts w:ascii="Helvetica" w:hAnsi="Helvetica" w:eastAsia="Helvetica" w:cs="Helvetica"/>
+                <w:rFonts w:ascii="Arial" w:hAnsi="Arial" w:eastAsia="Arial" w:cs="Arial"/>
                 <w:i w:val="false"/>
                 <w:b w:val="false"/>
                 <w:u w:val="none"/>
@@ -8592,7 +8592,7 @@
             </w:pPr>
             <w:r>
               <w:rPr>
-                <w:rFonts w:ascii="Helvetica" w:hAnsi="Helvetica" w:eastAsia="Helvetica" w:cs="Helvetica"/>
+                <w:rFonts w:ascii="Arial" w:hAnsi="Arial" w:eastAsia="Arial" w:cs="Arial"/>
                 <w:i w:val="false"/>
                 <w:b w:val="false"/>
                 <w:u w:val="none"/>
@@ -8636,7 +8636,7 @@
             </w:pPr>
             <w:r>
               <w:rPr>
-                <w:rFonts w:ascii="Helvetica" w:hAnsi="Helvetica" w:eastAsia="Helvetica" w:cs="Helvetica"/>
+                <w:rFonts w:ascii="Arial" w:hAnsi="Arial" w:eastAsia="Arial" w:cs="Arial"/>
                 <w:i w:val="false"/>
                 <w:b w:val="false"/>
                 <w:u w:val="none"/>
@@ -8651,7 +8651,7 @@
       </w:tr>
       <w:tr>
         <w:trPr>
-          <w:trHeight w:val="616" w:hRule="auto"/>
+          <w:trHeight w:val="617" w:hRule="auto"/>
         </w:trPr>
         body47
         <w:tc>
@@ -8686,7 +8686,7 @@
             </w:pPr>
             <w:r>
               <w:rPr>
-                <w:rFonts w:ascii="Helvetica" w:hAnsi="Helvetica" w:eastAsia="Helvetica" w:cs="Helvetica"/>
+                <w:rFonts w:ascii="Arial" w:hAnsi="Arial" w:eastAsia="Arial" w:cs="Arial"/>
                 <w:i w:val="false"/>
                 <w:b w:val="false"/>
                 <w:u w:val="none"/>
@@ -8730,7 +8730,7 @@
             </w:pPr>
             <w:r>
               <w:rPr>
-                <w:rFonts w:ascii="Helvetica" w:hAnsi="Helvetica" w:eastAsia="Helvetica" w:cs="Helvetica"/>
+                <w:rFonts w:ascii="Arial" w:hAnsi="Arial" w:eastAsia="Arial" w:cs="Arial"/>
                 <w:i w:val="false"/>
                 <w:b w:val="false"/>
                 <w:u w:val="none"/>
@@ -8774,7 +8774,7 @@
             </w:pPr>
             <w:r>
               <w:rPr>
-                <w:rFonts w:ascii="Helvetica" w:hAnsi="Helvetica" w:eastAsia="Helvetica" w:cs="Helvetica"/>
+                <w:rFonts w:ascii="Arial" w:hAnsi="Arial" w:eastAsia="Arial" w:cs="Arial"/>
                 <w:i w:val="false"/>
                 <w:b w:val="false"/>
                 <w:u w:val="none"/>
@@ -8818,7 +8818,7 @@
             </w:pPr>
             <w:r>
               <w:rPr>
-                <w:rFonts w:ascii="Helvetica" w:hAnsi="Helvetica" w:eastAsia="Helvetica" w:cs="Helvetica"/>
+                <w:rFonts w:ascii="Arial" w:hAnsi="Arial" w:eastAsia="Arial" w:cs="Arial"/>
                 <w:i w:val="false"/>
                 <w:b w:val="false"/>
                 <w:u w:val="none"/>
@@ -8833,7 +8833,7 @@
       </w:tr>
       <w:tr>
         <w:trPr>
-          <w:trHeight w:val="616" w:hRule="auto"/>
+          <w:trHeight w:val="617" w:hRule="auto"/>
         </w:trPr>
         body48
         <w:tc>
@@ -8868,7 +8868,7 @@
             </w:pPr>
             <w:r>
               <w:rPr>
-                <w:rFonts w:ascii="Helvetica" w:hAnsi="Helvetica" w:eastAsia="Helvetica" w:cs="Helvetica"/>
+                <w:rFonts w:ascii="Arial" w:hAnsi="Arial" w:eastAsia="Arial" w:cs="Arial"/>
                 <w:i w:val="false"/>
                 <w:b w:val="false"/>
                 <w:u w:val="none"/>
@@ -8912,7 +8912,7 @@
             </w:pPr>
             <w:r>
               <w:rPr>
-                <w:rFonts w:ascii="Helvetica" w:hAnsi="Helvetica" w:eastAsia="Helvetica" w:cs="Helvetica"/>
+                <w:rFonts w:ascii="Arial" w:hAnsi="Arial" w:eastAsia="Arial" w:cs="Arial"/>
                 <w:i w:val="false"/>
                 <w:b w:val="false"/>
                 <w:u w:val="none"/>
@@ -8956,7 +8956,7 @@
             </w:pPr>
             <w:r>
               <w:rPr>
-                <w:rFonts w:ascii="Helvetica" w:hAnsi="Helvetica" w:eastAsia="Helvetica" w:cs="Helvetica"/>
+                <w:rFonts w:ascii="Arial" w:hAnsi="Arial" w:eastAsia="Arial" w:cs="Arial"/>
                 <w:i w:val="false"/>
                 <w:b w:val="false"/>
                 <w:u w:val="none"/>
@@ -9000,7 +9000,7 @@
             </w:pPr>
             <w:r>
               <w:rPr>
-                <w:rFonts w:ascii="Helvetica" w:hAnsi="Helvetica" w:eastAsia="Helvetica" w:cs="Helvetica"/>
+                <w:rFonts w:ascii="Arial" w:hAnsi="Arial" w:eastAsia="Arial" w:cs="Arial"/>
                 <w:i w:val="false"/>
                 <w:b w:val="false"/>
                 <w:u w:val="none"/>
@@ -9015,7 +9015,7 @@
       </w:tr>
       <w:tr>
         <w:trPr>
-          <w:trHeight w:val="621" w:hRule="auto"/>
+          <w:trHeight w:val="617" w:hRule="auto"/>
         </w:trPr>
         body49
         <w:tc>
@@ -9050,7 +9050,7 @@
             </w:pPr>
             <w:r>
               <w:rPr>
-                <w:rFonts w:ascii="Helvetica" w:hAnsi="Helvetica" w:eastAsia="Helvetica" w:cs="Helvetica"/>
+                <w:rFonts w:ascii="Arial" w:hAnsi="Arial" w:eastAsia="Arial" w:cs="Arial"/>
                 <w:i w:val="false"/>
                 <w:b w:val="true"/>
                 <w:u w:val="none"/>
@@ -9094,7 +9094,7 @@
             </w:pPr>
             <w:r>
               <w:rPr>
-                <w:rFonts w:ascii="Helvetica" w:hAnsi="Helvetica" w:eastAsia="Helvetica" w:cs="Helvetica"/>
+                <w:rFonts w:ascii="Arial" w:hAnsi="Arial" w:eastAsia="Arial" w:cs="Arial"/>
                 <w:i w:val="false"/>
                 <w:b w:val="false"/>
                 <w:u w:val="none"/>
@@ -9138,7 +9138,7 @@
             </w:pPr>
             <w:r>
               <w:rPr>
-                <w:rFonts w:ascii="Helvetica" w:hAnsi="Helvetica" w:eastAsia="Helvetica" w:cs="Helvetica"/>
+                <w:rFonts w:ascii="Arial" w:hAnsi="Arial" w:eastAsia="Arial" w:cs="Arial"/>
                 <w:i w:val="false"/>
                 <w:b w:val="false"/>
                 <w:u w:val="none"/>
@@ -9182,7 +9182,7 @@
             </w:pPr>
             <w:r>
               <w:rPr>
-                <w:rFonts w:ascii="Helvetica" w:hAnsi="Helvetica" w:eastAsia="Helvetica" w:cs="Helvetica"/>
+                <w:rFonts w:ascii="Arial" w:hAnsi="Arial" w:eastAsia="Arial" w:cs="Arial"/>
                 <w:i w:val="false"/>
                 <w:b w:val="false"/>
                 <w:u w:val="none"/>
@@ -9197,7 +9197,7 @@
       </w:tr>
       <w:tr>
         <w:trPr>
-          <w:trHeight w:val="616" w:hRule="auto"/>
+          <w:trHeight w:val="617" w:hRule="auto"/>
         </w:trPr>
         body50
         <w:tc>
@@ -9232,7 +9232,7 @@
             </w:pPr>
             <w:r>
               <w:rPr>
-                <w:rFonts w:ascii="Helvetica" w:hAnsi="Helvetica" w:eastAsia="Helvetica" w:cs="Helvetica"/>
+                <w:rFonts w:ascii="Arial" w:hAnsi="Arial" w:eastAsia="Arial" w:cs="Arial"/>
                 <w:i w:val="false"/>
                 <w:b w:val="false"/>
                 <w:u w:val="none"/>
@@ -9276,7 +9276,7 @@
             </w:pPr>
             <w:r>
               <w:rPr>
-                <w:rFonts w:ascii="Helvetica" w:hAnsi="Helvetica" w:eastAsia="Helvetica" w:cs="Helvetica"/>
+                <w:rFonts w:ascii="Arial" w:hAnsi="Arial" w:eastAsia="Arial" w:cs="Arial"/>
                 <w:i w:val="false"/>
                 <w:b w:val="false"/>
                 <w:u w:val="none"/>
@@ -9320,7 +9320,7 @@
             </w:pPr>
             <w:r>
               <w:rPr>
-                <w:rFonts w:ascii="Helvetica" w:hAnsi="Helvetica" w:eastAsia="Helvetica" w:cs="Helvetica"/>
+                <w:rFonts w:ascii="Arial" w:hAnsi="Arial" w:eastAsia="Arial" w:cs="Arial"/>
                 <w:i w:val="false"/>
                 <w:b w:val="false"/>
                 <w:u w:val="none"/>
@@ -9364,7 +9364,7 @@
             </w:pPr>
             <w:r>
               <w:rPr>
-                <w:rFonts w:ascii="Helvetica" w:hAnsi="Helvetica" w:eastAsia="Helvetica" w:cs="Helvetica"/>
+                <w:rFonts w:ascii="Arial" w:hAnsi="Arial" w:eastAsia="Arial" w:cs="Arial"/>
                 <w:i w:val="false"/>
                 <w:b w:val="false"/>
                 <w:u w:val="none"/>
@@ -9379,7 +9379,7 @@
       </w:tr>
       <w:tr>
         <w:trPr>
-          <w:trHeight w:val="616" w:hRule="auto"/>
+          <w:trHeight w:val="617" w:hRule="auto"/>
         </w:trPr>
         body51
         <w:tc>
@@ -9414,7 +9414,7 @@
             </w:pPr>
             <w:r>
               <w:rPr>
-                <w:rFonts w:ascii="Helvetica" w:hAnsi="Helvetica" w:eastAsia="Helvetica" w:cs="Helvetica"/>
+                <w:rFonts w:ascii="Arial" w:hAnsi="Arial" w:eastAsia="Arial" w:cs="Arial"/>
                 <w:i w:val="false"/>
                 <w:b w:val="false"/>
                 <w:u w:val="none"/>
@@ -9458,7 +9458,7 @@
             </w:pPr>
             <w:r>
               <w:rPr>
-                <w:rFonts w:ascii="Helvetica" w:hAnsi="Helvetica" w:eastAsia="Helvetica" w:cs="Helvetica"/>
+                <w:rFonts w:ascii="Arial" w:hAnsi="Arial" w:eastAsia="Arial" w:cs="Arial"/>
                 <w:i w:val="false"/>
                 <w:b w:val="false"/>
                 <w:u w:val="none"/>
@@ -9502,7 +9502,7 @@
             </w:pPr>
             <w:r>
               <w:rPr>
-                <w:rFonts w:ascii="Helvetica" w:hAnsi="Helvetica" w:eastAsia="Helvetica" w:cs="Helvetica"/>
+                <w:rFonts w:ascii="Arial" w:hAnsi="Arial" w:eastAsia="Arial" w:cs="Arial"/>
                 <w:i w:val="false"/>
                 <w:b w:val="false"/>
                 <w:u w:val="none"/>
@@ -9546,7 +9546,7 @@
             </w:pPr>
             <w:r>
               <w:rPr>
-                <w:rFonts w:ascii="Helvetica" w:hAnsi="Helvetica" w:eastAsia="Helvetica" w:cs="Helvetica"/>
+                <w:rFonts w:ascii="Arial" w:hAnsi="Arial" w:eastAsia="Arial" w:cs="Arial"/>
                 <w:i w:val="false"/>
                 <w:b w:val="false"/>
                 <w:u w:val="none"/>
@@ -9561,7 +9561,7 @@
       </w:tr>
       <w:tr>
         <w:trPr>
-          <w:trHeight w:val="577" w:hRule="auto"/>
+          <w:trHeight w:val="574" w:hRule="auto"/>
         </w:trPr>
         body52
         <w:tc>
@@ -9596,7 +9596,7 @@
             </w:pPr>
             <w:r>
               <w:rPr>
-                <w:rFonts w:ascii="Helvetica" w:hAnsi="Helvetica" w:eastAsia="Helvetica" w:cs="Helvetica"/>
+                <w:rFonts w:ascii="Arial" w:hAnsi="Arial" w:eastAsia="Arial" w:cs="Arial"/>
                 <w:i w:val="false"/>
                 <w:b w:val="true"/>
                 <w:u w:val="none"/>
@@ -9640,7 +9640,7 @@
             </w:pPr>
             <w:r>
               <w:rPr>
-                <w:rFonts w:ascii="Helvetica" w:hAnsi="Helvetica" w:eastAsia="Helvetica" w:cs="Helvetica"/>
+                <w:rFonts w:ascii="Arial" w:hAnsi="Arial" w:eastAsia="Arial" w:cs="Arial"/>
                 <w:i w:val="false"/>
                 <w:b w:val="false"/>
                 <w:u w:val="none"/>
@@ -9684,7 +9684,7 @@
             </w:pPr>
             <w:r>
               <w:rPr>
-                <w:rFonts w:ascii="Helvetica" w:hAnsi="Helvetica" w:eastAsia="Helvetica" w:cs="Helvetica"/>
+                <w:rFonts w:ascii="Arial" w:hAnsi="Arial" w:eastAsia="Arial" w:cs="Arial"/>
                 <w:i w:val="false"/>
                 <w:b w:val="false"/>
                 <w:u w:val="none"/>
@@ -9728,7 +9728,7 @@
             </w:pPr>
             <w:r>
               <w:rPr>
-                <w:rFonts w:ascii="Helvetica" w:hAnsi="Helvetica" w:eastAsia="Helvetica" w:cs="Helvetica"/>
+                <w:rFonts w:ascii="Arial" w:hAnsi="Arial" w:eastAsia="Arial" w:cs="Arial"/>
                 <w:i w:val="false"/>
                 <w:b w:val="false"/>
                 <w:u w:val="none"/>
@@ -9743,7 +9743,7 @@
       </w:tr>
       <w:tr>
         <w:trPr>
-          <w:trHeight w:val="616" w:hRule="auto"/>
+          <w:trHeight w:val="617" w:hRule="auto"/>
         </w:trPr>
         body53
         <w:tc>
@@ -9778,7 +9778,7 @@
             </w:pPr>
             <w:r>
               <w:rPr>
-                <w:rFonts w:ascii="Helvetica" w:hAnsi="Helvetica" w:eastAsia="Helvetica" w:cs="Helvetica"/>
+                <w:rFonts w:ascii="Arial" w:hAnsi="Arial" w:eastAsia="Arial" w:cs="Arial"/>
                 <w:i w:val="false"/>
                 <w:b w:val="false"/>
                 <w:u w:val="none"/>
@@ -9822,7 +9822,7 @@
             </w:pPr>
             <w:r>
               <w:rPr>
-                <w:rFonts w:ascii="Helvetica" w:hAnsi="Helvetica" w:eastAsia="Helvetica" w:cs="Helvetica"/>
+                <w:rFonts w:ascii="Arial" w:hAnsi="Arial" w:eastAsia="Arial" w:cs="Arial"/>
                 <w:i w:val="false"/>
                 <w:b w:val="false"/>
                 <w:u w:val="none"/>
@@ -9866,7 +9866,7 @@
             </w:pPr>
             <w:r>
               <w:rPr>
-                <w:rFonts w:ascii="Helvetica" w:hAnsi="Helvetica" w:eastAsia="Helvetica" w:cs="Helvetica"/>
+                <w:rFonts w:ascii="Arial" w:hAnsi="Arial" w:eastAsia="Arial" w:cs="Arial"/>
                 <w:i w:val="false"/>
                 <w:b w:val="false"/>
                 <w:u w:val="none"/>
@@ -9910,7 +9910,7 @@
             </w:pPr>
             <w:r>
               <w:rPr>
-                <w:rFonts w:ascii="Helvetica" w:hAnsi="Helvetica" w:eastAsia="Helvetica" w:cs="Helvetica"/>
+                <w:rFonts w:ascii="Arial" w:hAnsi="Arial" w:eastAsia="Arial" w:cs="Arial"/>
                 <w:i w:val="false"/>
                 <w:b w:val="false"/>
                 <w:u w:val="none"/>
@@ -9925,7 +9925,7 @@
       </w:tr>
       <w:tr>
         <w:trPr>
-          <w:trHeight w:val="616" w:hRule="auto"/>
+          <w:trHeight w:val="617" w:hRule="auto"/>
         </w:trPr>
         body54
         <w:tc>
@@ -9960,7 +9960,7 @@
             </w:pPr>
             <w:r>
               <w:rPr>
-                <w:rFonts w:ascii="Helvetica" w:hAnsi="Helvetica" w:eastAsia="Helvetica" w:cs="Helvetica"/>
+                <w:rFonts w:ascii="Arial" w:hAnsi="Arial" w:eastAsia="Arial" w:cs="Arial"/>
                 <w:i w:val="false"/>
                 <w:b w:val="false"/>
                 <w:u w:val="none"/>
@@ -10004,7 +10004,7 @@
             </w:pPr>
             <w:r>
               <w:rPr>
-                <w:rFonts w:ascii="Helvetica" w:hAnsi="Helvetica" w:eastAsia="Helvetica" w:cs="Helvetica"/>
+                <w:rFonts w:ascii="Arial" w:hAnsi="Arial" w:eastAsia="Arial" w:cs="Arial"/>
                 <w:i w:val="false"/>
                 <w:b w:val="false"/>
                 <w:u w:val="none"/>
@@ -10048,7 +10048,7 @@
             </w:pPr>
             <w:r>
               <w:rPr>
-                <w:rFonts w:ascii="Helvetica" w:hAnsi="Helvetica" w:eastAsia="Helvetica" w:cs="Helvetica"/>
+                <w:rFonts w:ascii="Arial" w:hAnsi="Arial" w:eastAsia="Arial" w:cs="Arial"/>
                 <w:i w:val="false"/>
                 <w:b w:val="false"/>
                 <w:u w:val="none"/>
@@ -10092,7 +10092,7 @@
             </w:pPr>
             <w:r>
               <w:rPr>
-                <w:rFonts w:ascii="Helvetica" w:hAnsi="Helvetica" w:eastAsia="Helvetica" w:cs="Helvetica"/>
+                <w:rFonts w:ascii="Arial" w:hAnsi="Arial" w:eastAsia="Arial" w:cs="Arial"/>
                 <w:i w:val="false"/>
                 <w:b w:val="false"/>
                 <w:u w:val="none"/>
@@ -10107,7 +10107,7 @@
       </w:tr>
       <w:tr>
         <w:trPr>
-          <w:trHeight w:val="577" w:hRule="auto"/>
+          <w:trHeight w:val="574" w:hRule="auto"/>
         </w:trPr>
         body55
         <w:tc>
@@ -10142,7 +10142,7 @@
             </w:pPr>
             <w:r>
               <w:rPr>
-                <w:rFonts w:ascii="Helvetica" w:hAnsi="Helvetica" w:eastAsia="Helvetica" w:cs="Helvetica"/>
+                <w:rFonts w:ascii="Arial" w:hAnsi="Arial" w:eastAsia="Arial" w:cs="Arial"/>
                 <w:i w:val="false"/>
                 <w:b w:val="true"/>
                 <w:u w:val="none"/>
@@ -10186,7 +10186,7 @@
             </w:pPr>
             <w:r>
               <w:rPr>
-                <w:rFonts w:ascii="Helvetica" w:hAnsi="Helvetica" w:eastAsia="Helvetica" w:cs="Helvetica"/>
+                <w:rFonts w:ascii="Arial" w:hAnsi="Arial" w:eastAsia="Arial" w:cs="Arial"/>
                 <w:i w:val="false"/>
                 <w:b w:val="false"/>
                 <w:u w:val="none"/>
@@ -10230,7 +10230,7 @@
             </w:pPr>
             <w:r>
               <w:rPr>
-                <w:rFonts w:ascii="Helvetica" w:hAnsi="Helvetica" w:eastAsia="Helvetica" w:cs="Helvetica"/>
+                <w:rFonts w:ascii="Arial" w:hAnsi="Arial" w:eastAsia="Arial" w:cs="Arial"/>
                 <w:i w:val="false"/>
                 <w:b w:val="false"/>
                 <w:u w:val="none"/>
@@ -10274,7 +10274,7 @@
             </w:pPr>
             <w:r>
               <w:rPr>
-                <w:rFonts w:ascii="Helvetica" w:hAnsi="Helvetica" w:eastAsia="Helvetica" w:cs="Helvetica"/>
+                <w:rFonts w:ascii="Arial" w:hAnsi="Arial" w:eastAsia="Arial" w:cs="Arial"/>
                 <w:i w:val="false"/>
                 <w:b w:val="false"/>
                 <w:u w:val="none"/>
@@ -10289,7 +10289,7 @@
       </w:tr>
       <w:tr>
         <w:trPr>
-          <w:trHeight w:val="616" w:hRule="auto"/>
+          <w:trHeight w:val="617" w:hRule="auto"/>
         </w:trPr>
         body56
         <w:tc>
@@ -10324,7 +10324,7 @@
             </w:pPr>
             <w:r>
               <w:rPr>
-                <w:rFonts w:ascii="Helvetica" w:hAnsi="Helvetica" w:eastAsia="Helvetica" w:cs="Helvetica"/>
+                <w:rFonts w:ascii="Arial" w:hAnsi="Arial" w:eastAsia="Arial" w:cs="Arial"/>
                 <w:i w:val="false"/>
                 <w:b w:val="false"/>
                 <w:u w:val="none"/>
@@ -10368,7 +10368,7 @@
             </w:pPr>
             <w:r>
               <w:rPr>
-                <w:rFonts w:ascii="Helvetica" w:hAnsi="Helvetica" w:eastAsia="Helvetica" w:cs="Helvetica"/>
+                <w:rFonts w:ascii="Arial" w:hAnsi="Arial" w:eastAsia="Arial" w:cs="Arial"/>
                 <w:i w:val="false"/>
                 <w:b w:val="false"/>
                 <w:u w:val="none"/>
@@ -10412,7 +10412,7 @@
             </w:pPr>
             <w:r>
               <w:rPr>
-                <w:rFonts w:ascii="Helvetica" w:hAnsi="Helvetica" w:eastAsia="Helvetica" w:cs="Helvetica"/>
+                <w:rFonts w:ascii="Arial" w:hAnsi="Arial" w:eastAsia="Arial" w:cs="Arial"/>
                 <w:i w:val="false"/>
                 <w:b w:val="false"/>
                 <w:u w:val="none"/>
@@ -10456,7 +10456,7 @@
             </w:pPr>
             <w:r>
               <w:rPr>
-                <w:rFonts w:ascii="Helvetica" w:hAnsi="Helvetica" w:eastAsia="Helvetica" w:cs="Helvetica"/>
+                <w:rFonts w:ascii="Arial" w:hAnsi="Arial" w:eastAsia="Arial" w:cs="Arial"/>
                 <w:i w:val="false"/>
                 <w:b w:val="false"/>
                 <w:u w:val="none"/>
@@ -10471,7 +10471,7 @@
       </w:tr>
       <w:tr>
         <w:trPr>
-          <w:trHeight w:val="616" w:hRule="auto"/>
+          <w:trHeight w:val="617" w:hRule="auto"/>
         </w:trPr>
         body57
         <w:tc>
@@ -10506,7 +10506,7 @@
             </w:pPr>
             <w:r>
               <w:rPr>
-                <w:rFonts w:ascii="Helvetica" w:hAnsi="Helvetica" w:eastAsia="Helvetica" w:cs="Helvetica"/>
+                <w:rFonts w:ascii="Arial" w:hAnsi="Arial" w:eastAsia="Arial" w:cs="Arial"/>
                 <w:i w:val="false"/>
                 <w:b w:val="false"/>
                 <w:u w:val="none"/>
@@ -10550,7 +10550,7 @@
             </w:pPr>
             <w:r>
               <w:rPr>
-                <w:rFonts w:ascii="Helvetica" w:hAnsi="Helvetica" w:eastAsia="Helvetica" w:cs="Helvetica"/>
+                <w:rFonts w:ascii="Arial" w:hAnsi="Arial" w:eastAsia="Arial" w:cs="Arial"/>
                 <w:i w:val="false"/>
                 <w:b w:val="false"/>
                 <w:u w:val="none"/>
@@ -10594,7 +10594,7 @@
             </w:pPr>
             <w:r>
               <w:rPr>
-                <w:rFonts w:ascii="Helvetica" w:hAnsi="Helvetica" w:eastAsia="Helvetica" w:cs="Helvetica"/>
+                <w:rFonts w:ascii="Arial" w:hAnsi="Arial" w:eastAsia="Arial" w:cs="Arial"/>
                 <w:i w:val="false"/>
                 <w:b w:val="false"/>
                 <w:u w:val="none"/>
@@ -10638,7 +10638,7 @@
             </w:pPr>
             <w:r>
               <w:rPr>
-                <w:rFonts w:ascii="Helvetica" w:hAnsi="Helvetica" w:eastAsia="Helvetica" w:cs="Helvetica"/>
+                <w:rFonts w:ascii="Arial" w:hAnsi="Arial" w:eastAsia="Arial" w:cs="Arial"/>
                 <w:i w:val="false"/>
                 <w:b w:val="false"/>
                 <w:u w:val="none"/>
@@ -10653,7 +10653,7 @@
       </w:tr>
       <w:tr>
         <w:trPr>
-          <w:trHeight w:val="577" w:hRule="auto"/>
+          <w:trHeight w:val="574" w:hRule="auto"/>
         </w:trPr>
         body58
         <w:tc>
@@ -10688,7 +10688,7 @@
             </w:pPr>
             <w:r>
               <w:rPr>
-                <w:rFonts w:ascii="Helvetica" w:hAnsi="Helvetica" w:eastAsia="Helvetica" w:cs="Helvetica"/>
+                <w:rFonts w:ascii="Arial" w:hAnsi="Arial" w:eastAsia="Arial" w:cs="Arial"/>
                 <w:i w:val="false"/>
                 <w:b w:val="true"/>
                 <w:u w:val="none"/>
@@ -10732,7 +10732,7 @@
             </w:pPr>
             <w:r>
               <w:rPr>
-                <w:rFonts w:ascii="Helvetica" w:hAnsi="Helvetica" w:eastAsia="Helvetica" w:cs="Helvetica"/>
+                <w:rFonts w:ascii="Arial" w:hAnsi="Arial" w:eastAsia="Arial" w:cs="Arial"/>
                 <w:i w:val="false"/>
                 <w:b w:val="false"/>
                 <w:u w:val="none"/>
@@ -10776,7 +10776,7 @@
             </w:pPr>
             <w:r>
               <w:rPr>
-                <w:rFonts w:ascii="Helvetica" w:hAnsi="Helvetica" w:eastAsia="Helvetica" w:cs="Helvetica"/>
+                <w:rFonts w:ascii="Arial" w:hAnsi="Arial" w:eastAsia="Arial" w:cs="Arial"/>
                 <w:i w:val="false"/>
                 <w:b w:val="false"/>
                 <w:u w:val="none"/>
@@ -10820,7 +10820,7 @@
             </w:pPr>
             <w:r>
               <w:rPr>
-                <w:rFonts w:ascii="Helvetica" w:hAnsi="Helvetica" w:eastAsia="Helvetica" w:cs="Helvetica"/>
+                <w:rFonts w:ascii="Arial" w:hAnsi="Arial" w:eastAsia="Arial" w:cs="Arial"/>
                 <w:i w:val="false"/>
                 <w:b w:val="false"/>
                 <w:u w:val="none"/>
@@ -10835,7 +10835,7 @@
       </w:tr>
       <w:tr>
         <w:trPr>
-          <w:trHeight w:val="616" w:hRule="auto"/>
+          <w:trHeight w:val="617" w:hRule="auto"/>
         </w:trPr>
         body59
         <w:tc>
@@ -10870,7 +10870,7 @@
             </w:pPr>
             <w:r>
               <w:rPr>
-                <w:rFonts w:ascii="Helvetica" w:hAnsi="Helvetica" w:eastAsia="Helvetica" w:cs="Helvetica"/>
+                <w:rFonts w:ascii="Arial" w:hAnsi="Arial" w:eastAsia="Arial" w:cs="Arial"/>
                 <w:i w:val="false"/>
                 <w:b w:val="false"/>
                 <w:u w:val="none"/>
@@ -10914,7 +10914,7 @@
             </w:pPr>
             <w:r>
               <w:rPr>
-                <w:rFonts w:ascii="Helvetica" w:hAnsi="Helvetica" w:eastAsia="Helvetica" w:cs="Helvetica"/>
+                <w:rFonts w:ascii="Arial" w:hAnsi="Arial" w:eastAsia="Arial" w:cs="Arial"/>
                 <w:i w:val="false"/>
                 <w:b w:val="false"/>
                 <w:u w:val="none"/>
@@ -10958,7 +10958,7 @@
             </w:pPr>
             <w:r>
               <w:rPr>
-                <w:rFonts w:ascii="Helvetica" w:hAnsi="Helvetica" w:eastAsia="Helvetica" w:cs="Helvetica"/>
+                <w:rFonts w:ascii="Arial" w:hAnsi="Arial" w:eastAsia="Arial" w:cs="Arial"/>
                 <w:i w:val="false"/>
                 <w:b w:val="false"/>
                 <w:u w:val="none"/>
@@ -11002,7 +11002,7 @@
             </w:pPr>
             <w:r>
               <w:rPr>
-                <w:rFonts w:ascii="Helvetica" w:hAnsi="Helvetica" w:eastAsia="Helvetica" w:cs="Helvetica"/>
+                <w:rFonts w:ascii="Arial" w:hAnsi="Arial" w:eastAsia="Arial" w:cs="Arial"/>
                 <w:i w:val="false"/>
                 <w:b w:val="false"/>
                 <w:u w:val="none"/>
@@ -11017,7 +11017,7 @@
       </w:tr>
       <w:tr>
         <w:trPr>
-          <w:trHeight w:val="616" w:hRule="auto"/>
+          <w:trHeight w:val="617" w:hRule="auto"/>
         </w:trPr>
         body60
         <w:tc>
@@ -11052,7 +11052,7 @@
             </w:pPr>
             <w:r>
               <w:rPr>
-                <w:rFonts w:ascii="Helvetica" w:hAnsi="Helvetica" w:eastAsia="Helvetica" w:cs="Helvetica"/>
+                <w:rFonts w:ascii="Arial" w:hAnsi="Arial" w:eastAsia="Arial" w:cs="Arial"/>
                 <w:i w:val="false"/>
                 <w:b w:val="false"/>
                 <w:u w:val="none"/>
@@ -11096,7 +11096,7 @@
             </w:pPr>
             <w:r>
               <w:rPr>
-                <w:rFonts w:ascii="Helvetica" w:hAnsi="Helvetica" w:eastAsia="Helvetica" w:cs="Helvetica"/>
+                <w:rFonts w:ascii="Arial" w:hAnsi="Arial" w:eastAsia="Arial" w:cs="Arial"/>
                 <w:i w:val="false"/>
                 <w:b w:val="false"/>
                 <w:u w:val="none"/>
@@ -11140,7 +11140,7 @@
             </w:pPr>
             <w:r>
               <w:rPr>
-                <w:rFonts w:ascii="Helvetica" w:hAnsi="Helvetica" w:eastAsia="Helvetica" w:cs="Helvetica"/>
+                <w:rFonts w:ascii="Arial" w:hAnsi="Arial" w:eastAsia="Arial" w:cs="Arial"/>
                 <w:i w:val="false"/>
                 <w:b w:val="false"/>
                 <w:u w:val="none"/>
@@ -11184,7 +11184,7 @@
             </w:pPr>
             <w:r>
               <w:rPr>
-                <w:rFonts w:ascii="Helvetica" w:hAnsi="Helvetica" w:eastAsia="Helvetica" w:cs="Helvetica"/>
+                <w:rFonts w:ascii="Arial" w:hAnsi="Arial" w:eastAsia="Arial" w:cs="Arial"/>
                 <w:i w:val="false"/>
                 <w:b w:val="false"/>
                 <w:u w:val="none"/>

</xml_diff>